<commit_message>
added wordpress installation manual
</commit_message>
<xml_diff>
--- a/CMS/CMS_Doc/Installation Manual/9346B-G4_cms_install_man.docx
+++ b/CMS/CMS_Doc/Installation Manual/9346B-G4_cms_install_man.docx
@@ -1,6 +1,6 @@
 
 <file path=word/document.xml><?xml version="1.0" encoding="utf-8"?>
-<w:document xmlns:ve="http://schemas.openxmlformats.org/markup-compatibility/2006" xmlns:o="urn:schemas-microsoft-com:office:office" xmlns:r="http://schemas.openxmlformats.org/officeDocument/2006/relationships" xmlns:m="http://schemas.openxmlformats.org/officeDocument/2006/math" xmlns:v="urn:schemas-microsoft-com:vml" xmlns:wp="http://schemas.openxmlformats.org/drawingml/2006/wordprocessingDrawing" xmlns:w10="urn:schemas-microsoft-com:office:word" xmlns:w="http://schemas.openxmlformats.org/wordprocessingml/2006/main" xmlns:wne="http://schemas.microsoft.com/office/word/2006/wordml">
+<w:document xmlns:wpc="http://schemas.microsoft.com/office/word/2010/wordprocessingCanvas" xmlns:cx="http://schemas.microsoft.com/office/drawing/2014/chartex" xmlns:cx1="http://schemas.microsoft.com/office/drawing/2015/9/8/chartex" xmlns:cx2="http://schemas.microsoft.com/office/drawing/2015/10/21/chartex" xmlns:cx3="http://schemas.microsoft.com/office/drawing/2016/5/9/chartex" xmlns:cx4="http://schemas.microsoft.com/office/drawing/2016/5/10/chartex" xmlns:cx5="http://schemas.microsoft.com/office/drawing/2016/5/11/chartex" xmlns:cx6="http://schemas.microsoft.com/office/drawing/2016/5/12/chartex" xmlns:cx7="http://schemas.microsoft.com/office/drawing/2016/5/13/chartex" xmlns:cx8="http://schemas.microsoft.com/office/drawing/2016/5/14/chartex" xmlns:mc="http://schemas.openxmlformats.org/markup-compatibility/2006" xmlns:aink="http://schemas.microsoft.com/office/drawing/2016/ink" xmlns:am3d="http://schemas.microsoft.com/office/drawing/2017/model3d" xmlns:o="urn:schemas-microsoft-com:office:office" xmlns:r="http://schemas.openxmlformats.org/officeDocument/2006/relationships" xmlns:m="http://schemas.openxmlformats.org/officeDocument/2006/math" xmlns:v="urn:schemas-microsoft-com:vml" xmlns:wp14="http://schemas.microsoft.com/office/word/2010/wordprocessingDrawing" xmlns:wp="http://schemas.openxmlformats.org/drawingml/2006/wordprocessingDrawing" xmlns:w10="urn:schemas-microsoft-com:office:word" xmlns:w="http://schemas.openxmlformats.org/wordprocessingml/2006/main" xmlns:w14="http://schemas.microsoft.com/office/word/2010/wordml" xmlns:w15="http://schemas.microsoft.com/office/word/2012/wordml" xmlns:w16cid="http://schemas.microsoft.com/office/word/2016/wordml/cid" xmlns:w16se="http://schemas.microsoft.com/office/word/2015/wordml/symex" xmlns:wpg="http://schemas.microsoft.com/office/word/2010/wordprocessingGroup" xmlns:wpi="http://schemas.microsoft.com/office/word/2010/wordprocessingInk" xmlns:wne="http://schemas.microsoft.com/office/word/2006/wordml" xmlns:wps="http://schemas.microsoft.com/office/word/2010/wordprocessingShape" mc:Ignorable="w14 w15 w16se w16cid wp14">
   <w:body>
     <w:p>
       <w:pPr>
@@ -58,12 +58,21 @@
           <w:szCs w:val="24"/>
         </w:rPr>
       </w:pPr>
-      <w:r>
-        <w:rPr>
-          <w:sz w:val="24"/>
-          <w:szCs w:val="24"/>
-        </w:rPr>
-        <w:t>Andrada, Jason</w:t>
+      <w:proofErr w:type="spellStart"/>
+      <w:r>
+        <w:rPr>
+          <w:sz w:val="24"/>
+          <w:szCs w:val="24"/>
+        </w:rPr>
+        <w:t>Andrada</w:t>
+      </w:r>
+      <w:proofErr w:type="spellEnd"/>
+      <w:r>
+        <w:rPr>
+          <w:sz w:val="24"/>
+          <w:szCs w:val="24"/>
+        </w:rPr>
+        <w:t>, Jason</w:t>
       </w:r>
     </w:p>
     <w:p>
@@ -74,12 +83,21 @@
           <w:szCs w:val="24"/>
         </w:rPr>
       </w:pPr>
-      <w:r>
-        <w:rPr>
-          <w:sz w:val="24"/>
-          <w:szCs w:val="24"/>
-        </w:rPr>
-        <w:t>Guiab, John Carlo</w:t>
+      <w:proofErr w:type="spellStart"/>
+      <w:r>
+        <w:rPr>
+          <w:sz w:val="24"/>
+          <w:szCs w:val="24"/>
+        </w:rPr>
+        <w:t>Guiab</w:t>
+      </w:r>
+      <w:proofErr w:type="spellEnd"/>
+      <w:r>
+        <w:rPr>
+          <w:sz w:val="24"/>
+          <w:szCs w:val="24"/>
+        </w:rPr>
+        <w:t>, John Carlo</w:t>
       </w:r>
     </w:p>
     <w:p>
@@ -106,13 +124,31 @@
           <w:szCs w:val="24"/>
         </w:rPr>
       </w:pPr>
-      <w:r>
-        <w:rPr>
-          <w:sz w:val="24"/>
-          <w:szCs w:val="24"/>
-        </w:rPr>
-        <w:t>Pis-o, Henrod</w:t>
-      </w:r>
+      <w:proofErr w:type="spellStart"/>
+      <w:r>
+        <w:rPr>
+          <w:sz w:val="24"/>
+          <w:szCs w:val="24"/>
+        </w:rPr>
+        <w:t>Pis</w:t>
+      </w:r>
+      <w:proofErr w:type="spellEnd"/>
+      <w:r>
+        <w:rPr>
+          <w:sz w:val="24"/>
+          <w:szCs w:val="24"/>
+        </w:rPr>
+        <w:t xml:space="preserve">-o, </w:t>
+      </w:r>
+      <w:proofErr w:type="spellStart"/>
+      <w:r>
+        <w:rPr>
+          <w:sz w:val="24"/>
+          <w:szCs w:val="24"/>
+        </w:rPr>
+        <w:t>Henrod</w:t>
+      </w:r>
+      <w:proofErr w:type="spellEnd"/>
     </w:p>
     <w:p>
       <w:pPr>
@@ -122,6 +158,8 @@
           <w:szCs w:val="24"/>
         </w:rPr>
       </w:pPr>
+      <w:proofErr w:type="spellStart"/>
+      <w:proofErr w:type="gramStart"/>
       <w:r>
         <w:rPr>
           <w:sz w:val="24"/>
@@ -136,6 +174,8 @@
         </w:rPr>
         <w:t>Brendon</w:t>
       </w:r>
+      <w:proofErr w:type="spellEnd"/>
+      <w:proofErr w:type="gramEnd"/>
       <w:r>
         <w:rPr>
           <w:sz w:val="24"/>
@@ -168,13 +208,47 @@
           <w:szCs w:val="24"/>
         </w:rPr>
       </w:pPr>
-      <w:r>
-        <w:rPr>
-          <w:sz w:val="24"/>
-          <w:szCs w:val="24"/>
-        </w:rPr>
-        <w:t>Lonogan, MehanieJiral</w:t>
-      </w:r>
+      <w:proofErr w:type="spellStart"/>
+      <w:r>
+        <w:rPr>
+          <w:sz w:val="24"/>
+          <w:szCs w:val="24"/>
+        </w:rPr>
+        <w:t>Lonogan</w:t>
+      </w:r>
+      <w:proofErr w:type="spellEnd"/>
+      <w:r>
+        <w:rPr>
+          <w:sz w:val="24"/>
+          <w:szCs w:val="24"/>
+        </w:rPr>
+        <w:t xml:space="preserve">, </w:t>
+      </w:r>
+      <w:proofErr w:type="spellStart"/>
+      <w:r>
+        <w:rPr>
+          <w:sz w:val="24"/>
+          <w:szCs w:val="24"/>
+        </w:rPr>
+        <w:t>Mehanie</w:t>
+      </w:r>
+      <w:proofErr w:type="spellEnd"/>
+      <w:r>
+        <w:rPr>
+          <w:sz w:val="24"/>
+          <w:szCs w:val="24"/>
+        </w:rPr>
+        <w:t xml:space="preserve"> </w:t>
+      </w:r>
+      <w:proofErr w:type="spellStart"/>
+      <w:r>
+        <w:rPr>
+          <w:sz w:val="24"/>
+          <w:szCs w:val="24"/>
+        </w:rPr>
+        <w:t>Jiral</w:t>
+      </w:r>
+      <w:proofErr w:type="spellEnd"/>
     </w:p>
     <w:p>
       <w:pPr>
@@ -184,12 +258,21 @@
           <w:szCs w:val="24"/>
         </w:rPr>
       </w:pPr>
-      <w:r>
-        <w:rPr>
-          <w:sz w:val="24"/>
-          <w:szCs w:val="24"/>
-        </w:rPr>
-        <w:t>Rocafort, Jam Spica</w:t>
+      <w:proofErr w:type="spellStart"/>
+      <w:r>
+        <w:rPr>
+          <w:sz w:val="24"/>
+          <w:szCs w:val="24"/>
+        </w:rPr>
+        <w:t>Rocafort</w:t>
+      </w:r>
+      <w:proofErr w:type="spellEnd"/>
+      <w:r>
+        <w:rPr>
+          <w:sz w:val="24"/>
+          <w:szCs w:val="24"/>
+        </w:rPr>
+        <w:t>, Jam Spica</w:t>
       </w:r>
     </w:p>
     <w:p>
@@ -1181,7 +1264,25 @@
           <w:sz w:val="22"/>
           <w:szCs w:val="22"/>
         </w:rPr>
-        <w:t>WordPress needed LAMP in order to function correctly, it will use the web server, adatabase and php.</w:t>
+        <w:t>WordPress needed LAMP in order to function correctly, it will use the web server, a</w:t>
+      </w:r>
+      <w:r>
+        <w:rPr>
+          <w:rFonts w:asciiTheme="minorHAnsi" w:hAnsiTheme="minorHAnsi"/>
+          <w:color w:val="auto"/>
+          <w:sz w:val="22"/>
+          <w:szCs w:val="22"/>
+        </w:rPr>
+        <w:t xml:space="preserve"> </w:t>
+      </w:r>
+      <w:r>
+        <w:rPr>
+          <w:rFonts w:asciiTheme="minorHAnsi" w:hAnsiTheme="minorHAnsi"/>
+          <w:color w:val="auto"/>
+          <w:sz w:val="22"/>
+          <w:szCs w:val="22"/>
+        </w:rPr>
+        <w:t>database and php.</w:t>
       </w:r>
       <w:bookmarkEnd w:id="4"/>
     </w:p>
@@ -1241,10 +1342,9 @@
       <w:r>
         <w:rPr>
           <w:noProof/>
-          <w:lang w:val="en-US"/>
         </w:rPr>
         <w:drawing>
-          <wp:inline distT="0" distB="0" distL="0" distR="0">
+          <wp:inline distT="0" distB="0" distL="0" distR="0" wp14:anchorId="500A2B09" wp14:editId="7545881F">
             <wp:extent cx="5943600" cy="2597150"/>
             <wp:effectExtent l="0" t="0" r="0" b="0"/>
             <wp:docPr id="1" name="Picture 1"/>
@@ -1301,6 +1401,15 @@
           <w:szCs w:val="22"/>
         </w:rPr>
       </w:pPr>
+      <w:r>
+        <w:rPr>
+          <w:rFonts w:asciiTheme="minorHAnsi" w:hAnsiTheme="minorHAnsi" w:cstheme="minorHAnsi"/>
+          <w:color w:val="000000" w:themeColor="text1"/>
+          <w:sz w:val="24"/>
+          <w:szCs w:val="24"/>
+        </w:rPr>
+        <w:t xml:space="preserve"> </w:t>
+      </w:r>
       <w:bookmarkStart w:id="6" w:name="_Toc511053389"/>
       <w:r>
         <w:rPr>
@@ -1345,10 +1454,9 @@
       <w:r>
         <w:rPr>
           <w:noProof/>
-          <w:lang w:val="en-US"/>
         </w:rPr>
         <w:drawing>
-          <wp:inline distT="0" distB="0" distL="0" distR="0">
+          <wp:inline distT="0" distB="0" distL="0" distR="0" wp14:anchorId="6A281661" wp14:editId="4C092590">
             <wp:extent cx="5943600" cy="2186305"/>
             <wp:effectExtent l="0" t="0" r="0" b="4445"/>
             <wp:docPr id="3" name="Picture 3"/>
@@ -1424,10 +1532,9 @@
       <w:r>
         <w:rPr>
           <w:noProof/>
-          <w:lang w:val="en-US"/>
         </w:rPr>
         <w:drawing>
-          <wp:inline distT="0" distB="0" distL="0" distR="0">
+          <wp:inline distT="0" distB="0" distL="0" distR="0" wp14:anchorId="2D4CA936" wp14:editId="1C4AC3A1">
             <wp:extent cx="5943600" cy="219075"/>
             <wp:effectExtent l="0" t="0" r="0" b="9525"/>
             <wp:docPr id="4" name="Picture 4"/>
@@ -1472,10 +1579,9 @@
       <w:r>
         <w:rPr>
           <w:noProof/>
-          <w:lang w:val="en-US"/>
         </w:rPr>
         <w:drawing>
-          <wp:inline distT="0" distB="0" distL="0" distR="0">
+          <wp:inline distT="0" distB="0" distL="0" distR="0" wp14:anchorId="4BE597E9" wp14:editId="216DB097">
             <wp:extent cx="5943600" cy="153035"/>
             <wp:effectExtent l="0" t="0" r="0" b="0"/>
             <wp:docPr id="7" name="Picture 7"/>
@@ -1523,10 +1629,9 @@
       <w:r>
         <w:rPr>
           <w:noProof/>
-          <w:lang w:val="en-US"/>
         </w:rPr>
         <w:drawing>
-          <wp:inline distT="0" distB="0" distL="0" distR="0">
+          <wp:inline distT="0" distB="0" distL="0" distR="0" wp14:anchorId="6DDD804D" wp14:editId="4365E2FB">
             <wp:extent cx="5943600" cy="167640"/>
             <wp:effectExtent l="0" t="0" r="0" b="3810"/>
             <wp:docPr id="8" name="Picture 8"/>
@@ -1561,6 +1666,9 @@
           </wp:inline>
         </w:drawing>
       </w:r>
+      <w:r>
+        <w:t xml:space="preserve"> </w:t>
+      </w:r>
     </w:p>
     <w:p>
       <w:r>
@@ -1571,10 +1679,9 @@
       <w:r>
         <w:rPr>
           <w:noProof/>
-          <w:lang w:val="en-US"/>
         </w:rPr>
         <w:drawing>
-          <wp:inline distT="0" distB="0" distL="0" distR="0">
+          <wp:inline distT="0" distB="0" distL="0" distR="0" wp14:anchorId="7F307219" wp14:editId="54E512AD">
             <wp:extent cx="5943600" cy="161290"/>
             <wp:effectExtent l="0" t="0" r="0" b="0"/>
             <wp:docPr id="9" name="Picture 9"/>
@@ -1619,10 +1726,9 @@
       <w:r>
         <w:rPr>
           <w:noProof/>
-          <w:lang w:val="en-US"/>
         </w:rPr>
         <w:drawing>
-          <wp:inline distT="0" distB="0" distL="0" distR="0">
+          <wp:inline distT="0" distB="0" distL="0" distR="0" wp14:anchorId="6164C3B2" wp14:editId="1AAC195D">
             <wp:extent cx="5943600" cy="175260"/>
             <wp:effectExtent l="0" t="0" r="0" b="0"/>
             <wp:docPr id="10" name="Picture 10"/>
@@ -1700,10 +1806,9 @@
       <w:r>
         <w:rPr>
           <w:noProof/>
-          <w:lang w:val="en-US"/>
         </w:rPr>
         <w:drawing>
-          <wp:inline distT="0" distB="0" distL="0" distR="0">
+          <wp:inline distT="0" distB="0" distL="0" distR="0" wp14:anchorId="224A5642" wp14:editId="10D94A19">
             <wp:extent cx="5943600" cy="153670"/>
             <wp:effectExtent l="0" t="0" r="0" b="0"/>
             <wp:docPr id="11" name="Picture 11"/>
@@ -1741,10 +1846,9 @@
       <w:r>
         <w:rPr>
           <w:noProof/>
-          <w:lang w:val="en-US"/>
         </w:rPr>
         <w:drawing>
-          <wp:inline distT="0" distB="0" distL="0" distR="0">
+          <wp:inline distT="0" distB="0" distL="0" distR="0" wp14:anchorId="7D8DED15" wp14:editId="38D086CE">
             <wp:extent cx="5943600" cy="314960"/>
             <wp:effectExtent l="0" t="0" r="0" b="8890"/>
             <wp:docPr id="12" name="Picture 12"/>
@@ -1792,10 +1896,9 @@
       <w:r>
         <w:rPr>
           <w:noProof/>
-          <w:lang w:val="en-US"/>
         </w:rPr>
         <w:drawing>
-          <wp:inline distT="0" distB="0" distL="0" distR="0">
+          <wp:inline distT="0" distB="0" distL="0" distR="0" wp14:anchorId="1C05D154" wp14:editId="42FDAC00">
             <wp:extent cx="5943600" cy="189230"/>
             <wp:effectExtent l="0" t="0" r="0" b="1270"/>
             <wp:docPr id="13" name="Picture 13"/>
@@ -1918,10 +2021,9 @@
       <w:r>
         <w:rPr>
           <w:noProof/>
-          <w:lang w:val="en-US"/>
         </w:rPr>
         <w:drawing>
-          <wp:inline distT="0" distB="0" distL="0" distR="0">
+          <wp:inline distT="0" distB="0" distL="0" distR="0" wp14:anchorId="2545C5E3" wp14:editId="692727C3">
             <wp:extent cx="5943600" cy="210820"/>
             <wp:effectExtent l="0" t="0" r="0" b="0"/>
             <wp:docPr id="14" name="Picture 14"/>
@@ -1966,10 +2068,9 @@
       <w:r>
         <w:rPr>
           <w:noProof/>
-          <w:lang w:val="en-US"/>
         </w:rPr>
         <w:drawing>
-          <wp:inline distT="0" distB="0" distL="0" distR="0">
+          <wp:inline distT="0" distB="0" distL="0" distR="0" wp14:anchorId="5463B3D6" wp14:editId="3EA768D8">
             <wp:extent cx="5943600" cy="518160"/>
             <wp:effectExtent l="0" t="0" r="0" b="0"/>
             <wp:docPr id="15" name="Picture 15"/>
@@ -2037,10 +2138,22 @@
           <w:sz w:val="28"/>
           <w:szCs w:val="28"/>
         </w:rPr>
-        <w:t>Enable mod_rewrite</w:t>
+        <w:t xml:space="preserve">Enable </w:t>
+      </w:r>
+      <w:proofErr w:type="spellStart"/>
+      <w:r>
+        <w:rPr>
+          <w:rFonts w:asciiTheme="minorHAnsi" w:hAnsiTheme="minorHAnsi"/>
+          <w:b/>
+          <w:color w:val="auto"/>
+          <w:sz w:val="28"/>
+          <w:szCs w:val="28"/>
+        </w:rPr>
+        <w:t>mod_rewrite</w:t>
       </w:r>
       <w:bookmarkEnd w:id="8"/>
       <w:bookmarkEnd w:id="9"/>
+      <w:proofErr w:type="spellEnd"/>
     </w:p>
     <w:p/>
     <w:p>
@@ -2058,10 +2171,9 @@
       <w:r>
         <w:rPr>
           <w:noProof/>
-          <w:lang w:val="en-US"/>
         </w:rPr>
         <w:drawing>
-          <wp:inline distT="0" distB="0" distL="0" distR="0">
+          <wp:inline distT="0" distB="0" distL="0" distR="0" wp14:anchorId="55F7487C" wp14:editId="01636403">
             <wp:extent cx="5943600" cy="219075"/>
             <wp:effectExtent l="0" t="0" r="0" b="9525"/>
             <wp:docPr id="16" name="Picture 16"/>
@@ -2105,16 +2217,12 @@
       </w:r>
     </w:p>
     <w:p>
-      <w:pPr>
-        <w:pStyle w:val="Heading1"/>
-      </w:pPr>
       <w:r>
         <w:rPr>
           <w:noProof/>
-          <w:lang w:val="en-US"/>
         </w:rPr>
         <w:drawing>
-          <wp:inline distT="0" distB="0" distL="0" distR="0">
+          <wp:inline distT="0" distB="0" distL="0" distR="0" wp14:anchorId="5A6FCFCD" wp14:editId="4AC5A5CB">
             <wp:extent cx="5943600" cy="152400"/>
             <wp:effectExtent l="0" t="0" r="0" b="0"/>
             <wp:docPr id="18" name="Picture 18"/>
@@ -2150,8 +2258,1013 @@
         </w:drawing>
       </w:r>
     </w:p>
+    <w:p>
+      <w:pPr>
+        <w:pStyle w:val="Heading1"/>
+        <w:rPr>
+          <w:rFonts w:asciiTheme="minorHAnsi" w:hAnsiTheme="minorHAnsi"/>
+          <w:color w:val="auto"/>
+        </w:rPr>
+      </w:pPr>
+      <w:bookmarkStart w:id="11" w:name="_Toc511006419"/>
+    </w:p>
+    <w:p>
+      <w:pPr>
+        <w:pStyle w:val="Heading1"/>
+        <w:rPr>
+          <w:rFonts w:asciiTheme="minorHAnsi" w:hAnsiTheme="minorHAnsi"/>
+          <w:color w:val="auto"/>
+        </w:rPr>
+      </w:pPr>
+      <w:bookmarkStart w:id="12" w:name="_Toc511053392"/>
+      <w:r>
+        <w:rPr>
+          <w:rFonts w:asciiTheme="minorHAnsi" w:hAnsiTheme="minorHAnsi"/>
+          <w:color w:val="auto"/>
+        </w:rPr>
+        <w:t>Download WordPress</w:t>
+      </w:r>
+      <w:bookmarkEnd w:id="11"/>
+      <w:bookmarkEnd w:id="12"/>
+    </w:p>
+    <w:p/>
+    <w:p>
+      <w:r>
+        <w:t>To download WordPress from their site</w:t>
+      </w:r>
+      <w:r>
+        <w:t>:</w:t>
+      </w:r>
+    </w:p>
+    <w:p>
+      <w:r>
+        <w:rPr>
+          <w:noProof/>
+        </w:rPr>
+        <w:drawing>
+          <wp:inline distT="0" distB="0" distL="0" distR="0" wp14:anchorId="48708F40" wp14:editId="2E32A342">
+            <wp:extent cx="5943600" cy="146685"/>
+            <wp:effectExtent l="0" t="0" r="0" b="5715"/>
+            <wp:docPr id="19" name="Picture 19"/>
+            <wp:cNvGraphicFramePr>
+              <a:graphicFrameLocks xmlns:a="http://schemas.openxmlformats.org/drawingml/2006/main" noChangeAspect="1"/>
+            </wp:cNvGraphicFramePr>
+            <a:graphic xmlns:a="http://schemas.openxmlformats.org/drawingml/2006/main">
+              <a:graphicData uri="http://schemas.openxmlformats.org/drawingml/2006/picture">
+                <pic:pic xmlns:pic="http://schemas.openxmlformats.org/drawingml/2006/picture">
+                  <pic:nvPicPr>
+                    <pic:cNvPr id="1" name=""/>
+                    <pic:cNvPicPr/>
+                  </pic:nvPicPr>
+                  <pic:blipFill>
+                    <a:blip r:embed="rId22"/>
+                    <a:stretch>
+                      <a:fillRect/>
+                    </a:stretch>
+                  </pic:blipFill>
+                  <pic:spPr>
+                    <a:xfrm>
+                      <a:off x="0" y="0"/>
+                      <a:ext cx="5943600" cy="146685"/>
+                    </a:xfrm>
+                    <a:prstGeom prst="rect">
+                      <a:avLst/>
+                    </a:prstGeom>
+                  </pic:spPr>
+                </pic:pic>
+              </a:graphicData>
+            </a:graphic>
+          </wp:inline>
+        </w:drawing>
+      </w:r>
+    </w:p>
+    <w:p>
+      <w:r>
+        <w:rPr>
+          <w:noProof/>
+        </w:rPr>
+        <w:drawing>
+          <wp:inline distT="0" distB="0" distL="0" distR="0" wp14:anchorId="75C81D81" wp14:editId="3309820C">
+            <wp:extent cx="5943600" cy="160020"/>
+            <wp:effectExtent l="0" t="0" r="0" b="0"/>
+            <wp:docPr id="20" name="Picture 20"/>
+            <wp:cNvGraphicFramePr>
+              <a:graphicFrameLocks xmlns:a="http://schemas.openxmlformats.org/drawingml/2006/main" noChangeAspect="1"/>
+            </wp:cNvGraphicFramePr>
+            <a:graphic xmlns:a="http://schemas.openxmlformats.org/drawingml/2006/main">
+              <a:graphicData uri="http://schemas.openxmlformats.org/drawingml/2006/picture">
+                <pic:pic xmlns:pic="http://schemas.openxmlformats.org/drawingml/2006/picture">
+                  <pic:nvPicPr>
+                    <pic:cNvPr id="1" name=""/>
+                    <pic:cNvPicPr/>
+                  </pic:nvPicPr>
+                  <pic:blipFill>
+                    <a:blip r:embed="rId23"/>
+                    <a:stretch>
+                      <a:fillRect/>
+                    </a:stretch>
+                  </pic:blipFill>
+                  <pic:spPr>
+                    <a:xfrm>
+                      <a:off x="0" y="0"/>
+                      <a:ext cx="5943600" cy="160020"/>
+                    </a:xfrm>
+                    <a:prstGeom prst="rect">
+                      <a:avLst/>
+                    </a:prstGeom>
+                  </pic:spPr>
+                </pic:pic>
+              </a:graphicData>
+            </a:graphic>
+          </wp:inline>
+        </w:drawing>
+      </w:r>
+    </w:p>
+    <w:p/>
+    <w:p>
+      <w:pPr>
+        <w:pStyle w:val="Heading2"/>
+        <w:rPr>
+          <w:rFonts w:asciiTheme="minorHAnsi" w:hAnsiTheme="minorHAnsi"/>
+          <w:b/>
+          <w:color w:val="auto"/>
+          <w:sz w:val="28"/>
+          <w:szCs w:val="28"/>
+        </w:rPr>
+      </w:pPr>
+      <w:bookmarkStart w:id="13" w:name="_Toc511006421"/>
+      <w:bookmarkStart w:id="14" w:name="_Toc511053393"/>
+      <w:r>
+        <w:rPr>
+          <w:rFonts w:asciiTheme="minorHAnsi" w:hAnsiTheme="minorHAnsi"/>
+          <w:b/>
+          <w:color w:val="auto"/>
+          <w:sz w:val="28"/>
+          <w:szCs w:val="28"/>
+        </w:rPr>
+        <w:t xml:space="preserve">Change </w:t>
+      </w:r>
+      <w:proofErr w:type="spellStart"/>
+      <w:r>
+        <w:rPr>
+          <w:rFonts w:asciiTheme="minorHAnsi" w:hAnsiTheme="minorHAnsi"/>
+          <w:b/>
+          <w:color w:val="auto"/>
+          <w:sz w:val="28"/>
+          <w:szCs w:val="28"/>
+        </w:rPr>
+        <w:t>premissions</w:t>
+      </w:r>
+      <w:bookmarkEnd w:id="13"/>
+      <w:bookmarkEnd w:id="14"/>
+      <w:proofErr w:type="spellEnd"/>
+    </w:p>
+    <w:p/>
+    <w:p>
+      <w:r>
+        <w:t>Create a dummy .htaccess file and then set permission:</w:t>
+      </w:r>
+    </w:p>
+    <w:p>
+      <w:r>
+        <w:rPr>
+          <w:noProof/>
+        </w:rPr>
+        <w:drawing>
+          <wp:inline distT="0" distB="0" distL="0" distR="0" wp14:anchorId="2645389E" wp14:editId="797FC7E8">
+            <wp:extent cx="5943600" cy="349885"/>
+            <wp:effectExtent l="0" t="0" r="0" b="0"/>
+            <wp:docPr id="21" name="Picture 21"/>
+            <wp:cNvGraphicFramePr>
+              <a:graphicFrameLocks xmlns:a="http://schemas.openxmlformats.org/drawingml/2006/main" noChangeAspect="1"/>
+            </wp:cNvGraphicFramePr>
+            <a:graphic xmlns:a="http://schemas.openxmlformats.org/drawingml/2006/main">
+              <a:graphicData uri="http://schemas.openxmlformats.org/drawingml/2006/picture">
+                <pic:pic xmlns:pic="http://schemas.openxmlformats.org/drawingml/2006/picture">
+                  <pic:nvPicPr>
+                    <pic:cNvPr id="1" name=""/>
+                    <pic:cNvPicPr/>
+                  </pic:nvPicPr>
+                  <pic:blipFill>
+                    <a:blip r:embed="rId24"/>
+                    <a:stretch>
+                      <a:fillRect/>
+                    </a:stretch>
+                  </pic:blipFill>
+                  <pic:spPr>
+                    <a:xfrm>
+                      <a:off x="0" y="0"/>
+                      <a:ext cx="5943600" cy="349885"/>
+                    </a:xfrm>
+                    <a:prstGeom prst="rect">
+                      <a:avLst/>
+                    </a:prstGeom>
+                  </pic:spPr>
+                </pic:pic>
+              </a:graphicData>
+            </a:graphic>
+          </wp:inline>
+        </w:drawing>
+      </w:r>
+    </w:p>
+    <w:p/>
+    <w:p/>
+    <w:p>
+      <w:r>
+        <w:t>Then copy the sample configuration file to the filename that WordPress reads:</w:t>
+      </w:r>
+    </w:p>
+    <w:p>
+      <w:r>
+        <w:rPr>
+          <w:noProof/>
+        </w:rPr>
+        <w:drawing>
+          <wp:inline distT="0" distB="0" distL="0" distR="0" wp14:anchorId="3CA01E58" wp14:editId="0A05F06F">
+            <wp:extent cx="5943600" cy="314960"/>
+            <wp:effectExtent l="0" t="0" r="0" b="8890"/>
+            <wp:docPr id="22" name="Picture 22"/>
+            <wp:cNvGraphicFramePr>
+              <a:graphicFrameLocks xmlns:a="http://schemas.openxmlformats.org/drawingml/2006/main" noChangeAspect="1"/>
+            </wp:cNvGraphicFramePr>
+            <a:graphic xmlns:a="http://schemas.openxmlformats.org/drawingml/2006/main">
+              <a:graphicData uri="http://schemas.openxmlformats.org/drawingml/2006/picture">
+                <pic:pic xmlns:pic="http://schemas.openxmlformats.org/drawingml/2006/picture">
+                  <pic:nvPicPr>
+                    <pic:cNvPr id="1" name=""/>
+                    <pic:cNvPicPr/>
+                  </pic:nvPicPr>
+                  <pic:blipFill>
+                    <a:blip r:embed="rId25"/>
+                    <a:stretch>
+                      <a:fillRect/>
+                    </a:stretch>
+                  </pic:blipFill>
+                  <pic:spPr>
+                    <a:xfrm>
+                      <a:off x="0" y="0"/>
+                      <a:ext cx="5943600" cy="314960"/>
+                    </a:xfrm>
+                    <a:prstGeom prst="rect">
+                      <a:avLst/>
+                    </a:prstGeom>
+                  </pic:spPr>
+                </pic:pic>
+              </a:graphicData>
+            </a:graphic>
+          </wp:inline>
+        </w:drawing>
+      </w:r>
+    </w:p>
+    <w:p>
+      <w:r>
+        <w:t>Create an upgrade directory for the WordPress so that it will not prompt another permission issues.</w:t>
+      </w:r>
+    </w:p>
+    <w:p>
+      <w:r>
+        <w:rPr>
+          <w:noProof/>
+        </w:rPr>
+        <w:drawing>
+          <wp:inline distT="0" distB="0" distL="0" distR="0" wp14:anchorId="42C6A928" wp14:editId="66AAC828">
+            <wp:extent cx="5943600" cy="233680"/>
+            <wp:effectExtent l="0" t="0" r="0" b="0"/>
+            <wp:docPr id="23" name="Picture 23"/>
+            <wp:cNvGraphicFramePr>
+              <a:graphicFrameLocks xmlns:a="http://schemas.openxmlformats.org/drawingml/2006/main" noChangeAspect="1"/>
+            </wp:cNvGraphicFramePr>
+            <a:graphic xmlns:a="http://schemas.openxmlformats.org/drawingml/2006/main">
+              <a:graphicData uri="http://schemas.openxmlformats.org/drawingml/2006/picture">
+                <pic:pic xmlns:pic="http://schemas.openxmlformats.org/drawingml/2006/picture">
+                  <pic:nvPicPr>
+                    <pic:cNvPr id="1" name=""/>
+                    <pic:cNvPicPr/>
+                  </pic:nvPicPr>
+                  <pic:blipFill>
+                    <a:blip r:embed="rId26"/>
+                    <a:stretch>
+                      <a:fillRect/>
+                    </a:stretch>
+                  </pic:blipFill>
+                  <pic:spPr>
+                    <a:xfrm>
+                      <a:off x="0" y="0"/>
+                      <a:ext cx="5943600" cy="233680"/>
+                    </a:xfrm>
+                    <a:prstGeom prst="rect">
+                      <a:avLst/>
+                    </a:prstGeom>
+                  </pic:spPr>
+                </pic:pic>
+              </a:graphicData>
+            </a:graphic>
+          </wp:inline>
+        </w:drawing>
+      </w:r>
+    </w:p>
+    <w:p>
+      <w:r>
+        <w:t xml:space="preserve">To make sure that our permission is maintained -a flag is added. </w:t>
+      </w:r>
+    </w:p>
+    <w:p>
+      <w:r>
+        <w:rPr>
+          <w:noProof/>
+        </w:rPr>
+        <w:drawing>
+          <wp:inline distT="0" distB="0" distL="0" distR="0" wp14:anchorId="58EA9C59" wp14:editId="73FDFD95">
+            <wp:extent cx="5943600" cy="257175"/>
+            <wp:effectExtent l="0" t="0" r="0" b="9525"/>
+            <wp:docPr id="24" name="Picture 24"/>
+            <wp:cNvGraphicFramePr>
+              <a:graphicFrameLocks xmlns:a="http://schemas.openxmlformats.org/drawingml/2006/main" noChangeAspect="1"/>
+            </wp:cNvGraphicFramePr>
+            <a:graphic xmlns:a="http://schemas.openxmlformats.org/drawingml/2006/main">
+              <a:graphicData uri="http://schemas.openxmlformats.org/drawingml/2006/picture">
+                <pic:pic xmlns:pic="http://schemas.openxmlformats.org/drawingml/2006/picture">
+                  <pic:nvPicPr>
+                    <pic:cNvPr id="1" name=""/>
+                    <pic:cNvPicPr/>
+                  </pic:nvPicPr>
+                  <pic:blipFill>
+                    <a:blip r:embed="rId27"/>
+                    <a:stretch>
+                      <a:fillRect/>
+                    </a:stretch>
+                  </pic:blipFill>
+                  <pic:spPr>
+                    <a:xfrm>
+                      <a:off x="0" y="0"/>
+                      <a:ext cx="5943600" cy="257175"/>
+                    </a:xfrm>
+                    <a:prstGeom prst="rect">
+                      <a:avLst/>
+                    </a:prstGeom>
+                  </pic:spPr>
+                </pic:pic>
+              </a:graphicData>
+            </a:graphic>
+          </wp:inline>
+        </w:drawing>
+      </w:r>
+    </w:p>
+    <w:p>
+      <w:pPr>
+        <w:pStyle w:val="Heading2"/>
+        <w:rPr>
+          <w:rFonts w:asciiTheme="minorHAnsi" w:hAnsiTheme="minorHAnsi"/>
+          <w:b/>
+          <w:color w:val="auto"/>
+          <w:sz w:val="28"/>
+          <w:szCs w:val="28"/>
+        </w:rPr>
+      </w:pPr>
+      <w:bookmarkStart w:id="15" w:name="_Toc511006422"/>
+    </w:p>
+    <w:p>
+      <w:pPr>
+        <w:pStyle w:val="Heading2"/>
+        <w:rPr>
+          <w:rFonts w:asciiTheme="minorHAnsi" w:hAnsiTheme="minorHAnsi"/>
+          <w:b/>
+          <w:color w:val="auto"/>
+          <w:sz w:val="28"/>
+          <w:szCs w:val="28"/>
+        </w:rPr>
+      </w:pPr>
+      <w:bookmarkStart w:id="16" w:name="_Toc511053394"/>
+      <w:r>
+        <w:rPr>
+          <w:rFonts w:asciiTheme="minorHAnsi" w:hAnsiTheme="minorHAnsi"/>
+          <w:b/>
+          <w:color w:val="auto"/>
+          <w:sz w:val="28"/>
+          <w:szCs w:val="28"/>
+        </w:rPr>
+        <w:t>Configure WordPress config file</w:t>
+      </w:r>
+      <w:bookmarkEnd w:id="15"/>
+      <w:bookmarkEnd w:id="16"/>
+    </w:p>
+    <w:p/>
+    <w:p>
+      <w:r>
+        <w:t>Then set up a reasonable file permission</w:t>
+      </w:r>
+    </w:p>
+    <w:p>
+      <w:r>
+        <w:rPr>
+          <w:noProof/>
+        </w:rPr>
+        <w:drawing>
+          <wp:inline distT="0" distB="0" distL="0" distR="0" wp14:anchorId="75BA6E9B" wp14:editId="6202BC19">
+            <wp:extent cx="5943600" cy="242570"/>
+            <wp:effectExtent l="0" t="0" r="0" b="5080"/>
+            <wp:docPr id="25" name="Picture 25"/>
+            <wp:cNvGraphicFramePr>
+              <a:graphicFrameLocks xmlns:a="http://schemas.openxmlformats.org/drawingml/2006/main" noChangeAspect="1"/>
+            </wp:cNvGraphicFramePr>
+            <a:graphic xmlns:a="http://schemas.openxmlformats.org/drawingml/2006/main">
+              <a:graphicData uri="http://schemas.openxmlformats.org/drawingml/2006/picture">
+                <pic:pic xmlns:pic="http://schemas.openxmlformats.org/drawingml/2006/picture">
+                  <pic:nvPicPr>
+                    <pic:cNvPr id="1" name=""/>
+                    <pic:cNvPicPr/>
+                  </pic:nvPicPr>
+                  <pic:blipFill>
+                    <a:blip r:embed="rId28"/>
+                    <a:stretch>
+                      <a:fillRect/>
+                    </a:stretch>
+                  </pic:blipFill>
+                  <pic:spPr>
+                    <a:xfrm>
+                      <a:off x="0" y="0"/>
+                      <a:ext cx="5943600" cy="242570"/>
+                    </a:xfrm>
+                    <a:prstGeom prst="rect">
+                      <a:avLst/>
+                    </a:prstGeom>
+                  </pic:spPr>
+                </pic:pic>
+              </a:graphicData>
+            </a:graphic>
+          </wp:inline>
+        </w:drawing>
+      </w:r>
+    </w:p>
+    <w:p>
+      <w:r>
+        <w:t xml:space="preserve">In the </w:t>
+      </w:r>
+      <w:proofErr w:type="spellStart"/>
+      <w:r>
+        <w:t>wordpress</w:t>
+      </w:r>
+      <w:proofErr w:type="spellEnd"/>
+      <w:r>
+        <w:t xml:space="preserve"> installation set the </w:t>
+      </w:r>
+      <w:proofErr w:type="spellStart"/>
+      <w:r>
+        <w:t>setgid</w:t>
+      </w:r>
+      <w:proofErr w:type="spellEnd"/>
+      <w:r>
+        <w:t xml:space="preserve"> bit on every directory by typing the command:</w:t>
+      </w:r>
+    </w:p>
+    <w:p>
+      <w:r>
+        <w:rPr>
+          <w:noProof/>
+        </w:rPr>
+        <w:drawing>
+          <wp:inline distT="0" distB="0" distL="0" distR="0" wp14:anchorId="5F0478B5" wp14:editId="3C223F18">
+            <wp:extent cx="5943600" cy="269875"/>
+            <wp:effectExtent l="0" t="0" r="0" b="0"/>
+            <wp:docPr id="26" name="Picture 26"/>
+            <wp:cNvGraphicFramePr>
+              <a:graphicFrameLocks xmlns:a="http://schemas.openxmlformats.org/drawingml/2006/main" noChangeAspect="1"/>
+            </wp:cNvGraphicFramePr>
+            <a:graphic xmlns:a="http://schemas.openxmlformats.org/drawingml/2006/main">
+              <a:graphicData uri="http://schemas.openxmlformats.org/drawingml/2006/picture">
+                <pic:pic xmlns:pic="http://schemas.openxmlformats.org/drawingml/2006/picture">
+                  <pic:nvPicPr>
+                    <pic:cNvPr id="1" name=""/>
+                    <pic:cNvPicPr/>
+                  </pic:nvPicPr>
+                  <pic:blipFill>
+                    <a:blip r:embed="rId29"/>
+                    <a:stretch>
+                      <a:fillRect/>
+                    </a:stretch>
+                  </pic:blipFill>
+                  <pic:spPr>
+                    <a:xfrm>
+                      <a:off x="0" y="0"/>
+                      <a:ext cx="5943600" cy="269875"/>
+                    </a:xfrm>
+                    <a:prstGeom prst="rect">
+                      <a:avLst/>
+                    </a:prstGeom>
+                  </pic:spPr>
+                </pic:pic>
+              </a:graphicData>
+            </a:graphic>
+          </wp:inline>
+        </w:drawing>
+      </w:r>
+    </w:p>
+    <w:p>
+      <w:r>
+        <w:t xml:space="preserve">To enable plugins and use theme, grant access to the </w:t>
+      </w:r>
+      <w:proofErr w:type="spellStart"/>
+      <w:r>
+        <w:t>wp</w:t>
+      </w:r>
+      <w:proofErr w:type="spellEnd"/>
+      <w:r>
+        <w:t>-content directory:</w:t>
+      </w:r>
+    </w:p>
+    <w:p>
+      <w:r>
+        <w:rPr>
+          <w:noProof/>
+        </w:rPr>
+        <w:drawing>
+          <wp:inline distT="0" distB="0" distL="0" distR="0" wp14:anchorId="326DC8BD" wp14:editId="187CC2AD">
+            <wp:extent cx="5943600" cy="276860"/>
+            <wp:effectExtent l="0" t="0" r="0" b="8890"/>
+            <wp:docPr id="27" name="Picture 27"/>
+            <wp:cNvGraphicFramePr>
+              <a:graphicFrameLocks xmlns:a="http://schemas.openxmlformats.org/drawingml/2006/main" noChangeAspect="1"/>
+            </wp:cNvGraphicFramePr>
+            <a:graphic xmlns:a="http://schemas.openxmlformats.org/drawingml/2006/main">
+              <a:graphicData uri="http://schemas.openxmlformats.org/drawingml/2006/picture">
+                <pic:pic xmlns:pic="http://schemas.openxmlformats.org/drawingml/2006/picture">
+                  <pic:nvPicPr>
+                    <pic:cNvPr id="1" name=""/>
+                    <pic:cNvPicPr/>
+                  </pic:nvPicPr>
+                  <pic:blipFill>
+                    <a:blip r:embed="rId30"/>
+                    <a:stretch>
+                      <a:fillRect/>
+                    </a:stretch>
+                  </pic:blipFill>
+                  <pic:spPr>
+                    <a:xfrm>
+                      <a:off x="0" y="0"/>
+                      <a:ext cx="5943600" cy="276860"/>
+                    </a:xfrm>
+                    <a:prstGeom prst="rect">
+                      <a:avLst/>
+                    </a:prstGeom>
+                  </pic:spPr>
+                </pic:pic>
+              </a:graphicData>
+            </a:graphic>
+          </wp:inline>
+        </w:drawing>
+      </w:r>
+    </w:p>
+    <w:p>
+      <w:r>
+        <w:t>Then give a web server a write access to all of the content in the two directories:</w:t>
+      </w:r>
+    </w:p>
+    <w:p>
+      <w:r>
+        <w:rPr>
+          <w:noProof/>
+        </w:rPr>
+        <w:drawing>
+          <wp:inline distT="0" distB="0" distL="0" distR="0" wp14:anchorId="360E816B" wp14:editId="225876AF">
+            <wp:extent cx="5943600" cy="425450"/>
+            <wp:effectExtent l="0" t="0" r="0" b="0"/>
+            <wp:docPr id="28" name="Picture 28"/>
+            <wp:cNvGraphicFramePr>
+              <a:graphicFrameLocks xmlns:a="http://schemas.openxmlformats.org/drawingml/2006/main" noChangeAspect="1"/>
+            </wp:cNvGraphicFramePr>
+            <a:graphic xmlns:a="http://schemas.openxmlformats.org/drawingml/2006/main">
+              <a:graphicData uri="http://schemas.openxmlformats.org/drawingml/2006/picture">
+                <pic:pic xmlns:pic="http://schemas.openxmlformats.org/drawingml/2006/picture">
+                  <pic:nvPicPr>
+                    <pic:cNvPr id="1" name=""/>
+                    <pic:cNvPicPr/>
+                  </pic:nvPicPr>
+                  <pic:blipFill>
+                    <a:blip r:embed="rId31"/>
+                    <a:stretch>
+                      <a:fillRect/>
+                    </a:stretch>
+                  </pic:blipFill>
+                  <pic:spPr>
+                    <a:xfrm>
+                      <a:off x="0" y="0"/>
+                      <a:ext cx="5943600" cy="425450"/>
+                    </a:xfrm>
+                    <a:prstGeom prst="rect">
+                      <a:avLst/>
+                    </a:prstGeom>
+                  </pic:spPr>
+                </pic:pic>
+              </a:graphicData>
+            </a:graphic>
+          </wp:inline>
+        </w:drawing>
+      </w:r>
+    </w:p>
+    <w:p/>
+    <w:p>
+      <w:r>
+        <w:t>Grab secure values from the WordPress secret key generator:</w:t>
+      </w:r>
+    </w:p>
+    <w:p>
+      <w:pPr>
+        <w:rPr>
+          <w:b/>
+        </w:rPr>
+      </w:pPr>
+      <w:r>
+        <w:rPr>
+          <w:noProof/>
+        </w:rPr>
+        <w:drawing>
+          <wp:inline distT="0" distB="0" distL="0" distR="0" wp14:anchorId="6624C73E" wp14:editId="5C7EECCD">
+            <wp:extent cx="5943600" cy="170815"/>
+            <wp:effectExtent l="0" t="0" r="0" b="635"/>
+            <wp:docPr id="29" name="Picture 29"/>
+            <wp:cNvGraphicFramePr>
+              <a:graphicFrameLocks xmlns:a="http://schemas.openxmlformats.org/drawingml/2006/main" noChangeAspect="1"/>
+            </wp:cNvGraphicFramePr>
+            <a:graphic xmlns:a="http://schemas.openxmlformats.org/drawingml/2006/main">
+              <a:graphicData uri="http://schemas.openxmlformats.org/drawingml/2006/picture">
+                <pic:pic xmlns:pic="http://schemas.openxmlformats.org/drawingml/2006/picture">
+                  <pic:nvPicPr>
+                    <pic:cNvPr id="1" name=""/>
+                    <pic:cNvPicPr/>
+                  </pic:nvPicPr>
+                  <pic:blipFill>
+                    <a:blip r:embed="rId32"/>
+                    <a:stretch>
+                      <a:fillRect/>
+                    </a:stretch>
+                  </pic:blipFill>
+                  <pic:spPr>
+                    <a:xfrm>
+                      <a:off x="0" y="0"/>
+                      <a:ext cx="5943600" cy="170815"/>
+                    </a:xfrm>
+                    <a:prstGeom prst="rect">
+                      <a:avLst/>
+                    </a:prstGeom>
+                  </pic:spPr>
+                </pic:pic>
+              </a:graphicData>
+            </a:graphic>
+          </wp:inline>
+        </w:drawing>
+      </w:r>
+    </w:p>
+    <w:p>
+      <w:pPr>
+        <w:rPr>
+          <w:b/>
+        </w:rPr>
+      </w:pPr>
+    </w:p>
+    <w:p>
+      <w:r>
+        <w:t>Open the WordPress Configuration file:</w:t>
+      </w:r>
+    </w:p>
+    <w:p>
+      <w:r>
+        <w:rPr>
+          <w:noProof/>
+        </w:rPr>
+        <w:drawing>
+          <wp:inline distT="0" distB="0" distL="0" distR="0" wp14:anchorId="7C159444" wp14:editId="0460E51B">
+            <wp:extent cx="5943600" cy="240665"/>
+            <wp:effectExtent l="0" t="0" r="0" b="6985"/>
+            <wp:docPr id="30" name="Picture 30"/>
+            <wp:cNvGraphicFramePr>
+              <a:graphicFrameLocks xmlns:a="http://schemas.openxmlformats.org/drawingml/2006/main" noChangeAspect="1"/>
+            </wp:cNvGraphicFramePr>
+            <a:graphic xmlns:a="http://schemas.openxmlformats.org/drawingml/2006/main">
+              <a:graphicData uri="http://schemas.openxmlformats.org/drawingml/2006/picture">
+                <pic:pic xmlns:pic="http://schemas.openxmlformats.org/drawingml/2006/picture">
+                  <pic:nvPicPr>
+                    <pic:cNvPr id="1" name=""/>
+                    <pic:cNvPicPr/>
+                  </pic:nvPicPr>
+                  <pic:blipFill>
+                    <a:blip r:embed="rId33"/>
+                    <a:stretch>
+                      <a:fillRect/>
+                    </a:stretch>
+                  </pic:blipFill>
+                  <pic:spPr>
+                    <a:xfrm>
+                      <a:off x="0" y="0"/>
+                      <a:ext cx="5943600" cy="240665"/>
+                    </a:xfrm>
+                    <a:prstGeom prst="rect">
+                      <a:avLst/>
+                    </a:prstGeom>
+                  </pic:spPr>
+                </pic:pic>
+              </a:graphicData>
+            </a:graphic>
+          </wp:inline>
+        </w:drawing>
+      </w:r>
+    </w:p>
+    <w:p/>
+    <w:p>
+      <w:r>
+        <w:lastRenderedPageBreak/>
+        <w:t>Then delete these lines:</w:t>
+      </w:r>
+    </w:p>
+    <w:p>
+      <w:r>
+        <w:rPr>
+          <w:noProof/>
+        </w:rPr>
+        <w:drawing>
+          <wp:inline distT="0" distB="0" distL="0" distR="0" wp14:anchorId="1DC3E3FA" wp14:editId="5D357645">
+            <wp:extent cx="5943600" cy="1086485"/>
+            <wp:effectExtent l="0" t="0" r="0" b="0"/>
+            <wp:docPr id="31" name="Picture 31"/>
+            <wp:cNvGraphicFramePr>
+              <a:graphicFrameLocks xmlns:a="http://schemas.openxmlformats.org/drawingml/2006/main" noChangeAspect="1"/>
+            </wp:cNvGraphicFramePr>
+            <a:graphic xmlns:a="http://schemas.openxmlformats.org/drawingml/2006/main">
+              <a:graphicData uri="http://schemas.openxmlformats.org/drawingml/2006/picture">
+                <pic:pic xmlns:pic="http://schemas.openxmlformats.org/drawingml/2006/picture">
+                  <pic:nvPicPr>
+                    <pic:cNvPr id="1" name=""/>
+                    <pic:cNvPicPr/>
+                  </pic:nvPicPr>
+                  <pic:blipFill>
+                    <a:blip r:embed="rId34"/>
+                    <a:stretch>
+                      <a:fillRect/>
+                    </a:stretch>
+                  </pic:blipFill>
+                  <pic:spPr>
+                    <a:xfrm>
+                      <a:off x="0" y="0"/>
+                      <a:ext cx="5943600" cy="1086485"/>
+                    </a:xfrm>
+                    <a:prstGeom prst="rect">
+                      <a:avLst/>
+                    </a:prstGeom>
+                  </pic:spPr>
+                </pic:pic>
+              </a:graphicData>
+            </a:graphic>
+          </wp:inline>
+        </w:drawing>
+      </w:r>
+    </w:p>
+    <w:p>
+      <w:r>
+        <w:t>And paste here the generated code:</w:t>
+      </w:r>
+    </w:p>
+    <w:p>
+      <w:r>
+        <w:rPr>
+          <w:noProof/>
+        </w:rPr>
+        <w:drawing>
+          <wp:inline distT="0" distB="0" distL="0" distR="0" wp14:anchorId="2E0B4F26" wp14:editId="4EFF9EAF">
+            <wp:extent cx="5943600" cy="1002665"/>
+            <wp:effectExtent l="0" t="0" r="0" b="6985"/>
+            <wp:docPr id="32" name="Picture 32"/>
+            <wp:cNvGraphicFramePr>
+              <a:graphicFrameLocks xmlns:a="http://schemas.openxmlformats.org/drawingml/2006/main" noChangeAspect="1"/>
+            </wp:cNvGraphicFramePr>
+            <a:graphic xmlns:a="http://schemas.openxmlformats.org/drawingml/2006/main">
+              <a:graphicData uri="http://schemas.openxmlformats.org/drawingml/2006/picture">
+                <pic:pic xmlns:pic="http://schemas.openxmlformats.org/drawingml/2006/picture">
+                  <pic:nvPicPr>
+                    <pic:cNvPr id="1" name=""/>
+                    <pic:cNvPicPr/>
+                  </pic:nvPicPr>
+                  <pic:blipFill>
+                    <a:blip r:embed="rId35"/>
+                    <a:stretch>
+                      <a:fillRect/>
+                    </a:stretch>
+                  </pic:blipFill>
+                  <pic:spPr>
+                    <a:xfrm>
+                      <a:off x="0" y="0"/>
+                      <a:ext cx="5943600" cy="1002665"/>
+                    </a:xfrm>
+                    <a:prstGeom prst="rect">
+                      <a:avLst/>
+                    </a:prstGeom>
+                  </pic:spPr>
+                </pic:pic>
+              </a:graphicData>
+            </a:graphic>
+          </wp:inline>
+        </w:drawing>
+      </w:r>
+    </w:p>
+    <w:p>
+      <w:r>
+        <w:t>Then Open /</w:t>
+      </w:r>
+      <w:proofErr w:type="spellStart"/>
+      <w:r>
+        <w:t>var</w:t>
+      </w:r>
+      <w:proofErr w:type="spellEnd"/>
+      <w:r>
+        <w:t>/www/html/</w:t>
+      </w:r>
+      <w:proofErr w:type="spellStart"/>
+      <w:r>
+        <w:t>wp-config.php</w:t>
+      </w:r>
+      <w:proofErr w:type="spellEnd"/>
+    </w:p>
+    <w:p>
+      <w:r>
+        <w:t>And add these lines:</w:t>
+      </w:r>
+    </w:p>
+    <w:p>
+      <w:pPr>
+        <w:jc w:val="center"/>
+      </w:pPr>
+      <w:r>
+        <w:rPr>
+          <w:noProof/>
+        </w:rPr>
+        <w:drawing>
+          <wp:inline distT="0" distB="0" distL="0" distR="0" wp14:anchorId="78D32B71" wp14:editId="3EA8F49F">
+            <wp:extent cx="3314700" cy="1943100"/>
+            <wp:effectExtent l="0" t="0" r="0" b="0"/>
+            <wp:docPr id="33" name="Picture 33"/>
+            <wp:cNvGraphicFramePr>
+              <a:graphicFrameLocks xmlns:a="http://schemas.openxmlformats.org/drawingml/2006/main" noChangeAspect="1"/>
+            </wp:cNvGraphicFramePr>
+            <a:graphic xmlns:a="http://schemas.openxmlformats.org/drawingml/2006/main">
+              <a:graphicData uri="http://schemas.openxmlformats.org/drawingml/2006/picture">
+                <pic:pic xmlns:pic="http://schemas.openxmlformats.org/drawingml/2006/picture">
+                  <pic:nvPicPr>
+                    <pic:cNvPr id="1" name=""/>
+                    <pic:cNvPicPr/>
+                  </pic:nvPicPr>
+                  <pic:blipFill>
+                    <a:blip r:embed="rId36"/>
+                    <a:stretch>
+                      <a:fillRect/>
+                    </a:stretch>
+                  </pic:blipFill>
+                  <pic:spPr>
+                    <a:xfrm>
+                      <a:off x="0" y="0"/>
+                      <a:ext cx="3314700" cy="1943100"/>
+                    </a:xfrm>
+                    <a:prstGeom prst="rect">
+                      <a:avLst/>
+                    </a:prstGeom>
+                  </pic:spPr>
+                </pic:pic>
+              </a:graphicData>
+            </a:graphic>
+          </wp:inline>
+        </w:drawing>
+      </w:r>
+    </w:p>
+    <w:p>
+      <w:pPr>
+        <w:pStyle w:val="Heading1"/>
+        <w:rPr>
+          <w:rFonts w:asciiTheme="minorHAnsi" w:hAnsiTheme="minorHAnsi"/>
+          <w:color w:val="auto"/>
+        </w:rPr>
+      </w:pPr>
+      <w:bookmarkStart w:id="17" w:name="_Toc511006423"/>
+      <w:bookmarkStart w:id="18" w:name="_Toc511053395"/>
+      <w:r>
+        <w:rPr>
+          <w:rFonts w:asciiTheme="minorHAnsi" w:hAnsiTheme="minorHAnsi"/>
+          <w:color w:val="auto"/>
+        </w:rPr>
+        <w:t>Install WordPress on your Website Using a Web Browser</w:t>
+      </w:r>
+      <w:bookmarkStart w:id="19" w:name="_GoBack"/>
+      <w:bookmarkEnd w:id="17"/>
+      <w:bookmarkEnd w:id="18"/>
+      <w:bookmarkEnd w:id="19"/>
+    </w:p>
+    <w:p>
+      <w:pPr>
+        <w:rPr>
+          <w:sz w:val="24"/>
+          <w:szCs w:val="24"/>
+        </w:rPr>
+      </w:pPr>
+    </w:p>
+    <w:p>
+      <w:pPr>
+        <w:rPr>
+          <w:sz w:val="24"/>
+          <w:szCs w:val="24"/>
+        </w:rPr>
+      </w:pPr>
+      <w:r>
+        <w:rPr>
+          <w:sz w:val="24"/>
+          <w:szCs w:val="24"/>
+        </w:rPr>
+        <w:t xml:space="preserve">Navigate to the public </w:t>
+      </w:r>
+      <w:proofErr w:type="spellStart"/>
+      <w:r>
+        <w:rPr>
+          <w:sz w:val="24"/>
+          <w:szCs w:val="24"/>
+        </w:rPr>
+        <w:t>ip</w:t>
+      </w:r>
+      <w:proofErr w:type="spellEnd"/>
+      <w:r>
+        <w:rPr>
+          <w:sz w:val="24"/>
+          <w:szCs w:val="24"/>
+        </w:rPr>
+        <w:t xml:space="preserve"> address.</w:t>
+      </w:r>
+    </w:p>
+    <w:p>
+      <w:pPr>
+        <w:rPr>
+          <w:sz w:val="24"/>
+          <w:szCs w:val="24"/>
+        </w:rPr>
+      </w:pPr>
+      <w:r>
+        <w:rPr>
+          <w:noProof/>
+        </w:rPr>
+        <w:drawing>
+          <wp:inline distT="0" distB="0" distL="0" distR="0" wp14:anchorId="71044375" wp14:editId="337CB4E9">
+            <wp:extent cx="5943600" cy="360045"/>
+            <wp:effectExtent l="0" t="0" r="0" b="1905"/>
+            <wp:docPr id="34" name="Picture 34"/>
+            <wp:cNvGraphicFramePr>
+              <a:graphicFrameLocks xmlns:a="http://schemas.openxmlformats.org/drawingml/2006/main" noChangeAspect="1"/>
+            </wp:cNvGraphicFramePr>
+            <a:graphic xmlns:a="http://schemas.openxmlformats.org/drawingml/2006/main">
+              <a:graphicData uri="http://schemas.openxmlformats.org/drawingml/2006/picture">
+                <pic:pic xmlns:pic="http://schemas.openxmlformats.org/drawingml/2006/picture">
+                  <pic:nvPicPr>
+                    <pic:cNvPr id="1" name=""/>
+                    <pic:cNvPicPr/>
+                  </pic:nvPicPr>
+                  <pic:blipFill>
+                    <a:blip r:embed="rId37"/>
+                    <a:stretch>
+                      <a:fillRect/>
+                    </a:stretch>
+                  </pic:blipFill>
+                  <pic:spPr>
+                    <a:xfrm>
+                      <a:off x="0" y="0"/>
+                      <a:ext cx="5943600" cy="360045"/>
+                    </a:xfrm>
+                    <a:prstGeom prst="rect">
+                      <a:avLst/>
+                    </a:prstGeom>
+                  </pic:spPr>
+                </pic:pic>
+              </a:graphicData>
+            </a:graphic>
+          </wp:inline>
+        </w:drawing>
+      </w:r>
+    </w:p>
+    <w:p>
+      <w:pPr>
+        <w:rPr>
+          <w:sz w:val="24"/>
+          <w:szCs w:val="24"/>
+        </w:rPr>
+      </w:pPr>
+      <w:r>
+        <w:rPr>
+          <w:sz w:val="24"/>
+          <w:szCs w:val="24"/>
+        </w:rPr>
+        <w:t xml:space="preserve">Next it will prompt to the main setup page and </w:t>
+      </w:r>
+      <w:r>
+        <w:rPr>
+          <w:sz w:val="24"/>
+          <w:szCs w:val="24"/>
+        </w:rPr>
+        <w:t>enter all the necessary information.</w:t>
+      </w:r>
+    </w:p>
     <w:sectPr>
-      <w:footerReference w:type="default" r:id="rId22"/>
+      <w:footerReference w:type="default" r:id="rId38"/>
       <w:pgSz w:w="12240" w:h="15840"/>
       <w:pgMar w:top="1440" w:right="1440" w:bottom="1440" w:left="1440" w:header="720" w:footer="720" w:gutter="0"/>
       <w:pgNumType w:start="1"/>
@@ -2163,8 +3276,8 @@
 </file>
 
 <file path=word/endnotes.xml><?xml version="1.0" encoding="utf-8"?>
-<w:endnotes xmlns:ve="http://schemas.openxmlformats.org/markup-compatibility/2006" xmlns:o="urn:schemas-microsoft-com:office:office" xmlns:r="http://schemas.openxmlformats.org/officeDocument/2006/relationships" xmlns:m="http://schemas.openxmlformats.org/officeDocument/2006/math" xmlns:v="urn:schemas-microsoft-com:vml" xmlns:wp="http://schemas.openxmlformats.org/drawingml/2006/wordprocessingDrawing" xmlns:w10="urn:schemas-microsoft-com:office:word" xmlns:w="http://schemas.openxmlformats.org/wordprocessingml/2006/main" xmlns:wne="http://schemas.microsoft.com/office/word/2006/wordml">
-  <w:endnote w:type="separator" w:id="0">
+<w:endnotes xmlns:wpc="http://schemas.microsoft.com/office/word/2010/wordprocessingCanvas" xmlns:cx="http://schemas.microsoft.com/office/drawing/2014/chartex" xmlns:cx1="http://schemas.microsoft.com/office/drawing/2015/9/8/chartex" xmlns:cx2="http://schemas.microsoft.com/office/drawing/2015/10/21/chartex" xmlns:cx3="http://schemas.microsoft.com/office/drawing/2016/5/9/chartex" xmlns:cx4="http://schemas.microsoft.com/office/drawing/2016/5/10/chartex" xmlns:cx5="http://schemas.microsoft.com/office/drawing/2016/5/11/chartex" xmlns:cx6="http://schemas.microsoft.com/office/drawing/2016/5/12/chartex" xmlns:cx7="http://schemas.microsoft.com/office/drawing/2016/5/13/chartex" xmlns:cx8="http://schemas.microsoft.com/office/drawing/2016/5/14/chartex" xmlns:mc="http://schemas.openxmlformats.org/markup-compatibility/2006" xmlns:aink="http://schemas.microsoft.com/office/drawing/2016/ink" xmlns:am3d="http://schemas.microsoft.com/office/drawing/2017/model3d" xmlns:o="urn:schemas-microsoft-com:office:office" xmlns:r="http://schemas.openxmlformats.org/officeDocument/2006/relationships" xmlns:m="http://schemas.openxmlformats.org/officeDocument/2006/math" xmlns:v="urn:schemas-microsoft-com:vml" xmlns:wp14="http://schemas.microsoft.com/office/word/2010/wordprocessingDrawing" xmlns:wp="http://schemas.openxmlformats.org/drawingml/2006/wordprocessingDrawing" xmlns:w10="urn:schemas-microsoft-com:office:word" xmlns:w="http://schemas.openxmlformats.org/wordprocessingml/2006/main" xmlns:w14="http://schemas.microsoft.com/office/word/2010/wordml" xmlns:w15="http://schemas.microsoft.com/office/word/2012/wordml" xmlns:w16cid="http://schemas.microsoft.com/office/word/2016/wordml/cid" xmlns:w16se="http://schemas.microsoft.com/office/word/2015/wordml/symex" xmlns:wpg="http://schemas.microsoft.com/office/word/2010/wordprocessingGroup" xmlns:wpi="http://schemas.microsoft.com/office/word/2010/wordprocessingInk" xmlns:wne="http://schemas.microsoft.com/office/word/2006/wordml" xmlns:wps="http://schemas.microsoft.com/office/word/2010/wordprocessingShape" mc:Ignorable="w14 w15 w16se w16cid wp14">
+  <w:endnote w:type="separator" w:id="-1">
     <w:p>
       <w:pPr>
         <w:spacing w:after="0" w:line="240" w:lineRule="auto"/>
@@ -2174,7 +3287,7 @@
       </w:r>
     </w:p>
   </w:endnote>
-  <w:endnote w:type="continuationSeparator" w:id="1">
+  <w:endnote w:type="continuationSeparator" w:id="0">
     <w:p>
       <w:pPr>
         <w:spacing w:after="0" w:line="240" w:lineRule="auto"/>
@@ -2188,7 +3301,7 @@
 </file>
 
 <file path=word/footer1.xml><?xml version="1.0" encoding="utf-8"?>
-<w:ftr xmlns:ve="http://schemas.openxmlformats.org/markup-compatibility/2006" xmlns:o="urn:schemas-microsoft-com:office:office" xmlns:r="http://schemas.openxmlformats.org/officeDocument/2006/relationships" xmlns:m="http://schemas.openxmlformats.org/officeDocument/2006/math" xmlns:v="urn:schemas-microsoft-com:vml" xmlns:wp="http://schemas.openxmlformats.org/drawingml/2006/wordprocessingDrawing" xmlns:w10="urn:schemas-microsoft-com:office:word" xmlns:w="http://schemas.openxmlformats.org/wordprocessingml/2006/main" xmlns:wne="http://schemas.microsoft.com/office/word/2006/wordml">
+<w:ftr xmlns:wpc="http://schemas.microsoft.com/office/word/2010/wordprocessingCanvas" xmlns:cx="http://schemas.microsoft.com/office/drawing/2014/chartex" xmlns:cx1="http://schemas.microsoft.com/office/drawing/2015/9/8/chartex" xmlns:cx2="http://schemas.microsoft.com/office/drawing/2015/10/21/chartex" xmlns:cx3="http://schemas.microsoft.com/office/drawing/2016/5/9/chartex" xmlns:cx4="http://schemas.microsoft.com/office/drawing/2016/5/10/chartex" xmlns:cx5="http://schemas.microsoft.com/office/drawing/2016/5/11/chartex" xmlns:cx6="http://schemas.microsoft.com/office/drawing/2016/5/12/chartex" xmlns:cx7="http://schemas.microsoft.com/office/drawing/2016/5/13/chartex" xmlns:cx8="http://schemas.microsoft.com/office/drawing/2016/5/14/chartex" xmlns:mc="http://schemas.openxmlformats.org/markup-compatibility/2006" xmlns:aink="http://schemas.microsoft.com/office/drawing/2016/ink" xmlns:am3d="http://schemas.microsoft.com/office/drawing/2017/model3d" xmlns:o="urn:schemas-microsoft-com:office:office" xmlns:r="http://schemas.openxmlformats.org/officeDocument/2006/relationships" xmlns:m="http://schemas.openxmlformats.org/officeDocument/2006/math" xmlns:v="urn:schemas-microsoft-com:vml" xmlns:wp14="http://schemas.microsoft.com/office/word/2010/wordprocessingDrawing" xmlns:wp="http://schemas.openxmlformats.org/drawingml/2006/wordprocessingDrawing" xmlns:w10="urn:schemas-microsoft-com:office:word" xmlns:w="http://schemas.openxmlformats.org/wordprocessingml/2006/main" xmlns:w14="http://schemas.microsoft.com/office/word/2010/wordml" xmlns:w15="http://schemas.microsoft.com/office/word/2012/wordml" xmlns:w16cid="http://schemas.microsoft.com/office/word/2016/wordml/cid" xmlns:w16se="http://schemas.microsoft.com/office/word/2015/wordml/symex" xmlns:wpg="http://schemas.microsoft.com/office/word/2010/wordprocessingGroup" xmlns:wpi="http://schemas.microsoft.com/office/word/2010/wordprocessingInk" xmlns:wne="http://schemas.microsoft.com/office/word/2006/wordml" xmlns:wps="http://schemas.microsoft.com/office/word/2010/wordprocessingShape" mc:Ignorable="w14 w15 w16se w16cid wp14">
   <w:p>
     <w:pPr>
       <w:pStyle w:val="Footer"/>
@@ -2204,7 +3317,7 @@
 </file>
 
 <file path=word/footer2.xml><?xml version="1.0" encoding="utf-8"?>
-<w:ftr xmlns:ve="http://schemas.openxmlformats.org/markup-compatibility/2006" xmlns:o="urn:schemas-microsoft-com:office:office" xmlns:r="http://schemas.openxmlformats.org/officeDocument/2006/relationships" xmlns:m="http://schemas.openxmlformats.org/officeDocument/2006/math" xmlns:v="urn:schemas-microsoft-com:vml" xmlns:wp="http://schemas.openxmlformats.org/drawingml/2006/wordprocessingDrawing" xmlns:w10="urn:schemas-microsoft-com:office:word" xmlns:w="http://schemas.openxmlformats.org/wordprocessingml/2006/main" xmlns:wne="http://schemas.microsoft.com/office/word/2006/wordml">
+<w:ftr xmlns:wpc="http://schemas.microsoft.com/office/word/2010/wordprocessingCanvas" xmlns:cx="http://schemas.microsoft.com/office/drawing/2014/chartex" xmlns:cx1="http://schemas.microsoft.com/office/drawing/2015/9/8/chartex" xmlns:cx2="http://schemas.microsoft.com/office/drawing/2015/10/21/chartex" xmlns:cx3="http://schemas.microsoft.com/office/drawing/2016/5/9/chartex" xmlns:cx4="http://schemas.microsoft.com/office/drawing/2016/5/10/chartex" xmlns:cx5="http://schemas.microsoft.com/office/drawing/2016/5/11/chartex" xmlns:cx6="http://schemas.microsoft.com/office/drawing/2016/5/12/chartex" xmlns:cx7="http://schemas.microsoft.com/office/drawing/2016/5/13/chartex" xmlns:cx8="http://schemas.microsoft.com/office/drawing/2016/5/14/chartex" xmlns:mc="http://schemas.openxmlformats.org/markup-compatibility/2006" xmlns:aink="http://schemas.microsoft.com/office/drawing/2016/ink" xmlns:am3d="http://schemas.microsoft.com/office/drawing/2017/model3d" xmlns:o="urn:schemas-microsoft-com:office:office" xmlns:r="http://schemas.openxmlformats.org/officeDocument/2006/relationships" xmlns:m="http://schemas.openxmlformats.org/officeDocument/2006/math" xmlns:v="urn:schemas-microsoft-com:vml" xmlns:wp14="http://schemas.microsoft.com/office/word/2010/wordprocessingDrawing" xmlns:wp="http://schemas.openxmlformats.org/drawingml/2006/wordprocessingDrawing" xmlns:w10="urn:schemas-microsoft-com:office:word" xmlns:w="http://schemas.openxmlformats.org/wordprocessingml/2006/main" xmlns:w14="http://schemas.microsoft.com/office/word/2010/wordml" xmlns:w15="http://schemas.microsoft.com/office/word/2012/wordml" xmlns:w16cid="http://schemas.microsoft.com/office/word/2016/wordml/cid" xmlns:w16se="http://schemas.microsoft.com/office/word/2015/wordml/symex" xmlns:wpg="http://schemas.microsoft.com/office/word/2010/wordprocessingGroup" xmlns:wpi="http://schemas.microsoft.com/office/word/2010/wordprocessingInk" xmlns:wne="http://schemas.microsoft.com/office/word/2006/wordml" xmlns:wps="http://schemas.microsoft.com/office/word/2010/wordprocessingShape" mc:Ignorable="w14 w15 w16se w16cid wp14">
   <w:sdt>
     <w:sdtPr>
       <w:id w:val="-278413293"/>
@@ -2257,8 +3370,8 @@
 </file>
 
 <file path=word/footnotes.xml><?xml version="1.0" encoding="utf-8"?>
-<w:footnotes xmlns:ve="http://schemas.openxmlformats.org/markup-compatibility/2006" xmlns:o="urn:schemas-microsoft-com:office:office" xmlns:r="http://schemas.openxmlformats.org/officeDocument/2006/relationships" xmlns:m="http://schemas.openxmlformats.org/officeDocument/2006/math" xmlns:v="urn:schemas-microsoft-com:vml" xmlns:wp="http://schemas.openxmlformats.org/drawingml/2006/wordprocessingDrawing" xmlns:w10="urn:schemas-microsoft-com:office:word" xmlns:w="http://schemas.openxmlformats.org/wordprocessingml/2006/main" xmlns:wne="http://schemas.microsoft.com/office/word/2006/wordml">
-  <w:footnote w:type="separator" w:id="0">
+<w:footnotes xmlns:wpc="http://schemas.microsoft.com/office/word/2010/wordprocessingCanvas" xmlns:cx="http://schemas.microsoft.com/office/drawing/2014/chartex" xmlns:cx1="http://schemas.microsoft.com/office/drawing/2015/9/8/chartex" xmlns:cx2="http://schemas.microsoft.com/office/drawing/2015/10/21/chartex" xmlns:cx3="http://schemas.microsoft.com/office/drawing/2016/5/9/chartex" xmlns:cx4="http://schemas.microsoft.com/office/drawing/2016/5/10/chartex" xmlns:cx5="http://schemas.microsoft.com/office/drawing/2016/5/11/chartex" xmlns:cx6="http://schemas.microsoft.com/office/drawing/2016/5/12/chartex" xmlns:cx7="http://schemas.microsoft.com/office/drawing/2016/5/13/chartex" xmlns:cx8="http://schemas.microsoft.com/office/drawing/2016/5/14/chartex" xmlns:mc="http://schemas.openxmlformats.org/markup-compatibility/2006" xmlns:aink="http://schemas.microsoft.com/office/drawing/2016/ink" xmlns:am3d="http://schemas.microsoft.com/office/drawing/2017/model3d" xmlns:o="urn:schemas-microsoft-com:office:office" xmlns:r="http://schemas.openxmlformats.org/officeDocument/2006/relationships" xmlns:m="http://schemas.openxmlformats.org/officeDocument/2006/math" xmlns:v="urn:schemas-microsoft-com:vml" xmlns:wp14="http://schemas.microsoft.com/office/word/2010/wordprocessingDrawing" xmlns:wp="http://schemas.openxmlformats.org/drawingml/2006/wordprocessingDrawing" xmlns:w10="urn:schemas-microsoft-com:office:word" xmlns:w="http://schemas.openxmlformats.org/wordprocessingml/2006/main" xmlns:w14="http://schemas.microsoft.com/office/word/2010/wordml" xmlns:w15="http://schemas.microsoft.com/office/word/2012/wordml" xmlns:w16cid="http://schemas.microsoft.com/office/word/2016/wordml/cid" xmlns:w16se="http://schemas.microsoft.com/office/word/2015/wordml/symex" xmlns:wpg="http://schemas.microsoft.com/office/word/2010/wordprocessingGroup" xmlns:wpi="http://schemas.microsoft.com/office/word/2010/wordprocessingInk" xmlns:wne="http://schemas.microsoft.com/office/word/2006/wordml" xmlns:wps="http://schemas.microsoft.com/office/word/2010/wordprocessingShape" mc:Ignorable="w14 w15 w16se w16cid wp14">
+  <w:footnote w:type="separator" w:id="-1">
     <w:p>
       <w:pPr>
         <w:spacing w:after="0" w:line="240" w:lineRule="auto"/>
@@ -2268,7 +3381,7 @@
       </w:r>
     </w:p>
   </w:footnote>
-  <w:footnote w:type="continuationSeparator" w:id="1">
+  <w:footnote w:type="continuationSeparator" w:id="0">
     <w:p>
       <w:pPr>
         <w:spacing w:after="0" w:line="240" w:lineRule="auto"/>
@@ -2282,7 +3395,7 @@
 </file>
 
 <file path=word/styles.xml><?xml version="1.0" encoding="utf-8"?>
-<w:styles xmlns:r="http://schemas.openxmlformats.org/officeDocument/2006/relationships" xmlns:w="http://schemas.openxmlformats.org/wordprocessingml/2006/main">
+<w:styles xmlns:mc="http://schemas.openxmlformats.org/markup-compatibility/2006" xmlns:r="http://schemas.openxmlformats.org/officeDocument/2006/relationships" xmlns:w="http://schemas.openxmlformats.org/wordprocessingml/2006/main" xmlns:w14="http://schemas.microsoft.com/office/word/2010/wordml" xmlns:w15="http://schemas.microsoft.com/office/word/2012/wordml" xmlns:w16cid="http://schemas.microsoft.com/office/word/2016/wordml/cid" xmlns:w16se="http://schemas.microsoft.com/office/word/2015/wordml/symex" mc:Ignorable="w14 w15 w16se w16cid">
   <w:docDefaults>
     <w:rPrDefault>
       <w:rPr>
@@ -2298,152 +3411,383 @@
       </w:pPr>
     </w:pPrDefault>
   </w:docDefaults>
-  <w:latentStyles w:defLockedState="0" w:defUIPriority="99" w:defSemiHidden="1" w:defUnhideWhenUsed="1" w:defQFormat="0" w:count="267">
-    <w:lsdException w:name="Normal" w:semiHidden="0" w:uiPriority="0" w:unhideWhenUsed="0" w:qFormat="1"/>
-    <w:lsdException w:name="heading 1" w:semiHidden="0" w:uiPriority="9" w:unhideWhenUsed="0" w:qFormat="1"/>
-    <w:lsdException w:name="heading 2" w:uiPriority="9" w:qFormat="1"/>
-    <w:lsdException w:name="heading 3" w:uiPriority="9" w:qFormat="1"/>
-    <w:lsdException w:name="heading 4" w:uiPriority="9" w:qFormat="1"/>
-    <w:lsdException w:name="heading 5" w:uiPriority="9" w:qFormat="1"/>
-    <w:lsdException w:name="heading 6" w:uiPriority="9" w:qFormat="1"/>
-    <w:lsdException w:name="heading 7" w:uiPriority="9" w:qFormat="1"/>
-    <w:lsdException w:name="heading 8" w:uiPriority="9" w:qFormat="1"/>
-    <w:lsdException w:name="heading 9" w:uiPriority="9" w:qFormat="1"/>
-    <w:lsdException w:name="toc 1" w:uiPriority="39"/>
-    <w:lsdException w:name="toc 2" w:uiPriority="39"/>
-    <w:lsdException w:name="toc 3" w:uiPriority="39"/>
-    <w:lsdException w:name="toc 4" w:uiPriority="39"/>
-    <w:lsdException w:name="toc 5" w:uiPriority="39"/>
-    <w:lsdException w:name="toc 6" w:uiPriority="39"/>
-    <w:lsdException w:name="toc 7" w:uiPriority="39"/>
-    <w:lsdException w:name="toc 8" w:uiPriority="39"/>
-    <w:lsdException w:name="toc 9" w:uiPriority="39"/>
-    <w:lsdException w:name="caption" w:uiPriority="35" w:qFormat="1"/>
-    <w:lsdException w:name="Title" w:semiHidden="0" w:uiPriority="10" w:unhideWhenUsed="0" w:qFormat="1"/>
-    <w:lsdException w:name="Default Paragraph Font" w:uiPriority="1"/>
-    <w:lsdException w:name="Subtitle" w:semiHidden="0" w:uiPriority="11" w:unhideWhenUsed="0" w:qFormat="1"/>
-    <w:lsdException w:name="Strong" w:semiHidden="0" w:uiPriority="22" w:unhideWhenUsed="0" w:qFormat="1"/>
-    <w:lsdException w:name="Emphasis" w:semiHidden="0" w:uiPriority="20" w:unhideWhenUsed="0" w:qFormat="1"/>
-    <w:lsdException w:name="Normal Table" w:semiHidden="0" w:unhideWhenUsed="0"/>
-    <w:lsdException w:name="Table Subtle 2" w:semiHidden="0" w:unhideWhenUsed="0"/>
-    <w:lsdException w:name="Table Web 3" w:semiHidden="0" w:unhideWhenUsed="0"/>
-    <w:lsdException w:name="Table Grid" w:semiHidden="0" w:uiPriority="39" w:unhideWhenUsed="0"/>
-    <w:lsdException w:name="Placeholder Text" w:unhideWhenUsed="0"/>
-    <w:lsdException w:name="No Spacing" w:semiHidden="0" w:uiPriority="1" w:unhideWhenUsed="0" w:qFormat="1"/>
-    <w:lsdException w:name="Light Shading" w:semiHidden="0" w:uiPriority="60" w:unhideWhenUsed="0"/>
-    <w:lsdException w:name="Light List" w:semiHidden="0" w:uiPriority="61" w:unhideWhenUsed="0"/>
-    <w:lsdException w:name="Light Grid" w:semiHidden="0" w:uiPriority="62" w:unhideWhenUsed="0"/>
-    <w:lsdException w:name="Medium Shading 1" w:semiHidden="0" w:uiPriority="63" w:unhideWhenUsed="0"/>
-    <w:lsdException w:name="Medium Shading 2" w:semiHidden="0" w:uiPriority="64" w:unhideWhenUsed="0"/>
-    <w:lsdException w:name="Medium List 1" w:semiHidden="0" w:uiPriority="65" w:unhideWhenUsed="0"/>
-    <w:lsdException w:name="Medium List 2" w:semiHidden="0" w:uiPriority="66" w:unhideWhenUsed="0"/>
-    <w:lsdException w:name="Medium Grid 1" w:semiHidden="0" w:uiPriority="67" w:unhideWhenUsed="0"/>
-    <w:lsdException w:name="Medium Grid 2" w:semiHidden="0" w:uiPriority="68" w:unhideWhenUsed="0"/>
-    <w:lsdException w:name="Medium Grid 3" w:semiHidden="0" w:uiPriority="69" w:unhideWhenUsed="0"/>
-    <w:lsdException w:name="Dark List" w:semiHidden="0" w:uiPriority="70" w:unhideWhenUsed="0"/>
-    <w:lsdException w:name="Colorful Shading" w:semiHidden="0" w:uiPriority="71" w:unhideWhenUsed="0"/>
-    <w:lsdException w:name="Colorful List" w:semiHidden="0" w:uiPriority="72" w:unhideWhenUsed="0"/>
-    <w:lsdException w:name="Colorful Grid" w:semiHidden="0" w:uiPriority="73" w:unhideWhenUsed="0"/>
-    <w:lsdException w:name="Light Shading Accent 1" w:semiHidden="0" w:uiPriority="60" w:unhideWhenUsed="0"/>
-    <w:lsdException w:name="Light List Accent 1" w:semiHidden="0" w:uiPriority="61" w:unhideWhenUsed="0"/>
-    <w:lsdException w:name="Light Grid Accent 1" w:semiHidden="0" w:uiPriority="62" w:unhideWhenUsed="0"/>
-    <w:lsdException w:name="Medium Shading 1 Accent 1" w:semiHidden="0" w:uiPriority="63" w:unhideWhenUsed="0"/>
-    <w:lsdException w:name="Medium Shading 2 Accent 1" w:semiHidden="0" w:uiPriority="64" w:unhideWhenUsed="0"/>
-    <w:lsdException w:name="Medium List 1 Accent 1" w:semiHidden="0" w:uiPriority="65" w:unhideWhenUsed="0"/>
-    <w:lsdException w:name="Revision" w:unhideWhenUsed="0"/>
-    <w:lsdException w:name="List Paragraph" w:semiHidden="0" w:uiPriority="34" w:unhideWhenUsed="0" w:qFormat="1"/>
-    <w:lsdException w:name="Quote" w:semiHidden="0" w:uiPriority="29" w:unhideWhenUsed="0" w:qFormat="1"/>
-    <w:lsdException w:name="Intense Quote" w:semiHidden="0" w:uiPriority="30" w:unhideWhenUsed="0" w:qFormat="1"/>
-    <w:lsdException w:name="Medium List 2 Accent 1" w:semiHidden="0" w:uiPriority="66" w:unhideWhenUsed="0"/>
-    <w:lsdException w:name="Medium Grid 1 Accent 1" w:semiHidden="0" w:uiPriority="67" w:unhideWhenUsed="0"/>
-    <w:lsdException w:name="Medium Grid 2 Accent 1" w:semiHidden="0" w:uiPriority="68" w:unhideWhenUsed="0"/>
-    <w:lsdException w:name="Medium Grid 3 Accent 1" w:semiHidden="0" w:uiPriority="69" w:unhideWhenUsed="0"/>
-    <w:lsdException w:name="Dark List Accent 1" w:semiHidden="0" w:uiPriority="70" w:unhideWhenUsed="0"/>
-    <w:lsdException w:name="Colorful Shading Accent 1" w:semiHidden="0" w:uiPriority="71" w:unhideWhenUsed="0"/>
-    <w:lsdException w:name="Colorful List Accent 1" w:semiHidden="0" w:uiPriority="72" w:unhideWhenUsed="0"/>
-    <w:lsdException w:name="Colorful Grid Accent 1" w:semiHidden="0" w:uiPriority="73" w:unhideWhenUsed="0"/>
-    <w:lsdException w:name="Light Shading Accent 2" w:semiHidden="0" w:uiPriority="60" w:unhideWhenUsed="0"/>
-    <w:lsdException w:name="Light List Accent 2" w:semiHidden="0" w:uiPriority="61" w:unhideWhenUsed="0"/>
-    <w:lsdException w:name="Light Grid Accent 2" w:semiHidden="0" w:uiPriority="62" w:unhideWhenUsed="0"/>
-    <w:lsdException w:name="Medium Shading 1 Accent 2" w:semiHidden="0" w:uiPriority="63" w:unhideWhenUsed="0"/>
-    <w:lsdException w:name="Medium Shading 2 Accent 2" w:semiHidden="0" w:uiPriority="64" w:unhideWhenUsed="0"/>
-    <w:lsdException w:name="Medium List 1 Accent 2" w:semiHidden="0" w:uiPriority="65" w:unhideWhenUsed="0"/>
-    <w:lsdException w:name="Medium List 2 Accent 2" w:semiHidden="0" w:uiPriority="66" w:unhideWhenUsed="0"/>
-    <w:lsdException w:name="Medium Grid 1 Accent 2" w:semiHidden="0" w:uiPriority="67" w:unhideWhenUsed="0"/>
-    <w:lsdException w:name="Medium Grid 2 Accent 2" w:semiHidden="0" w:uiPriority="68" w:unhideWhenUsed="0"/>
-    <w:lsdException w:name="Medium Grid 3 Accent 2" w:semiHidden="0" w:uiPriority="69" w:unhideWhenUsed="0"/>
-    <w:lsdException w:name="Dark List Accent 2" w:semiHidden="0" w:uiPriority="70" w:unhideWhenUsed="0"/>
-    <w:lsdException w:name="Colorful Shading Accent 2" w:semiHidden="0" w:uiPriority="71" w:unhideWhenUsed="0"/>
-    <w:lsdException w:name="Colorful List Accent 2" w:semiHidden="0" w:uiPriority="72" w:unhideWhenUsed="0"/>
-    <w:lsdException w:name="Colorful Grid Accent 2" w:semiHidden="0" w:uiPriority="73" w:unhideWhenUsed="0"/>
-    <w:lsdException w:name="Light Shading Accent 3" w:semiHidden="0" w:uiPriority="60" w:unhideWhenUsed="0"/>
-    <w:lsdException w:name="Light List Accent 3" w:semiHidden="0" w:uiPriority="61" w:unhideWhenUsed="0"/>
-    <w:lsdException w:name="Light Grid Accent 3" w:semiHidden="0" w:uiPriority="62" w:unhideWhenUsed="0"/>
-    <w:lsdException w:name="Medium Shading 1 Accent 3" w:semiHidden="0" w:uiPriority="63" w:unhideWhenUsed="0"/>
-    <w:lsdException w:name="Medium Shading 2 Accent 3" w:semiHidden="0" w:uiPriority="64" w:unhideWhenUsed="0"/>
-    <w:lsdException w:name="Medium List 1 Accent 3" w:semiHidden="0" w:uiPriority="65" w:unhideWhenUsed="0"/>
-    <w:lsdException w:name="Medium List 2 Accent 3" w:semiHidden="0" w:uiPriority="66" w:unhideWhenUsed="0"/>
-    <w:lsdException w:name="Medium Grid 1 Accent 3" w:semiHidden="0" w:uiPriority="67" w:unhideWhenUsed="0"/>
-    <w:lsdException w:name="Medium Grid 2 Accent 3" w:semiHidden="0" w:uiPriority="68" w:unhideWhenUsed="0"/>
-    <w:lsdException w:name="Medium Grid 3 Accent 3" w:semiHidden="0" w:uiPriority="69" w:unhideWhenUsed="0"/>
-    <w:lsdException w:name="Dark List Accent 3" w:semiHidden="0" w:uiPriority="70" w:unhideWhenUsed="0"/>
-    <w:lsdException w:name="Colorful Shading Accent 3" w:semiHidden="0" w:uiPriority="71" w:unhideWhenUsed="0"/>
-    <w:lsdException w:name="Colorful List Accent 3" w:semiHidden="0" w:uiPriority="72" w:unhideWhenUsed="0"/>
-    <w:lsdException w:name="Colorful Grid Accent 3" w:semiHidden="0" w:uiPriority="73" w:unhideWhenUsed="0"/>
-    <w:lsdException w:name="Light Shading Accent 4" w:semiHidden="0" w:uiPriority="60" w:unhideWhenUsed="0"/>
-    <w:lsdException w:name="Light List Accent 4" w:semiHidden="0" w:uiPriority="61" w:unhideWhenUsed="0"/>
-    <w:lsdException w:name="Light Grid Accent 4" w:semiHidden="0" w:uiPriority="62" w:unhideWhenUsed="0"/>
-    <w:lsdException w:name="Medium Shading 1 Accent 4" w:semiHidden="0" w:uiPriority="63" w:unhideWhenUsed="0"/>
-    <w:lsdException w:name="Medium Shading 2 Accent 4" w:semiHidden="0" w:uiPriority="64" w:unhideWhenUsed="0"/>
-    <w:lsdException w:name="Medium List 1 Accent 4" w:semiHidden="0" w:uiPriority="65" w:unhideWhenUsed="0"/>
-    <w:lsdException w:name="Medium List 2 Accent 4" w:semiHidden="0" w:uiPriority="66" w:unhideWhenUsed="0"/>
-    <w:lsdException w:name="Medium Grid 1 Accent 4" w:semiHidden="0" w:uiPriority="67" w:unhideWhenUsed="0"/>
-    <w:lsdException w:name="Medium Grid 2 Accent 4" w:semiHidden="0" w:uiPriority="68" w:unhideWhenUsed="0"/>
-    <w:lsdException w:name="Medium Grid 3 Accent 4" w:semiHidden="0" w:uiPriority="69" w:unhideWhenUsed="0"/>
-    <w:lsdException w:name="Dark List Accent 4" w:semiHidden="0" w:uiPriority="70" w:unhideWhenUsed="0"/>
-    <w:lsdException w:name="Colorful Shading Accent 4" w:semiHidden="0" w:uiPriority="71" w:unhideWhenUsed="0"/>
-    <w:lsdException w:name="Colorful List Accent 4" w:semiHidden="0" w:uiPriority="72" w:unhideWhenUsed="0"/>
-    <w:lsdException w:name="Colorful Grid Accent 4" w:semiHidden="0" w:uiPriority="73" w:unhideWhenUsed="0"/>
-    <w:lsdException w:name="Light Shading Accent 5" w:semiHidden="0" w:uiPriority="60" w:unhideWhenUsed="0"/>
-    <w:lsdException w:name="Light List Accent 5" w:semiHidden="0" w:uiPriority="61" w:unhideWhenUsed="0"/>
-    <w:lsdException w:name="Light Grid Accent 5" w:semiHidden="0" w:uiPriority="62" w:unhideWhenUsed="0"/>
-    <w:lsdException w:name="Medium Shading 1 Accent 5" w:semiHidden="0" w:uiPriority="63" w:unhideWhenUsed="0"/>
-    <w:lsdException w:name="Medium Shading 2 Accent 5" w:semiHidden="0" w:uiPriority="64" w:unhideWhenUsed="0"/>
-    <w:lsdException w:name="Medium List 1 Accent 5" w:semiHidden="0" w:uiPriority="65" w:unhideWhenUsed="0"/>
-    <w:lsdException w:name="Medium List 2 Accent 5" w:semiHidden="0" w:uiPriority="66" w:unhideWhenUsed="0"/>
-    <w:lsdException w:name="Medium Grid 1 Accent 5" w:semiHidden="0" w:uiPriority="67" w:unhideWhenUsed="0"/>
-    <w:lsdException w:name="Medium Grid 2 Accent 5" w:semiHidden="0" w:uiPriority="68" w:unhideWhenUsed="0"/>
-    <w:lsdException w:name="Medium Grid 3 Accent 5" w:semiHidden="0" w:uiPriority="69" w:unhideWhenUsed="0"/>
-    <w:lsdException w:name="Dark List Accent 5" w:semiHidden="0" w:uiPriority="70" w:unhideWhenUsed="0"/>
-    <w:lsdException w:name="Colorful Shading Accent 5" w:semiHidden="0" w:uiPriority="71" w:unhideWhenUsed="0"/>
-    <w:lsdException w:name="Colorful List Accent 5" w:semiHidden="0" w:uiPriority="72" w:unhideWhenUsed="0"/>
-    <w:lsdException w:name="Colorful Grid Accent 5" w:semiHidden="0" w:uiPriority="73" w:unhideWhenUsed="0"/>
-    <w:lsdException w:name="Light Shading Accent 6" w:semiHidden="0" w:uiPriority="60" w:unhideWhenUsed="0"/>
-    <w:lsdException w:name="Light List Accent 6" w:semiHidden="0" w:uiPriority="61" w:unhideWhenUsed="0"/>
-    <w:lsdException w:name="Light Grid Accent 6" w:semiHidden="0" w:uiPriority="62" w:unhideWhenUsed="0"/>
-    <w:lsdException w:name="Medium Shading 1 Accent 6" w:semiHidden="0" w:uiPriority="63" w:unhideWhenUsed="0"/>
-    <w:lsdException w:name="Medium Shading 2 Accent 6" w:semiHidden="0" w:uiPriority="64" w:unhideWhenUsed="0"/>
-    <w:lsdException w:name="Medium List 1 Accent 6" w:semiHidden="0" w:uiPriority="65" w:unhideWhenUsed="0"/>
-    <w:lsdException w:name="Medium List 2 Accent 6" w:semiHidden="0" w:uiPriority="66" w:unhideWhenUsed="0"/>
-    <w:lsdException w:name="Medium Grid 1 Accent 6" w:semiHidden="0" w:uiPriority="67" w:unhideWhenUsed="0"/>
-    <w:lsdException w:name="Medium Grid 2 Accent 6" w:semiHidden="0" w:uiPriority="68" w:unhideWhenUsed="0"/>
-    <w:lsdException w:name="Medium Grid 3 Accent 6" w:semiHidden="0" w:uiPriority="69" w:unhideWhenUsed="0"/>
-    <w:lsdException w:name="Dark List Accent 6" w:semiHidden="0" w:uiPriority="70" w:unhideWhenUsed="0"/>
-    <w:lsdException w:name="Colorful Shading Accent 6" w:semiHidden="0" w:uiPriority="71" w:unhideWhenUsed="0"/>
-    <w:lsdException w:name="Colorful List Accent 6" w:semiHidden="0" w:uiPriority="72" w:unhideWhenUsed="0"/>
-    <w:lsdException w:name="Colorful Grid Accent 6" w:semiHidden="0" w:uiPriority="73" w:unhideWhenUsed="0"/>
-    <w:lsdException w:name="Subtle Emphasis" w:semiHidden="0" w:uiPriority="19" w:unhideWhenUsed="0" w:qFormat="1"/>
-    <w:lsdException w:name="Intense Emphasis" w:semiHidden="0" w:uiPriority="21" w:unhideWhenUsed="0" w:qFormat="1"/>
-    <w:lsdException w:name="Subtle Reference" w:semiHidden="0" w:uiPriority="31" w:unhideWhenUsed="0" w:qFormat="1"/>
-    <w:lsdException w:name="Intense Reference" w:semiHidden="0" w:uiPriority="32" w:unhideWhenUsed="0" w:qFormat="1"/>
-    <w:lsdException w:name="Book Title" w:semiHidden="0" w:uiPriority="33" w:unhideWhenUsed="0" w:qFormat="1"/>
-    <w:lsdException w:name="Bibliography" w:uiPriority="37"/>
-    <w:lsdException w:name="TOC Heading" w:uiPriority="39" w:qFormat="1"/>
+  <w:latentStyles w:defLockedState="0" w:defUIPriority="99" w:defSemiHidden="0" w:defUnhideWhenUsed="0" w:defQFormat="0" w:count="375">
+    <w:lsdException w:name="Normal" w:uiPriority="0" w:qFormat="1"/>
+    <w:lsdException w:name="heading 1" w:uiPriority="9" w:qFormat="1"/>
+    <w:lsdException w:name="heading 2" w:semiHidden="1" w:uiPriority="9" w:unhideWhenUsed="1" w:qFormat="1"/>
+    <w:lsdException w:name="heading 3" w:semiHidden="1" w:uiPriority="9" w:unhideWhenUsed="1" w:qFormat="1"/>
+    <w:lsdException w:name="heading 4" w:semiHidden="1" w:uiPriority="9" w:unhideWhenUsed="1" w:qFormat="1"/>
+    <w:lsdException w:name="heading 5" w:semiHidden="1" w:uiPriority="9" w:unhideWhenUsed="1" w:qFormat="1"/>
+    <w:lsdException w:name="heading 6" w:semiHidden="1" w:uiPriority="9" w:unhideWhenUsed="1" w:qFormat="1"/>
+    <w:lsdException w:name="heading 7" w:semiHidden="1" w:uiPriority="9" w:unhideWhenUsed="1" w:qFormat="1"/>
+    <w:lsdException w:name="heading 8" w:semiHidden="1" w:uiPriority="9" w:unhideWhenUsed="1" w:qFormat="1"/>
+    <w:lsdException w:name="heading 9" w:semiHidden="1" w:uiPriority="9" w:unhideWhenUsed="1" w:qFormat="1"/>
+    <w:lsdException w:name="index 1" w:semiHidden="1" w:unhideWhenUsed="1"/>
+    <w:lsdException w:name="index 2" w:semiHidden="1" w:unhideWhenUsed="1"/>
+    <w:lsdException w:name="index 3" w:semiHidden="1" w:unhideWhenUsed="1"/>
+    <w:lsdException w:name="index 4" w:semiHidden="1" w:unhideWhenUsed="1"/>
+    <w:lsdException w:name="index 5" w:semiHidden="1" w:unhideWhenUsed="1"/>
+    <w:lsdException w:name="index 6" w:semiHidden="1" w:unhideWhenUsed="1"/>
+    <w:lsdException w:name="index 7" w:semiHidden="1" w:unhideWhenUsed="1"/>
+    <w:lsdException w:name="index 8" w:semiHidden="1" w:unhideWhenUsed="1"/>
+    <w:lsdException w:name="index 9" w:semiHidden="1" w:unhideWhenUsed="1"/>
+    <w:lsdException w:name="toc 1" w:semiHidden="1" w:uiPriority="39" w:unhideWhenUsed="1"/>
+    <w:lsdException w:name="toc 2" w:semiHidden="1" w:uiPriority="39" w:unhideWhenUsed="1"/>
+    <w:lsdException w:name="toc 3" w:semiHidden="1" w:uiPriority="39" w:unhideWhenUsed="1"/>
+    <w:lsdException w:name="toc 4" w:semiHidden="1" w:uiPriority="39" w:unhideWhenUsed="1"/>
+    <w:lsdException w:name="toc 5" w:semiHidden="1" w:uiPriority="39" w:unhideWhenUsed="1"/>
+    <w:lsdException w:name="toc 6" w:semiHidden="1" w:uiPriority="39" w:unhideWhenUsed="1"/>
+    <w:lsdException w:name="toc 7" w:semiHidden="1" w:uiPriority="39" w:unhideWhenUsed="1"/>
+    <w:lsdException w:name="toc 8" w:semiHidden="1" w:uiPriority="39" w:unhideWhenUsed="1"/>
+    <w:lsdException w:name="toc 9" w:semiHidden="1" w:uiPriority="39" w:unhideWhenUsed="1"/>
+    <w:lsdException w:name="Normal Indent" w:semiHidden="1" w:unhideWhenUsed="1"/>
+    <w:lsdException w:name="footnote text" w:semiHidden="1" w:unhideWhenUsed="1"/>
+    <w:lsdException w:name="annotation text" w:semiHidden="1" w:unhideWhenUsed="1"/>
+    <w:lsdException w:name="header" w:semiHidden="1" w:unhideWhenUsed="1"/>
+    <w:lsdException w:name="footer" w:semiHidden="1" w:unhideWhenUsed="1"/>
+    <w:lsdException w:name="index heading" w:semiHidden="1" w:unhideWhenUsed="1"/>
+    <w:lsdException w:name="caption" w:semiHidden="1" w:uiPriority="35" w:unhideWhenUsed="1" w:qFormat="1"/>
+    <w:lsdException w:name="table of figures" w:semiHidden="1" w:unhideWhenUsed="1"/>
+    <w:lsdException w:name="envelope address" w:semiHidden="1" w:unhideWhenUsed="1"/>
+    <w:lsdException w:name="envelope return" w:semiHidden="1" w:unhideWhenUsed="1"/>
+    <w:lsdException w:name="footnote reference" w:semiHidden="1" w:unhideWhenUsed="1"/>
+    <w:lsdException w:name="annotation reference" w:semiHidden="1" w:unhideWhenUsed="1"/>
+    <w:lsdException w:name="line number" w:semiHidden="1" w:unhideWhenUsed="1"/>
+    <w:lsdException w:name="page number" w:semiHidden="1" w:unhideWhenUsed="1"/>
+    <w:lsdException w:name="endnote reference" w:semiHidden="1" w:unhideWhenUsed="1"/>
+    <w:lsdException w:name="endnote text" w:semiHidden="1" w:unhideWhenUsed="1"/>
+    <w:lsdException w:name="table of authorities" w:semiHidden="1" w:unhideWhenUsed="1"/>
+    <w:lsdException w:name="macro" w:semiHidden="1" w:unhideWhenUsed="1"/>
+    <w:lsdException w:name="toa heading" w:semiHidden="1" w:unhideWhenUsed="1"/>
+    <w:lsdException w:name="List" w:semiHidden="1" w:unhideWhenUsed="1"/>
+    <w:lsdException w:name="List Bullet" w:semiHidden="1" w:unhideWhenUsed="1"/>
+    <w:lsdException w:name="List Number" w:semiHidden="1" w:unhideWhenUsed="1"/>
+    <w:lsdException w:name="List 2" w:semiHidden="1" w:unhideWhenUsed="1"/>
+    <w:lsdException w:name="List 3" w:semiHidden="1" w:unhideWhenUsed="1"/>
+    <w:lsdException w:name="List 4" w:semiHidden="1" w:unhideWhenUsed="1"/>
+    <w:lsdException w:name="List 5" w:semiHidden="1" w:unhideWhenUsed="1"/>
+    <w:lsdException w:name="List Bullet 2" w:semiHidden="1" w:unhideWhenUsed="1"/>
+    <w:lsdException w:name="List Bullet 3" w:semiHidden="1" w:unhideWhenUsed="1"/>
+    <w:lsdException w:name="List Bullet 4" w:semiHidden="1" w:unhideWhenUsed="1"/>
+    <w:lsdException w:name="List Bullet 5" w:semiHidden="1" w:unhideWhenUsed="1"/>
+    <w:lsdException w:name="List Number 2" w:semiHidden="1" w:unhideWhenUsed="1"/>
+    <w:lsdException w:name="List Number 3" w:semiHidden="1" w:unhideWhenUsed="1"/>
+    <w:lsdException w:name="List Number 4" w:semiHidden="1" w:unhideWhenUsed="1"/>
+    <w:lsdException w:name="List Number 5" w:semiHidden="1" w:unhideWhenUsed="1"/>
+    <w:lsdException w:name="Title" w:uiPriority="10" w:qFormat="1"/>
+    <w:lsdException w:name="Closing" w:semiHidden="1" w:unhideWhenUsed="1"/>
+    <w:lsdException w:name="Signature" w:semiHidden="1" w:unhideWhenUsed="1"/>
+    <w:lsdException w:name="Default Paragraph Font" w:semiHidden="1" w:uiPriority="1" w:unhideWhenUsed="1"/>
+    <w:lsdException w:name="Body Text" w:semiHidden="1" w:unhideWhenUsed="1"/>
+    <w:lsdException w:name="Body Text Indent" w:semiHidden="1" w:unhideWhenUsed="1"/>
+    <w:lsdException w:name="List Continue" w:semiHidden="1" w:unhideWhenUsed="1"/>
+    <w:lsdException w:name="List Continue 2" w:semiHidden="1" w:unhideWhenUsed="1"/>
+    <w:lsdException w:name="List Continue 3" w:semiHidden="1" w:unhideWhenUsed="1"/>
+    <w:lsdException w:name="List Continue 4" w:semiHidden="1" w:unhideWhenUsed="1"/>
+    <w:lsdException w:name="List Continue 5" w:semiHidden="1" w:unhideWhenUsed="1"/>
+    <w:lsdException w:name="Message Header" w:semiHidden="1" w:unhideWhenUsed="1"/>
+    <w:lsdException w:name="Subtitle" w:uiPriority="11" w:qFormat="1"/>
+    <w:lsdException w:name="Salutation" w:semiHidden="1" w:unhideWhenUsed="1"/>
+    <w:lsdException w:name="Date" w:semiHidden="1" w:unhideWhenUsed="1"/>
+    <w:lsdException w:name="Body Text First Indent" w:semiHidden="1" w:unhideWhenUsed="1"/>
+    <w:lsdException w:name="Body Text First Indent 2" w:semiHidden="1" w:unhideWhenUsed="1"/>
+    <w:lsdException w:name="Note Heading" w:semiHidden="1" w:unhideWhenUsed="1"/>
+    <w:lsdException w:name="Body Text 2" w:semiHidden="1" w:unhideWhenUsed="1"/>
+    <w:lsdException w:name="Body Text 3" w:semiHidden="1" w:unhideWhenUsed="1"/>
+    <w:lsdException w:name="Body Text Indent 2" w:semiHidden="1" w:unhideWhenUsed="1"/>
+    <w:lsdException w:name="Body Text Indent 3" w:semiHidden="1" w:unhideWhenUsed="1"/>
+    <w:lsdException w:name="Block Text" w:semiHidden="1" w:unhideWhenUsed="1"/>
+    <w:lsdException w:name="Hyperlink" w:semiHidden="1" w:unhideWhenUsed="1"/>
+    <w:lsdException w:name="FollowedHyperlink" w:semiHidden="1" w:unhideWhenUsed="1"/>
+    <w:lsdException w:name="Strong" w:uiPriority="22" w:qFormat="1"/>
+    <w:lsdException w:name="Emphasis" w:uiPriority="20" w:qFormat="1"/>
+    <w:lsdException w:name="Document Map" w:semiHidden="1" w:unhideWhenUsed="1"/>
+    <w:lsdException w:name="Plain Text" w:semiHidden="1" w:unhideWhenUsed="1"/>
+    <w:lsdException w:name="E-mail Signature" w:semiHidden="1" w:unhideWhenUsed="1"/>
+    <w:lsdException w:name="HTML Top of Form" w:semiHidden="1" w:unhideWhenUsed="1"/>
+    <w:lsdException w:name="HTML Bottom of Form" w:semiHidden="1" w:unhideWhenUsed="1"/>
+    <w:lsdException w:name="Normal (Web)" w:semiHidden="1" w:unhideWhenUsed="1"/>
+    <w:lsdException w:name="HTML Acronym" w:semiHidden="1" w:unhideWhenUsed="1"/>
+    <w:lsdException w:name="HTML Address" w:semiHidden="1" w:unhideWhenUsed="1"/>
+    <w:lsdException w:name="HTML Cite" w:semiHidden="1" w:unhideWhenUsed="1"/>
+    <w:lsdException w:name="HTML Code" w:semiHidden="1" w:unhideWhenUsed="1"/>
+    <w:lsdException w:name="HTML Definition" w:semiHidden="1" w:unhideWhenUsed="1"/>
+    <w:lsdException w:name="HTML Keyboard" w:semiHidden="1" w:unhideWhenUsed="1"/>
+    <w:lsdException w:name="HTML Preformatted" w:semiHidden="1" w:unhideWhenUsed="1"/>
+    <w:lsdException w:name="HTML Sample" w:semiHidden="1" w:unhideWhenUsed="1"/>
+    <w:lsdException w:name="HTML Typewriter" w:semiHidden="1" w:unhideWhenUsed="1"/>
+    <w:lsdException w:name="HTML Variable" w:semiHidden="1" w:unhideWhenUsed="1"/>
+    <w:lsdException w:name="annotation subject" w:semiHidden="1" w:unhideWhenUsed="1"/>
+    <w:lsdException w:name="No List" w:semiHidden="1" w:unhideWhenUsed="1"/>
+    <w:lsdException w:name="Outline List 1" w:semiHidden="1" w:unhideWhenUsed="1"/>
+    <w:lsdException w:name="Outline List 2" w:semiHidden="1" w:unhideWhenUsed="1"/>
+    <w:lsdException w:name="Outline List 3" w:semiHidden="1" w:unhideWhenUsed="1"/>
+    <w:lsdException w:name="Table Simple 1" w:semiHidden="1" w:unhideWhenUsed="1"/>
+    <w:lsdException w:name="Table Simple 2" w:semiHidden="1" w:unhideWhenUsed="1"/>
+    <w:lsdException w:name="Table Simple 3" w:semiHidden="1" w:unhideWhenUsed="1"/>
+    <w:lsdException w:name="Table Classic 1" w:semiHidden="1" w:unhideWhenUsed="1"/>
+    <w:lsdException w:name="Table Classic 2" w:semiHidden="1" w:unhideWhenUsed="1"/>
+    <w:lsdException w:name="Table Classic 3" w:semiHidden="1" w:unhideWhenUsed="1"/>
+    <w:lsdException w:name="Table Classic 4" w:semiHidden="1" w:unhideWhenUsed="1"/>
+    <w:lsdException w:name="Table Colorful 1" w:semiHidden="1" w:unhideWhenUsed="1"/>
+    <w:lsdException w:name="Table Colorful 2" w:semiHidden="1" w:unhideWhenUsed="1"/>
+    <w:lsdException w:name="Table Colorful 3" w:semiHidden="1" w:unhideWhenUsed="1"/>
+    <w:lsdException w:name="Table Columns 1" w:semiHidden="1" w:unhideWhenUsed="1"/>
+    <w:lsdException w:name="Table Columns 2" w:semiHidden="1" w:unhideWhenUsed="1"/>
+    <w:lsdException w:name="Table Columns 3" w:semiHidden="1" w:unhideWhenUsed="1"/>
+    <w:lsdException w:name="Table Columns 4" w:semiHidden="1" w:unhideWhenUsed="1"/>
+    <w:lsdException w:name="Table Columns 5" w:semiHidden="1" w:unhideWhenUsed="1"/>
+    <w:lsdException w:name="Table Grid 1" w:semiHidden="1" w:unhideWhenUsed="1"/>
+    <w:lsdException w:name="Table Grid 2" w:semiHidden="1" w:unhideWhenUsed="1"/>
+    <w:lsdException w:name="Table Grid 3" w:semiHidden="1" w:unhideWhenUsed="1"/>
+    <w:lsdException w:name="Table Grid 4" w:semiHidden="1" w:unhideWhenUsed="1"/>
+    <w:lsdException w:name="Table Grid 5" w:semiHidden="1" w:unhideWhenUsed="1"/>
+    <w:lsdException w:name="Table Grid 6" w:semiHidden="1" w:unhideWhenUsed="1"/>
+    <w:lsdException w:name="Table Grid 7" w:semiHidden="1" w:unhideWhenUsed="1"/>
+    <w:lsdException w:name="Table Grid 8" w:semiHidden="1" w:unhideWhenUsed="1"/>
+    <w:lsdException w:name="Table List 1" w:semiHidden="1" w:unhideWhenUsed="1"/>
+    <w:lsdException w:name="Table List 2" w:semiHidden="1" w:unhideWhenUsed="1"/>
+    <w:lsdException w:name="Table List 3" w:semiHidden="1" w:unhideWhenUsed="1"/>
+    <w:lsdException w:name="Table List 4" w:semiHidden="1" w:unhideWhenUsed="1"/>
+    <w:lsdException w:name="Table List 5" w:semiHidden="1" w:unhideWhenUsed="1"/>
+    <w:lsdException w:name="Table List 6" w:semiHidden="1" w:unhideWhenUsed="1"/>
+    <w:lsdException w:name="Table List 7" w:semiHidden="1" w:unhideWhenUsed="1"/>
+    <w:lsdException w:name="Table List 8" w:semiHidden="1" w:unhideWhenUsed="1"/>
+    <w:lsdException w:name="Table 3D effects 1" w:semiHidden="1" w:unhideWhenUsed="1"/>
+    <w:lsdException w:name="Table 3D effects 2" w:semiHidden="1" w:unhideWhenUsed="1"/>
+    <w:lsdException w:name="Table 3D effects 3" w:semiHidden="1" w:unhideWhenUsed="1"/>
+    <w:lsdException w:name="Table Contemporary" w:semiHidden="1" w:unhideWhenUsed="1"/>
+    <w:lsdException w:name="Table Elegant" w:semiHidden="1" w:unhideWhenUsed="1"/>
+    <w:lsdException w:name="Table Professional" w:semiHidden="1" w:unhideWhenUsed="1"/>
+    <w:lsdException w:name="Table Subtle 1" w:semiHidden="1" w:unhideWhenUsed="1"/>
+    <w:lsdException w:name="Table Web 1" w:semiHidden="1" w:unhideWhenUsed="1"/>
+    <w:lsdException w:name="Table Web 2" w:semiHidden="1" w:unhideWhenUsed="1"/>
+    <w:lsdException w:name="Balloon Text" w:semiHidden="1" w:unhideWhenUsed="1"/>
+    <w:lsdException w:name="Table Grid" w:uiPriority="39"/>
+    <w:lsdException w:name="Table Theme" w:semiHidden="1" w:unhideWhenUsed="1"/>
+    <w:lsdException w:name="Placeholder Text" w:semiHidden="1"/>
+    <w:lsdException w:name="No Spacing" w:uiPriority="1" w:qFormat="1"/>
+    <w:lsdException w:name="Light Shading" w:uiPriority="60"/>
+    <w:lsdException w:name="Light List" w:uiPriority="61"/>
+    <w:lsdException w:name="Light Grid" w:uiPriority="62"/>
+    <w:lsdException w:name="Medium Shading 1" w:uiPriority="63"/>
+    <w:lsdException w:name="Medium Shading 2" w:uiPriority="64"/>
+    <w:lsdException w:name="Medium List 1" w:uiPriority="65"/>
+    <w:lsdException w:name="Medium List 2" w:uiPriority="66"/>
+    <w:lsdException w:name="Medium Grid 1" w:uiPriority="67"/>
+    <w:lsdException w:name="Medium Grid 2" w:uiPriority="68"/>
+    <w:lsdException w:name="Medium Grid 3" w:uiPriority="69"/>
+    <w:lsdException w:name="Dark List" w:uiPriority="70"/>
+    <w:lsdException w:name="Colorful Shading" w:uiPriority="71"/>
+    <w:lsdException w:name="Colorful List" w:uiPriority="72"/>
+    <w:lsdException w:name="Colorful Grid" w:uiPriority="73"/>
+    <w:lsdException w:name="Light Shading Accent 1" w:uiPriority="60"/>
+    <w:lsdException w:name="Light List Accent 1" w:uiPriority="61"/>
+    <w:lsdException w:name="Light Grid Accent 1" w:uiPriority="62"/>
+    <w:lsdException w:name="Medium Shading 1 Accent 1" w:uiPriority="63"/>
+    <w:lsdException w:name="Medium Shading 2 Accent 1" w:uiPriority="64"/>
+    <w:lsdException w:name="Medium List 1 Accent 1" w:uiPriority="65"/>
+    <w:lsdException w:name="Revision" w:semiHidden="1"/>
+    <w:lsdException w:name="List Paragraph" w:uiPriority="34" w:qFormat="1"/>
+    <w:lsdException w:name="Quote" w:uiPriority="29" w:qFormat="1"/>
+    <w:lsdException w:name="Intense Quote" w:uiPriority="30" w:qFormat="1"/>
+    <w:lsdException w:name="Medium List 2 Accent 1" w:uiPriority="66"/>
+    <w:lsdException w:name="Medium Grid 1 Accent 1" w:uiPriority="67"/>
+    <w:lsdException w:name="Medium Grid 2 Accent 1" w:uiPriority="68"/>
+    <w:lsdException w:name="Medium Grid 3 Accent 1" w:uiPriority="69"/>
+    <w:lsdException w:name="Dark List Accent 1" w:uiPriority="70"/>
+    <w:lsdException w:name="Colorful Shading Accent 1" w:uiPriority="71"/>
+    <w:lsdException w:name="Colorful List Accent 1" w:uiPriority="72"/>
+    <w:lsdException w:name="Colorful Grid Accent 1" w:uiPriority="73"/>
+    <w:lsdException w:name="Light Shading Accent 2" w:uiPriority="60"/>
+    <w:lsdException w:name="Light List Accent 2" w:uiPriority="61"/>
+    <w:lsdException w:name="Light Grid Accent 2" w:uiPriority="62"/>
+    <w:lsdException w:name="Medium Shading 1 Accent 2" w:uiPriority="63"/>
+    <w:lsdException w:name="Medium Shading 2 Accent 2" w:uiPriority="64"/>
+    <w:lsdException w:name="Medium List 1 Accent 2" w:uiPriority="65"/>
+    <w:lsdException w:name="Medium List 2 Accent 2" w:uiPriority="66"/>
+    <w:lsdException w:name="Medium Grid 1 Accent 2" w:uiPriority="67"/>
+    <w:lsdException w:name="Medium Grid 2 Accent 2" w:uiPriority="68"/>
+    <w:lsdException w:name="Medium Grid 3 Accent 2" w:uiPriority="69"/>
+    <w:lsdException w:name="Dark List Accent 2" w:uiPriority="70"/>
+    <w:lsdException w:name="Colorful Shading Accent 2" w:uiPriority="71"/>
+    <w:lsdException w:name="Colorful List Accent 2" w:uiPriority="72"/>
+    <w:lsdException w:name="Colorful Grid Accent 2" w:uiPriority="73"/>
+    <w:lsdException w:name="Light Shading Accent 3" w:uiPriority="60"/>
+    <w:lsdException w:name="Light List Accent 3" w:uiPriority="61"/>
+    <w:lsdException w:name="Light Grid Accent 3" w:uiPriority="62"/>
+    <w:lsdException w:name="Medium Shading 1 Accent 3" w:uiPriority="63"/>
+    <w:lsdException w:name="Medium Shading 2 Accent 3" w:uiPriority="64"/>
+    <w:lsdException w:name="Medium List 1 Accent 3" w:uiPriority="65"/>
+    <w:lsdException w:name="Medium List 2 Accent 3" w:uiPriority="66"/>
+    <w:lsdException w:name="Medium Grid 1 Accent 3" w:uiPriority="67"/>
+    <w:lsdException w:name="Medium Grid 2 Accent 3" w:uiPriority="68"/>
+    <w:lsdException w:name="Medium Grid 3 Accent 3" w:uiPriority="69"/>
+    <w:lsdException w:name="Dark List Accent 3" w:uiPriority="70"/>
+    <w:lsdException w:name="Colorful Shading Accent 3" w:uiPriority="71"/>
+    <w:lsdException w:name="Colorful List Accent 3" w:uiPriority="72"/>
+    <w:lsdException w:name="Colorful Grid Accent 3" w:uiPriority="73"/>
+    <w:lsdException w:name="Light Shading Accent 4" w:uiPriority="60"/>
+    <w:lsdException w:name="Light List Accent 4" w:uiPriority="61"/>
+    <w:lsdException w:name="Light Grid Accent 4" w:uiPriority="62"/>
+    <w:lsdException w:name="Medium Shading 1 Accent 4" w:uiPriority="63"/>
+    <w:lsdException w:name="Medium Shading 2 Accent 4" w:uiPriority="64"/>
+    <w:lsdException w:name="Medium List 1 Accent 4" w:uiPriority="65"/>
+    <w:lsdException w:name="Medium List 2 Accent 4" w:uiPriority="66"/>
+    <w:lsdException w:name="Medium Grid 1 Accent 4" w:uiPriority="67"/>
+    <w:lsdException w:name="Medium Grid 2 Accent 4" w:uiPriority="68"/>
+    <w:lsdException w:name="Medium Grid 3 Accent 4" w:uiPriority="69"/>
+    <w:lsdException w:name="Dark List Accent 4" w:uiPriority="70"/>
+    <w:lsdException w:name="Colorful Shading Accent 4" w:uiPriority="71"/>
+    <w:lsdException w:name="Colorful List Accent 4" w:uiPriority="72"/>
+    <w:lsdException w:name="Colorful Grid Accent 4" w:uiPriority="73"/>
+    <w:lsdException w:name="Light Shading Accent 5" w:uiPriority="60"/>
+    <w:lsdException w:name="Light List Accent 5" w:uiPriority="61"/>
+    <w:lsdException w:name="Light Grid Accent 5" w:uiPriority="62"/>
+    <w:lsdException w:name="Medium Shading 1 Accent 5" w:uiPriority="63"/>
+    <w:lsdException w:name="Medium Shading 2 Accent 5" w:uiPriority="64"/>
+    <w:lsdException w:name="Medium List 1 Accent 5" w:uiPriority="65"/>
+    <w:lsdException w:name="Medium List 2 Accent 5" w:uiPriority="66"/>
+    <w:lsdException w:name="Medium Grid 1 Accent 5" w:uiPriority="67"/>
+    <w:lsdException w:name="Medium Grid 2 Accent 5" w:uiPriority="68"/>
+    <w:lsdException w:name="Medium Grid 3 Accent 5" w:uiPriority="69"/>
+    <w:lsdException w:name="Dark List Accent 5" w:uiPriority="70"/>
+    <w:lsdException w:name="Colorful Shading Accent 5" w:uiPriority="71"/>
+    <w:lsdException w:name="Colorful List Accent 5" w:uiPriority="72"/>
+    <w:lsdException w:name="Colorful Grid Accent 5" w:uiPriority="73"/>
+    <w:lsdException w:name="Light Shading Accent 6" w:uiPriority="60"/>
+    <w:lsdException w:name="Light List Accent 6" w:uiPriority="61"/>
+    <w:lsdException w:name="Light Grid Accent 6" w:uiPriority="62"/>
+    <w:lsdException w:name="Medium Shading 1 Accent 6" w:uiPriority="63"/>
+    <w:lsdException w:name="Medium Shading 2 Accent 6" w:uiPriority="64"/>
+    <w:lsdException w:name="Medium List 1 Accent 6" w:uiPriority="65"/>
+    <w:lsdException w:name="Medium List 2 Accent 6" w:uiPriority="66"/>
+    <w:lsdException w:name="Medium Grid 1 Accent 6" w:uiPriority="67"/>
+    <w:lsdException w:name="Medium Grid 2 Accent 6" w:uiPriority="68"/>
+    <w:lsdException w:name="Medium Grid 3 Accent 6" w:uiPriority="69"/>
+    <w:lsdException w:name="Dark List Accent 6" w:uiPriority="70"/>
+    <w:lsdException w:name="Colorful Shading Accent 6" w:uiPriority="71"/>
+    <w:lsdException w:name="Colorful List Accent 6" w:uiPriority="72"/>
+    <w:lsdException w:name="Colorful Grid Accent 6" w:uiPriority="73"/>
+    <w:lsdException w:name="Subtle Emphasis" w:uiPriority="19" w:qFormat="1"/>
+    <w:lsdException w:name="Intense Emphasis" w:uiPriority="21" w:qFormat="1"/>
+    <w:lsdException w:name="Subtle Reference" w:uiPriority="31" w:qFormat="1"/>
+    <w:lsdException w:name="Intense Reference" w:uiPriority="32" w:qFormat="1"/>
+    <w:lsdException w:name="Book Title" w:uiPriority="33" w:qFormat="1"/>
+    <w:lsdException w:name="Bibliography" w:semiHidden="1" w:uiPriority="37" w:unhideWhenUsed="1"/>
+    <w:lsdException w:name="TOC Heading" w:semiHidden="1" w:uiPriority="39" w:unhideWhenUsed="1" w:qFormat="1"/>
+    <w:lsdException w:name="Plain Table 1" w:uiPriority="41"/>
+    <w:lsdException w:name="Plain Table 2" w:uiPriority="42"/>
+    <w:lsdException w:name="Plain Table 3" w:uiPriority="43"/>
+    <w:lsdException w:name="Plain Table 4" w:uiPriority="44"/>
+    <w:lsdException w:name="Plain Table 5" w:uiPriority="45"/>
+    <w:lsdException w:name="Grid Table Light" w:uiPriority="40"/>
+    <w:lsdException w:name="Grid Table 1 Light" w:uiPriority="46"/>
+    <w:lsdException w:name="Grid Table 2" w:uiPriority="47"/>
+    <w:lsdException w:name="Grid Table 3" w:uiPriority="48"/>
+    <w:lsdException w:name="Grid Table 4" w:uiPriority="49"/>
+    <w:lsdException w:name="Grid Table 5 Dark" w:uiPriority="50"/>
+    <w:lsdException w:name="Grid Table 6 Colorful" w:uiPriority="51"/>
+    <w:lsdException w:name="Grid Table 7 Colorful" w:uiPriority="52"/>
+    <w:lsdException w:name="Grid Table 1 Light Accent 1" w:uiPriority="46"/>
+    <w:lsdException w:name="Grid Table 2 Accent 1" w:uiPriority="47"/>
+    <w:lsdException w:name="Grid Table 3 Accent 1" w:uiPriority="48"/>
+    <w:lsdException w:name="Grid Table 4 Accent 1" w:uiPriority="49"/>
+    <w:lsdException w:name="Grid Table 5 Dark Accent 1" w:uiPriority="50"/>
+    <w:lsdException w:name="Grid Table 6 Colorful Accent 1" w:uiPriority="51"/>
+    <w:lsdException w:name="Grid Table 7 Colorful Accent 1" w:uiPriority="52"/>
+    <w:lsdException w:name="Grid Table 1 Light Accent 2" w:uiPriority="46"/>
+    <w:lsdException w:name="Grid Table 2 Accent 2" w:uiPriority="47"/>
+    <w:lsdException w:name="Grid Table 3 Accent 2" w:uiPriority="48"/>
+    <w:lsdException w:name="Grid Table 4 Accent 2" w:uiPriority="49"/>
+    <w:lsdException w:name="Grid Table 5 Dark Accent 2" w:uiPriority="50"/>
+    <w:lsdException w:name="Grid Table 6 Colorful Accent 2" w:uiPriority="51"/>
+    <w:lsdException w:name="Grid Table 7 Colorful Accent 2" w:uiPriority="52"/>
+    <w:lsdException w:name="Grid Table 1 Light Accent 3" w:uiPriority="46"/>
+    <w:lsdException w:name="Grid Table 2 Accent 3" w:uiPriority="47"/>
+    <w:lsdException w:name="Grid Table 3 Accent 3" w:uiPriority="48"/>
+    <w:lsdException w:name="Grid Table 4 Accent 3" w:uiPriority="49"/>
+    <w:lsdException w:name="Grid Table 5 Dark Accent 3" w:uiPriority="50"/>
+    <w:lsdException w:name="Grid Table 6 Colorful Accent 3" w:uiPriority="51"/>
+    <w:lsdException w:name="Grid Table 7 Colorful Accent 3" w:uiPriority="52"/>
+    <w:lsdException w:name="Grid Table 1 Light Accent 4" w:uiPriority="46"/>
+    <w:lsdException w:name="Grid Table 2 Accent 4" w:uiPriority="47"/>
+    <w:lsdException w:name="Grid Table 3 Accent 4" w:uiPriority="48"/>
+    <w:lsdException w:name="Grid Table 4 Accent 4" w:uiPriority="49"/>
+    <w:lsdException w:name="Grid Table 5 Dark Accent 4" w:uiPriority="50"/>
+    <w:lsdException w:name="Grid Table 6 Colorful Accent 4" w:uiPriority="51"/>
+    <w:lsdException w:name="Grid Table 7 Colorful Accent 4" w:uiPriority="52"/>
+    <w:lsdException w:name="Grid Table 1 Light Accent 5" w:uiPriority="46"/>
+    <w:lsdException w:name="Grid Table 2 Accent 5" w:uiPriority="47"/>
+    <w:lsdException w:name="Grid Table 3 Accent 5" w:uiPriority="48"/>
+    <w:lsdException w:name="Grid Table 4 Accent 5" w:uiPriority="49"/>
+    <w:lsdException w:name="Grid Table 5 Dark Accent 5" w:uiPriority="50"/>
+    <w:lsdException w:name="Grid Table 6 Colorful Accent 5" w:uiPriority="51"/>
+    <w:lsdException w:name="Grid Table 7 Colorful Accent 5" w:uiPriority="52"/>
+    <w:lsdException w:name="Grid Table 1 Light Accent 6" w:uiPriority="46"/>
+    <w:lsdException w:name="Grid Table 2 Accent 6" w:uiPriority="47"/>
+    <w:lsdException w:name="Grid Table 3 Accent 6" w:uiPriority="48"/>
+    <w:lsdException w:name="Grid Table 4 Accent 6" w:uiPriority="49"/>
+    <w:lsdException w:name="Grid Table 5 Dark Accent 6" w:uiPriority="50"/>
+    <w:lsdException w:name="Grid Table 6 Colorful Accent 6" w:uiPriority="51"/>
+    <w:lsdException w:name="Grid Table 7 Colorful Accent 6" w:uiPriority="52"/>
+    <w:lsdException w:name="List Table 1 Light" w:uiPriority="46"/>
+    <w:lsdException w:name="List Table 2" w:uiPriority="47"/>
+    <w:lsdException w:name="List Table 3" w:uiPriority="48"/>
+    <w:lsdException w:name="List Table 4" w:uiPriority="49"/>
+    <w:lsdException w:name="List Table 5 Dark" w:uiPriority="50"/>
+    <w:lsdException w:name="List Table 6 Colorful" w:uiPriority="51"/>
+    <w:lsdException w:name="List Table 7 Colorful" w:uiPriority="52"/>
+    <w:lsdException w:name="List Table 1 Light Accent 1" w:uiPriority="46"/>
+    <w:lsdException w:name="List Table 2 Accent 1" w:uiPriority="47"/>
+    <w:lsdException w:name="List Table 3 Accent 1" w:uiPriority="48"/>
+    <w:lsdException w:name="List Table 4 Accent 1" w:uiPriority="49"/>
+    <w:lsdException w:name="List Table 5 Dark Accent 1" w:uiPriority="50"/>
+    <w:lsdException w:name="List Table 6 Colorful Accent 1" w:uiPriority="51"/>
+    <w:lsdException w:name="List Table 7 Colorful Accent 1" w:uiPriority="52"/>
+    <w:lsdException w:name="List Table 1 Light Accent 2" w:uiPriority="46"/>
+    <w:lsdException w:name="List Table 2 Accent 2" w:uiPriority="47"/>
+    <w:lsdException w:name="List Table 3 Accent 2" w:uiPriority="48"/>
+    <w:lsdException w:name="List Table 4 Accent 2" w:uiPriority="49"/>
+    <w:lsdException w:name="List Table 5 Dark Accent 2" w:uiPriority="50"/>
+    <w:lsdException w:name="List Table 6 Colorful Accent 2" w:uiPriority="51"/>
+    <w:lsdException w:name="List Table 7 Colorful Accent 2" w:uiPriority="52"/>
+    <w:lsdException w:name="List Table 1 Light Accent 3" w:uiPriority="46"/>
+    <w:lsdException w:name="List Table 2 Accent 3" w:uiPriority="47"/>
+    <w:lsdException w:name="List Table 3 Accent 3" w:uiPriority="48"/>
+    <w:lsdException w:name="List Table 4 Accent 3" w:uiPriority="49"/>
+    <w:lsdException w:name="List Table 5 Dark Accent 3" w:uiPriority="50"/>
+    <w:lsdException w:name="List Table 6 Colorful Accent 3" w:uiPriority="51"/>
+    <w:lsdException w:name="List Table 7 Colorful Accent 3" w:uiPriority="52"/>
+    <w:lsdException w:name="List Table 1 Light Accent 4" w:uiPriority="46"/>
+    <w:lsdException w:name="List Table 2 Accent 4" w:uiPriority="47"/>
+    <w:lsdException w:name="List Table 3 Accent 4" w:uiPriority="48"/>
+    <w:lsdException w:name="List Table 4 Accent 4" w:uiPriority="49"/>
+    <w:lsdException w:name="List Table 5 Dark Accent 4" w:uiPriority="50"/>
+    <w:lsdException w:name="List Table 6 Colorful Accent 4" w:uiPriority="51"/>
+    <w:lsdException w:name="List Table 7 Colorful Accent 4" w:uiPriority="52"/>
+    <w:lsdException w:name="List Table 1 Light Accent 5" w:uiPriority="46"/>
+    <w:lsdException w:name="List Table 2 Accent 5" w:uiPriority="47"/>
+    <w:lsdException w:name="List Table 3 Accent 5" w:uiPriority="48"/>
+    <w:lsdException w:name="List Table 4 Accent 5" w:uiPriority="49"/>
+    <w:lsdException w:name="List Table 5 Dark Accent 5" w:uiPriority="50"/>
+    <w:lsdException w:name="List Table 6 Colorful Accent 5" w:uiPriority="51"/>
+    <w:lsdException w:name="List Table 7 Colorful Accent 5" w:uiPriority="52"/>
+    <w:lsdException w:name="List Table 1 Light Accent 6" w:uiPriority="46"/>
+    <w:lsdException w:name="List Table 2 Accent 6" w:uiPriority="47"/>
+    <w:lsdException w:name="List Table 3 Accent 6" w:uiPriority="48"/>
+    <w:lsdException w:name="List Table 4 Accent 6" w:uiPriority="49"/>
+    <w:lsdException w:name="List Table 5 Dark Accent 6" w:uiPriority="50"/>
+    <w:lsdException w:name="List Table 6 Colorful Accent 6" w:uiPriority="51"/>
+    <w:lsdException w:name="List Table 7 Colorful Accent 6" w:uiPriority="52"/>
+    <w:lsdException w:name="Mention" w:semiHidden="1" w:unhideWhenUsed="1"/>
+    <w:lsdException w:name="Smart Hyperlink" w:semiHidden="1" w:unhideWhenUsed="1"/>
+    <w:lsdException w:name="Hashtag" w:semiHidden="1" w:unhideWhenUsed="1"/>
+    <w:lsdException w:name="Unresolved Mention" w:semiHidden="1" w:unhideWhenUsed="1"/>
   </w:latentStyles>
   <w:style w:type="paragraph" w:default="1" w:styleId="Normal">
     <w:name w:val="Normal"/>
     <w:qFormat/>
-    <w:rsid w:val="007C7CAB"/>
   </w:style>
   <w:style w:type="paragraph" w:styleId="Heading1">
     <w:name w:val="heading 1"/>
@@ -2499,7 +3843,6 @@
     <w:uiPriority w:val="99"/>
     <w:semiHidden/>
     <w:unhideWhenUsed/>
-    <w:qFormat/>
     <w:tblPr>
       <w:tblInd w:w="0" w:type="dxa"/>
       <w:tblCellMar>
@@ -2648,36 +3991,6 @@
     <w:uiPriority w:val="99"/>
     <w:rsid w:val="0015265D"/>
   </w:style>
-  <w:style w:type="paragraph" w:styleId="BalloonText">
-    <w:name w:val="Balloon Text"/>
-    <w:basedOn w:val="Normal"/>
-    <w:link w:val="BalloonTextChar"/>
-    <w:uiPriority w:val="99"/>
-    <w:semiHidden/>
-    <w:unhideWhenUsed/>
-    <w:rsid w:val="005D4275"/>
-    <w:pPr>
-      <w:spacing w:after="0" w:line="240" w:lineRule="auto"/>
-    </w:pPr>
-    <w:rPr>
-      <w:rFonts w:ascii="Tahoma" w:hAnsi="Tahoma" w:cs="Tahoma"/>
-      <w:sz w:val="16"/>
-      <w:szCs w:val="16"/>
-    </w:rPr>
-  </w:style>
-  <w:style w:type="character" w:customStyle="1" w:styleId="BalloonTextChar">
-    <w:name w:val="Balloon Text Char"/>
-    <w:basedOn w:val="DefaultParagraphFont"/>
-    <w:link w:val="BalloonText"/>
-    <w:uiPriority w:val="99"/>
-    <w:semiHidden/>
-    <w:rsid w:val="005D4275"/>
-    <w:rPr>
-      <w:rFonts w:ascii="Tahoma" w:hAnsi="Tahoma" w:cs="Tahoma"/>
-      <w:sz w:val="16"/>
-      <w:szCs w:val="16"/>
-    </w:rPr>
-  </w:style>
 </w:styles>
 </file>
 
@@ -2724,7 +4037,7 @@
     </a:clrScheme>
     <a:fontScheme name="Office">
       <a:majorFont>
-        <a:latin typeface="Calibri Light"/>
+        <a:latin typeface="Calibri Light" panose="020F0302020204030204"/>
         <a:ea typeface=""/>
         <a:cs typeface=""/>
         <a:font script="Jpan" typeface="ＭＳ ゴシック"/>
@@ -2759,7 +4072,7 @@
         <a:font script="Geor" typeface="Sylfaen"/>
       </a:majorFont>
       <a:minorFont>
-        <a:latin typeface="Calibri"/>
+        <a:latin typeface="Calibri" panose="020F0502020204030204"/>
         <a:ea typeface=""/>
         <a:cs typeface=""/>
         <a:font script="Jpan" typeface="ＭＳ 明朝"/>
@@ -2936,7 +4249,7 @@
   <a:extraClrSchemeLst/>
   <a:extLst>
     <a:ext uri="{05A4C25C-085E-4340-85A3-A5531E510DB2}">
-      <thm15:themeFamily xmlns:thm15="http://schemas.microsoft.com/office/thememl/2012/main" xmlns="" name="Office Theme" id="{62F939B6-93AF-4DB8-9C6B-D6C7DFDC589F}" vid="{4A3C46E8-61CC-4603-A589-7422A47A8E4A}"/>
+      <thm15:themeFamily xmlns:thm15="http://schemas.microsoft.com/office/thememl/2012/main" name="Office Theme" id="{62F939B6-93AF-4DB8-9C6B-D6C7DFDC589F}" vid="{4A3C46E8-61CC-4603-A589-7422A47A8E4A}"/>
     </a:ext>
   </a:extLst>
 </a:theme>

</xml_diff>

<commit_message>
Made adjustments for installation manual
</commit_message>
<xml_diff>
--- a/CMS/CMS_Doc/Installation Manual/9346B-G4_cms_install_man.docx
+++ b/CMS/CMS_Doc/Installation Manual/9346B-G4_cms_install_man.docx
@@ -1,108 +1,219 @@
 
 <file path=word/document.xml><?xml version="1.0" encoding="utf-8"?>
-<w:document xmlns:wpc="http://schemas.microsoft.com/office/word/2010/wordprocessingCanvas" xmlns:cx="http://schemas.microsoft.com/office/drawing/2014/chartex" xmlns:cx1="http://schemas.microsoft.com/office/drawing/2015/9/8/chartex" xmlns:cx2="http://schemas.microsoft.com/office/drawing/2015/10/21/chartex" xmlns:cx3="http://schemas.microsoft.com/office/drawing/2016/5/9/chartex" xmlns:cx4="http://schemas.microsoft.com/office/drawing/2016/5/10/chartex" xmlns:cx5="http://schemas.microsoft.com/office/drawing/2016/5/11/chartex" xmlns:cx6="http://schemas.microsoft.com/office/drawing/2016/5/12/chartex" xmlns:cx7="http://schemas.microsoft.com/office/drawing/2016/5/13/chartex" xmlns:cx8="http://schemas.microsoft.com/office/drawing/2016/5/14/chartex" xmlns:mc="http://schemas.openxmlformats.org/markup-compatibility/2006" xmlns:aink="http://schemas.microsoft.com/office/drawing/2016/ink" xmlns:am3d="http://schemas.microsoft.com/office/drawing/2017/model3d" xmlns:o="urn:schemas-microsoft-com:office:office" xmlns:r="http://schemas.openxmlformats.org/officeDocument/2006/relationships" xmlns:m="http://schemas.openxmlformats.org/officeDocument/2006/math" xmlns:v="urn:schemas-microsoft-com:vml" xmlns:wp14="http://schemas.microsoft.com/office/word/2010/wordprocessingDrawing" xmlns:wp="http://schemas.openxmlformats.org/drawingml/2006/wordprocessingDrawing" xmlns:w10="urn:schemas-microsoft-com:office:word" xmlns:w="http://schemas.openxmlformats.org/wordprocessingml/2006/main" xmlns:w14="http://schemas.microsoft.com/office/word/2010/wordml" xmlns:w15="http://schemas.microsoft.com/office/word/2012/wordml" xmlns:w16cid="http://schemas.microsoft.com/office/word/2016/wordml/cid" xmlns:w16se="http://schemas.microsoft.com/office/word/2015/wordml/symex" xmlns:wpg="http://schemas.microsoft.com/office/word/2010/wordprocessingGroup" xmlns:wpi="http://schemas.microsoft.com/office/word/2010/wordprocessingInk" xmlns:wne="http://schemas.microsoft.com/office/word/2006/wordml" xmlns:wps="http://schemas.microsoft.com/office/word/2010/wordprocessingShape" mc:Ignorable="w14 w15 w16se w16cid wp14">
+<w:document xmlns:wpc="http://schemas.microsoft.com/office/word/2010/wordprocessingCanvas" xmlns:mc="http://schemas.openxmlformats.org/markup-compatibility/2006" xmlns:o="urn:schemas-microsoft-com:office:office" xmlns:r="http://schemas.openxmlformats.org/officeDocument/2006/relationships" xmlns:m="http://schemas.openxmlformats.org/officeDocument/2006/math" xmlns:v="urn:schemas-microsoft-com:vml" xmlns:wp14="http://schemas.microsoft.com/office/word/2010/wordprocessingDrawing" xmlns:wp="http://schemas.openxmlformats.org/drawingml/2006/wordprocessingDrawing" xmlns:w10="urn:schemas-microsoft-com:office:word" xmlns:w="http://schemas.openxmlformats.org/wordprocessingml/2006/main" xmlns:w14="http://schemas.microsoft.com/office/word/2010/wordml" xmlns:w15="http://schemas.microsoft.com/office/word/2012/wordml" xmlns:wpg="http://schemas.microsoft.com/office/word/2010/wordprocessingGroup" xmlns:wpi="http://schemas.microsoft.com/office/word/2010/wordprocessingInk" xmlns:wne="http://schemas.microsoft.com/office/word/2006/wordml" xmlns:wps="http://schemas.microsoft.com/office/word/2010/wordprocessingShape" mc:Ignorable="w14 w15 wp14">
   <w:body>
     <w:p>
       <w:pPr>
-        <w:jc w:val="center"/>
-        <w:rPr>
+        <w:rPr>
+          <w:b/>
+          <w:sz w:val="72"/>
+          <w:szCs w:val="72"/>
+        </w:rPr>
+      </w:pPr>
+    </w:p>
+    <w:p>
+      <w:pPr>
+        <w:jc w:val="both"/>
+        <w:rPr>
+          <w:b/>
+          <w:sz w:val="72"/>
+          <w:szCs w:val="72"/>
+        </w:rPr>
+      </w:pPr>
+      <w:bookmarkStart w:id="0" w:name="_GoBack"/>
+      <w:r>
+        <w:rPr>
+          <w:b/>
+          <w:sz w:val="72"/>
+          <w:szCs w:val="72"/>
+        </w:rPr>
+        <w:t>WordPress Installation Manual</w:t>
+      </w:r>
+    </w:p>
+    <w:p>
+      <w:pPr>
+        <w:jc w:val="both"/>
+        <w:rPr>
+          <w:b/>
+          <w:sz w:val="48"/>
+          <w:szCs w:val="48"/>
+        </w:rPr>
+      </w:pPr>
+      <w:r>
+        <w:rPr>
+          <w:b/>
+          <w:sz w:val="48"/>
+          <w:szCs w:val="48"/>
+        </w:rPr>
+        <w:t>9346B</w:t>
+      </w:r>
+    </w:p>
+    <w:p>
+      <w:pPr>
+        <w:jc w:val="both"/>
+        <w:rPr>
+          <w:b/>
+          <w:sz w:val="48"/>
+          <w:szCs w:val="48"/>
+        </w:rPr>
+      </w:pPr>
+      <w:r>
+        <w:rPr>
+          <w:b/>
+          <w:sz w:val="48"/>
+          <w:szCs w:val="48"/>
+        </w:rPr>
+        <w:t>Group 4</w:t>
+      </w:r>
+    </w:p>
+    <w:p>
+      <w:pPr>
+        <w:jc w:val="both"/>
+        <w:rPr>
+          <w:b/>
+          <w:sz w:val="24"/>
+          <w:szCs w:val="28"/>
+        </w:rPr>
+      </w:pPr>
+    </w:p>
+    <w:p>
+      <w:pPr>
+        <w:jc w:val="both"/>
+        <w:rPr>
+          <w:b/>
+          <w:sz w:val="24"/>
+          <w:szCs w:val="28"/>
+        </w:rPr>
+      </w:pPr>
+    </w:p>
+    <w:p>
+      <w:pPr>
+        <w:jc w:val="both"/>
+        <w:rPr>
+          <w:b/>
+          <w:sz w:val="24"/>
+          <w:szCs w:val="28"/>
+        </w:rPr>
+      </w:pPr>
+    </w:p>
+    <w:p>
+      <w:pPr>
+        <w:jc w:val="both"/>
+        <w:rPr>
+          <w:b/>
+          <w:szCs w:val="28"/>
+        </w:rPr>
+      </w:pPr>
+    </w:p>
+    <w:p>
+      <w:pPr>
+        <w:jc w:val="both"/>
+        <w:rPr>
+          <w:b/>
+          <w:sz w:val="24"/>
+          <w:szCs w:val="28"/>
+        </w:rPr>
+      </w:pPr>
+    </w:p>
+    <w:p>
+      <w:pPr>
+        <w:jc w:val="both"/>
+        <w:rPr>
+          <w:b/>
+          <w:sz w:val="24"/>
+          <w:szCs w:val="28"/>
+        </w:rPr>
+      </w:pPr>
+    </w:p>
+    <w:p>
+      <w:pPr>
+        <w:jc w:val="both"/>
+        <w:rPr>
+          <w:b/>
+          <w:sz w:val="24"/>
+          <w:szCs w:val="28"/>
+        </w:rPr>
+      </w:pPr>
+    </w:p>
+    <w:p>
+      <w:pPr>
+        <w:jc w:val="both"/>
+        <w:rPr>
+          <w:b/>
+          <w:sz w:val="24"/>
+          <w:szCs w:val="28"/>
+        </w:rPr>
+      </w:pPr>
+    </w:p>
+    <w:p>
+      <w:pPr>
+        <w:jc w:val="both"/>
+        <w:rPr>
+          <w:b/>
           <w:sz w:val="32"/>
           <w:szCs w:val="32"/>
         </w:rPr>
       </w:pPr>
       <w:r>
         <w:rPr>
+          <w:b/>
           <w:sz w:val="32"/>
           <w:szCs w:val="32"/>
         </w:rPr>
-        <w:t>WordPress Installation Manual</w:t>
-      </w:r>
-    </w:p>
-    <w:p>
-      <w:pPr>
-        <w:jc w:val="center"/>
-        <w:rPr>
-          <w:sz w:val="32"/>
-          <w:szCs w:val="32"/>
-        </w:rPr>
-      </w:pPr>
-      <w:r>
-        <w:rPr>
-          <w:sz w:val="32"/>
-          <w:szCs w:val="32"/>
-        </w:rPr>
-        <w:t>9346B</w:t>
-      </w:r>
-    </w:p>
-    <w:p>
-      <w:pPr>
-        <w:jc w:val="center"/>
-        <w:rPr>
-          <w:sz w:val="28"/>
-          <w:szCs w:val="28"/>
-        </w:rPr>
-      </w:pPr>
-      <w:r>
-        <w:rPr>
-          <w:sz w:val="28"/>
-          <w:szCs w:val="28"/>
-        </w:rPr>
-        <w:t>Group 4</w:t>
-      </w:r>
-    </w:p>
-    <w:p>
-      <w:pPr>
-        <w:jc w:val="center"/>
+        <w:t>MEMBERS:</w:t>
+      </w:r>
+    </w:p>
+    <w:p>
+      <w:pPr>
+        <w:jc w:val="both"/>
         <w:rPr>
           <w:sz w:val="24"/>
           <w:szCs w:val="24"/>
         </w:rPr>
       </w:pPr>
-      <w:proofErr w:type="spellStart"/>
       <w:r>
         <w:rPr>
           <w:sz w:val="24"/>
           <w:szCs w:val="24"/>
         </w:rPr>
-        <w:t>Andrada</w:t>
-      </w:r>
-      <w:proofErr w:type="spellEnd"/>
-      <w:r>
+        <w:t>Andrada, Jason</w:t>
+      </w:r>
+    </w:p>
+    <w:p>
+      <w:pPr>
+        <w:jc w:val="both"/>
         <w:rPr>
           <w:sz w:val="24"/>
           <w:szCs w:val="24"/>
         </w:rPr>
-        <w:t>, Jason</w:t>
-      </w:r>
-    </w:p>
-    <w:p>
-      <w:pPr>
-        <w:jc w:val="center"/>
+      </w:pPr>
+      <w:r>
         <w:rPr>
           <w:sz w:val="24"/>
           <w:szCs w:val="24"/>
         </w:rPr>
-      </w:pPr>
-      <w:proofErr w:type="spellStart"/>
-      <w:r>
+        <w:t>Guiab, John Carlo</w:t>
+      </w:r>
+    </w:p>
+    <w:p>
+      <w:pPr>
+        <w:jc w:val="both"/>
         <w:rPr>
           <w:sz w:val="24"/>
           <w:szCs w:val="24"/>
         </w:rPr>
-        <w:t>Guiab</w:t>
-      </w:r>
-      <w:proofErr w:type="spellEnd"/>
+      </w:pPr>
       <w:r>
         <w:rPr>
           <w:sz w:val="24"/>
           <w:szCs w:val="24"/>
         </w:rPr>
-        <w:t>, John Carlo</w:t>
-      </w:r>
-    </w:p>
-    <w:p>
-      <w:pPr>
-        <w:jc w:val="center"/>
+        <w:t>Patricio, Jan Ronald</w:t>
+      </w:r>
+    </w:p>
+    <w:p>
+      <w:pPr>
+        <w:jc w:val="both"/>
         <w:rPr>
           <w:sz w:val="24"/>
           <w:szCs w:val="24"/>
@@ -113,80 +224,74 @@
           <w:sz w:val="24"/>
           <w:szCs w:val="24"/>
         </w:rPr>
-        <w:t>Patricio, Jan Ronald</w:t>
-      </w:r>
-    </w:p>
-    <w:p>
-      <w:pPr>
-        <w:jc w:val="center"/>
+        <w:t>Pis-o, Henrod</w:t>
+      </w:r>
+    </w:p>
+    <w:p>
+      <w:pPr>
+        <w:jc w:val="both"/>
         <w:rPr>
           <w:sz w:val="24"/>
           <w:szCs w:val="24"/>
         </w:rPr>
       </w:pPr>
-      <w:proofErr w:type="spellStart"/>
       <w:r>
         <w:rPr>
           <w:sz w:val="24"/>
           <w:szCs w:val="24"/>
         </w:rPr>
-        <w:t>Pis</w:t>
-      </w:r>
-      <w:proofErr w:type="spellEnd"/>
+        <w:t>Viloria,</w:t>
+      </w:r>
       <w:r>
         <w:rPr>
           <w:sz w:val="24"/>
           <w:szCs w:val="24"/>
         </w:rPr>
-        <w:t xml:space="preserve">-o, </w:t>
-      </w:r>
-      <w:proofErr w:type="spellStart"/>
+        <w:t>Brendon</w:t>
+      </w:r>
       <w:r>
         <w:rPr>
           <w:sz w:val="24"/>
           <w:szCs w:val="24"/>
         </w:rPr>
-        <w:t>Henrod</w:t>
-      </w:r>
-      <w:proofErr w:type="spellEnd"/>
-    </w:p>
-    <w:p>
-      <w:pPr>
-        <w:jc w:val="center"/>
+        <w:t xml:space="preserve"> Bruce</w:t>
+      </w:r>
+    </w:p>
+    <w:p>
+      <w:pPr>
+        <w:jc w:val="both"/>
         <w:rPr>
           <w:sz w:val="24"/>
           <w:szCs w:val="24"/>
         </w:rPr>
       </w:pPr>
-      <w:proofErr w:type="spellStart"/>
-      <w:proofErr w:type="gramStart"/>
       <w:r>
         <w:rPr>
           <w:sz w:val="24"/>
           <w:szCs w:val="24"/>
         </w:rPr>
-        <w:t>Viloria,</w:t>
-      </w:r>
-      <w:r>
+        <w:t>De Vera, Melody Riza</w:t>
+      </w:r>
+    </w:p>
+    <w:p>
+      <w:pPr>
+        <w:jc w:val="both"/>
         <w:rPr>
           <w:sz w:val="24"/>
           <w:szCs w:val="24"/>
         </w:rPr>
-        <w:t>Brendon</w:t>
-      </w:r>
-      <w:proofErr w:type="spellEnd"/>
-      <w:proofErr w:type="gramEnd"/>
+      </w:pPr>
       <w:r>
         <w:rPr>
           <w:sz w:val="24"/>
           <w:szCs w:val="24"/>
         </w:rPr>
-        <w:t xml:space="preserve"> Bruce</w:t>
-      </w:r>
-    </w:p>
-    <w:p>
-      <w:pPr>
-        <w:jc w:val="center"/>
+        <w:t>Lonogan, Mehanie Jiral</w:t>
+      </w:r>
+    </w:p>
+    <w:p>
+      <w:pPr>
+        <w:jc w:val="both"/>
         <w:rPr>
           <w:sz w:val="24"/>
           <w:szCs w:val="24"/>
@@ -197,116 +302,42 @@
           <w:sz w:val="24"/>
           <w:szCs w:val="24"/>
         </w:rPr>
-        <w:t>De Vera, Melody Riza</w:t>
-      </w:r>
-    </w:p>
-    <w:p>
-      <w:pPr>
-        <w:jc w:val="center"/>
+        <w:t>Rocafort, Jam Spica</w:t>
+      </w:r>
+    </w:p>
+    <w:p>
+      <w:pPr>
+        <w:jc w:val="both"/>
         <w:rPr>
           <w:sz w:val="24"/>
           <w:szCs w:val="24"/>
         </w:rPr>
       </w:pPr>
-      <w:proofErr w:type="spellStart"/>
       <w:r>
         <w:rPr>
           <w:sz w:val="24"/>
           <w:szCs w:val="24"/>
         </w:rPr>
-        <w:t>Lonogan</w:t>
-      </w:r>
-      <w:proofErr w:type="spellEnd"/>
-      <w:r>
+        <w:t>Willy, Kim</w:t>
+      </w:r>
+    </w:p>
+    <w:bookmarkEnd w:id="0"/>
+    <w:p>
+      <w:pPr>
         <w:rPr>
           <w:sz w:val="24"/>
           <w:szCs w:val="24"/>
         </w:rPr>
-        <w:t xml:space="preserve">, </w:t>
-      </w:r>
-      <w:proofErr w:type="spellStart"/>
+      </w:pPr>
       <w:r>
         <w:rPr>
           <w:sz w:val="24"/>
           <w:szCs w:val="24"/>
         </w:rPr>
-        <w:t>Mehanie</w:t>
-      </w:r>
-      <w:proofErr w:type="spellEnd"/>
-      <w:r>
-        <w:rPr>
-          <w:sz w:val="24"/>
-          <w:szCs w:val="24"/>
-        </w:rPr>
-        <w:t xml:space="preserve"> </w:t>
-      </w:r>
-      <w:proofErr w:type="spellStart"/>
-      <w:r>
-        <w:rPr>
-          <w:sz w:val="24"/>
-          <w:szCs w:val="24"/>
-        </w:rPr>
-        <w:t>Jiral</w:t>
-      </w:r>
-      <w:proofErr w:type="spellEnd"/>
-    </w:p>
-    <w:p>
-      <w:pPr>
-        <w:jc w:val="center"/>
-        <w:rPr>
-          <w:sz w:val="24"/>
-          <w:szCs w:val="24"/>
-        </w:rPr>
-      </w:pPr>
-      <w:proofErr w:type="spellStart"/>
-      <w:r>
-        <w:rPr>
-          <w:sz w:val="24"/>
-          <w:szCs w:val="24"/>
-        </w:rPr>
-        <w:t>Rocafort</w:t>
-      </w:r>
-      <w:proofErr w:type="spellEnd"/>
-      <w:r>
-        <w:rPr>
-          <w:sz w:val="24"/>
-          <w:szCs w:val="24"/>
-        </w:rPr>
-        <w:t>, Jam Spica</w:t>
-      </w:r>
-    </w:p>
-    <w:p>
-      <w:pPr>
-        <w:jc w:val="center"/>
-        <w:rPr>
-          <w:sz w:val="24"/>
-          <w:szCs w:val="24"/>
-        </w:rPr>
-      </w:pPr>
-      <w:r>
-        <w:rPr>
-          <w:sz w:val="24"/>
-          <w:szCs w:val="24"/>
-        </w:rPr>
-        <w:t>Willy, Kim</w:t>
-      </w:r>
-    </w:p>
-    <w:p>
-      <w:pPr>
-        <w:rPr>
-          <w:sz w:val="24"/>
-          <w:szCs w:val="24"/>
-        </w:rPr>
-      </w:pPr>
-      <w:r>
-        <w:rPr>
-          <w:sz w:val="24"/>
-          <w:szCs w:val="24"/>
-        </w:rPr>
         <w:br w:type="page"/>
       </w:r>
     </w:p>
-    <w:bookmarkStart w:id="0" w:name="_Toc511006411" w:displacedByCustomXml="next"/>
+    <w:bookmarkStart w:id="1" w:name="_Toc511006411" w:displacedByCustomXml="next"/>
     <w:sdt>
       <w:sdtPr>
         <w:rPr>
@@ -334,11 +365,13 @@
           <w:pPr>
             <w:pStyle w:val="TOCHeading"/>
             <w:rPr>
+              <w:rFonts w:asciiTheme="minorHAnsi" w:hAnsiTheme="minorHAnsi"/>
               <w:color w:val="auto"/>
             </w:rPr>
           </w:pPr>
           <w:r>
             <w:rPr>
+              <w:rFonts w:asciiTheme="minorHAnsi" w:hAnsiTheme="minorHAnsi"/>
               <w:color w:val="auto"/>
             </w:rPr>
             <w:t>Table of Contents</w:t>
@@ -377,10 +410,11 @@
             </w:rPr>
             <w:fldChar w:fldCharType="separate"/>
           </w:r>
-          <w:hyperlink w:anchor="_Toc511053385" w:history="1">
+          <w:hyperlink w:anchor="_Toc511079414" w:history="1">
             <w:r>
               <w:rPr>
                 <w:rStyle w:val="Hyperlink"/>
+                <w:b/>
                 <w:noProof/>
               </w:rPr>
               <w:t>PREREQUISITES</w:t>
@@ -404,7 +438,7 @@
                 <w:noProof/>
                 <w:webHidden/>
               </w:rPr>
-              <w:instrText xml:space="preserve"> PAGEREF _Toc511053385 \h </w:instrText>
+              <w:instrText xml:space="preserve"> PAGEREF _Toc511079414 \h </w:instrText>
             </w:r>
             <w:r>
               <w:rPr>
@@ -424,7 +458,7 @@
                 <w:noProof/>
                 <w:webHidden/>
               </w:rPr>
-              <w:t>1</w:t>
+              <w:t>2</w:t>
             </w:r>
             <w:r>
               <w:rPr>
@@ -447,7 +481,7 @@
               <w:lang w:eastAsia="en-PH"/>
             </w:rPr>
           </w:pPr>
-          <w:hyperlink w:anchor="_Toc511053386" w:history="1">
+          <w:hyperlink w:anchor="_Toc511079415" w:history="1">
             <w:r>
               <w:rPr>
                 <w:rStyle w:val="Hyperlink"/>
@@ -475,7 +509,7 @@
                 <w:noProof/>
                 <w:webHidden/>
               </w:rPr>
-              <w:instrText xml:space="preserve"> PAGEREF _Toc511053386 \h </w:instrText>
+              <w:instrText xml:space="preserve"> PAGEREF _Toc511079415 \h </w:instrText>
             </w:r>
             <w:r>
               <w:rPr>
@@ -495,7 +529,78 @@
                 <w:noProof/>
                 <w:webHidden/>
               </w:rPr>
-              <w:t>1</w:t>
+              <w:t>2</w:t>
+            </w:r>
+            <w:r>
+              <w:rPr>
+                <w:noProof/>
+                <w:webHidden/>
+              </w:rPr>
+              <w:fldChar w:fldCharType="end"/>
+            </w:r>
+          </w:hyperlink>
+        </w:p>
+        <w:p>
+          <w:pPr>
+            <w:pStyle w:val="TOC1"/>
+            <w:tabs>
+              <w:tab w:val="right" w:leader="dot" w:pos="9350"/>
+            </w:tabs>
+            <w:rPr>
+              <w:rFonts w:eastAsiaTheme="minorEastAsia"/>
+              <w:noProof/>
+              <w:lang w:eastAsia="en-PH"/>
+            </w:rPr>
+          </w:pPr>
+          <w:hyperlink w:anchor="_Toc511079416" w:history="1">
+            <w:r>
+              <w:rPr>
+                <w:rStyle w:val="Hyperlink"/>
+                <w:b/>
+                <w:noProof/>
+              </w:rPr>
+              <w:t>CONFIGURE APACHE .htaccess OVERRIEDS AND REWRITES</w:t>
+            </w:r>
+            <w:r>
+              <w:rPr>
+                <w:noProof/>
+                <w:webHidden/>
+              </w:rPr>
+              <w:tab/>
+            </w:r>
+            <w:r>
+              <w:rPr>
+                <w:noProof/>
+                <w:webHidden/>
+              </w:rPr>
+              <w:fldChar w:fldCharType="begin"/>
+            </w:r>
+            <w:r>
+              <w:rPr>
+                <w:noProof/>
+                <w:webHidden/>
+              </w:rPr>
+              <w:instrText xml:space="preserve"> PAGEREF _Toc511079416 \h </w:instrText>
+            </w:r>
+            <w:r>
+              <w:rPr>
+                <w:noProof/>
+                <w:webHidden/>
+              </w:rPr>
+            </w:r>
+            <w:r>
+              <w:rPr>
+                <w:noProof/>
+                <w:webHidden/>
+              </w:rPr>
+              <w:fldChar w:fldCharType="separate"/>
+            </w:r>
+            <w:r>
+              <w:rPr>
+                <w:noProof/>
+                <w:webHidden/>
+              </w:rPr>
+              <w:t>2</w:t>
             </w:r>
             <w:r>
               <w:rPr>
@@ -518,13 +623,14 @@
               <w:lang w:eastAsia="en-PH"/>
             </w:rPr>
           </w:pPr>
-          <w:hyperlink w:anchor="_Toc511053387" w:history="1">
+          <w:hyperlink w:anchor="_Toc511079417" w:history="1">
             <w:r>
               <w:rPr>
                 <w:rStyle w:val="Hyperlink"/>
-                <w:noProof/>
-              </w:rPr>
-              <w:t>WordPress needed LAMP in order to function correctly, it will use the web server, a database and php.</w:t>
+                <w:b/>
+                <w:noProof/>
+              </w:rPr>
+              <w:t>Enable .htaccess Overrides</w:t>
             </w:r>
             <w:r>
               <w:rPr>
@@ -545,7 +651,7 @@
                 <w:noProof/>
                 <w:webHidden/>
               </w:rPr>
-              <w:instrText xml:space="preserve"> PAGEREF _Toc511053387 \h </w:instrText>
+              <w:instrText xml:space="preserve"> PAGEREF _Toc511079417 \h </w:instrText>
             </w:r>
             <w:r>
               <w:rPr>
@@ -565,7 +671,7 @@
                 <w:noProof/>
                 <w:webHidden/>
               </w:rPr>
-              <w:t>1</w:t>
+              <w:t>2</w:t>
             </w:r>
             <w:r>
               <w:rPr>
@@ -588,14 +694,14 @@
               <w:lang w:eastAsia="en-PH"/>
             </w:rPr>
           </w:pPr>
-          <w:hyperlink w:anchor="_Toc511053388" w:history="1">
+          <w:hyperlink w:anchor="_Toc511079418" w:history="1">
             <w:r>
               <w:rPr>
                 <w:rStyle w:val="Hyperlink"/>
-                <w:rFonts w:cstheme="minorHAnsi"/>
-                <w:noProof/>
-              </w:rPr>
-              <w:t>To install LAMP server while setting up the Ubuntu server, mark the LAMP server as one of the needed software. See image below:</w:t>
+                <w:b/>
+                <w:noProof/>
+              </w:rPr>
+              <w:t>Enable mod_rewrite</w:t>
             </w:r>
             <w:r>
               <w:rPr>
@@ -616,7 +722,7 @@
                 <w:noProof/>
                 <w:webHidden/>
               </w:rPr>
-              <w:instrText xml:space="preserve"> PAGEREF _Toc511053388 \h </w:instrText>
+              <w:instrText xml:space="preserve"> PAGEREF _Toc511079418 \h </w:instrText>
             </w:r>
             <w:r>
               <w:rPr>
@@ -636,7 +742,78 @@
                 <w:noProof/>
                 <w:webHidden/>
               </w:rPr>
-              <w:t>1</w:t>
+              <w:t>2</w:t>
+            </w:r>
+            <w:r>
+              <w:rPr>
+                <w:noProof/>
+                <w:webHidden/>
+              </w:rPr>
+              <w:fldChar w:fldCharType="end"/>
+            </w:r>
+          </w:hyperlink>
+        </w:p>
+        <w:p>
+          <w:pPr>
+            <w:pStyle w:val="TOC1"/>
+            <w:tabs>
+              <w:tab w:val="right" w:leader="dot" w:pos="9350"/>
+            </w:tabs>
+            <w:rPr>
+              <w:rFonts w:eastAsiaTheme="minorEastAsia"/>
+              <w:noProof/>
+              <w:lang w:eastAsia="en-PH"/>
+            </w:rPr>
+          </w:pPr>
+          <w:hyperlink w:anchor="_Toc511079419" w:history="1">
+            <w:r>
+              <w:rPr>
+                <w:rStyle w:val="Hyperlink"/>
+                <w:b/>
+                <w:noProof/>
+              </w:rPr>
+              <w:t>DOWNLOAD WORDPRESS</w:t>
+            </w:r>
+            <w:r>
+              <w:rPr>
+                <w:noProof/>
+                <w:webHidden/>
+              </w:rPr>
+              <w:tab/>
+            </w:r>
+            <w:r>
+              <w:rPr>
+                <w:noProof/>
+                <w:webHidden/>
+              </w:rPr>
+              <w:fldChar w:fldCharType="begin"/>
+            </w:r>
+            <w:r>
+              <w:rPr>
+                <w:noProof/>
+                <w:webHidden/>
+              </w:rPr>
+              <w:instrText xml:space="preserve"> PAGEREF _Toc511079419 \h </w:instrText>
+            </w:r>
+            <w:r>
+              <w:rPr>
+                <w:noProof/>
+                <w:webHidden/>
+              </w:rPr>
+            </w:r>
+            <w:r>
+              <w:rPr>
+                <w:noProof/>
+                <w:webHidden/>
+              </w:rPr>
+              <w:fldChar w:fldCharType="separate"/>
+            </w:r>
+            <w:r>
+              <w:rPr>
+                <w:noProof/>
+                <w:webHidden/>
+              </w:rPr>
+              <w:t>2</w:t>
             </w:r>
             <w:r>
               <w:rPr>
@@ -659,14 +836,14 @@
               <w:lang w:eastAsia="en-PH"/>
             </w:rPr>
           </w:pPr>
-          <w:hyperlink w:anchor="_Toc511053389" w:history="1">
+          <w:hyperlink w:anchor="_Toc511079420" w:history="1">
             <w:r>
               <w:rPr>
                 <w:rStyle w:val="Hyperlink"/>
-                <w:rFonts w:cstheme="minorHAnsi"/>
-                <w:noProof/>
-              </w:rPr>
-              <w:t>Then after that set a password for MySQL administrative “root user”.</w:t>
+                <w:b/>
+                <w:noProof/>
+              </w:rPr>
+              <w:t>Change premissions</w:t>
             </w:r>
             <w:r>
               <w:rPr>
@@ -687,7 +864,7 @@
                 <w:noProof/>
                 <w:webHidden/>
               </w:rPr>
-              <w:instrText xml:space="preserve"> PAGEREF _Toc511053389 \h </w:instrText>
+              <w:instrText xml:space="preserve"> PAGEREF _Toc511079420 \h </w:instrText>
             </w:r>
             <w:r>
               <w:rPr>
@@ -707,7 +884,7 @@
                 <w:noProof/>
                 <w:webHidden/>
               </w:rPr>
-              <w:t>1</w:t>
+              <w:t>2</w:t>
             </w:r>
             <w:r>
               <w:rPr>
@@ -730,14 +907,14 @@
               <w:lang w:eastAsia="en-PH"/>
             </w:rPr>
           </w:pPr>
-          <w:hyperlink w:anchor="_Toc511053390" w:history="1">
+          <w:hyperlink w:anchor="_Toc511079421" w:history="1">
             <w:r>
               <w:rPr>
                 <w:rStyle w:val="Hyperlink"/>
                 <w:b/>
                 <w:noProof/>
               </w:rPr>
-              <w:t>Enable .htaccess Overrides</w:t>
+              <w:t>Configure WordPress config file</w:t>
             </w:r>
             <w:r>
               <w:rPr>
@@ -758,7 +935,7 @@
                 <w:noProof/>
                 <w:webHidden/>
               </w:rPr>
-              <w:instrText xml:space="preserve"> PAGEREF _Toc511053390 \h </w:instrText>
+              <w:instrText xml:space="preserve"> PAGEREF _Toc511079421 \h </w:instrText>
             </w:r>
             <w:r>
               <w:rPr>
@@ -778,78 +955,7 @@
                 <w:noProof/>
                 <w:webHidden/>
               </w:rPr>
-              <w:t>3</w:t>
-            </w:r>
-            <w:r>
-              <w:rPr>
-                <w:noProof/>
-                <w:webHidden/>
-              </w:rPr>
-              <w:fldChar w:fldCharType="end"/>
-            </w:r>
-          </w:hyperlink>
-        </w:p>
-        <w:p>
-          <w:pPr>
-            <w:pStyle w:val="TOC2"/>
-            <w:tabs>
-              <w:tab w:val="right" w:leader="dot" w:pos="9350"/>
-            </w:tabs>
-            <w:rPr>
-              <w:rFonts w:eastAsiaTheme="minorEastAsia"/>
-              <w:noProof/>
-              <w:lang w:eastAsia="en-PH"/>
-            </w:rPr>
-          </w:pPr>
-          <w:hyperlink w:anchor="_Toc511053391" w:history="1">
-            <w:r>
-              <w:rPr>
-                <w:rStyle w:val="Hyperlink"/>
-                <w:b/>
-                <w:noProof/>
-              </w:rPr>
-              <w:t>Enable mod_rewrite</w:t>
-            </w:r>
-            <w:r>
-              <w:rPr>
-                <w:noProof/>
-                <w:webHidden/>
-              </w:rPr>
-              <w:tab/>
-            </w:r>
-            <w:r>
-              <w:rPr>
-                <w:noProof/>
-                <w:webHidden/>
-              </w:rPr>
-              <w:fldChar w:fldCharType="begin"/>
-            </w:r>
-            <w:r>
-              <w:rPr>
-                <w:noProof/>
-                <w:webHidden/>
-              </w:rPr>
-              <w:instrText xml:space="preserve"> PAGEREF _Toc511053391 \h </w:instrText>
-            </w:r>
-            <w:r>
-              <w:rPr>
-                <w:noProof/>
-                <w:webHidden/>
-              </w:rPr>
-            </w:r>
-            <w:r>
-              <w:rPr>
-                <w:noProof/>
-                <w:webHidden/>
-              </w:rPr>
-              <w:fldChar w:fldCharType="separate"/>
-            </w:r>
-            <w:r>
-              <w:rPr>
-                <w:noProof/>
-                <w:webHidden/>
-              </w:rPr>
-              <w:t>3</w:t>
+              <w:t>2</w:t>
             </w:r>
             <w:r>
               <w:rPr>
@@ -872,84 +978,14 @@
               <w:lang w:eastAsia="en-PH"/>
             </w:rPr>
           </w:pPr>
-          <w:hyperlink w:anchor="_Toc511053392" w:history="1">
-            <w:r>
-              <w:rPr>
-                <w:rStyle w:val="Hyperlink"/>
-                <w:noProof/>
-              </w:rPr>
-              <w:t>Download WordPress</w:t>
-            </w:r>
-            <w:r>
-              <w:rPr>
-                <w:noProof/>
-                <w:webHidden/>
-              </w:rPr>
-              <w:tab/>
-            </w:r>
-            <w:r>
-              <w:rPr>
-                <w:noProof/>
-                <w:webHidden/>
-              </w:rPr>
-              <w:fldChar w:fldCharType="begin"/>
-            </w:r>
-            <w:r>
-              <w:rPr>
-                <w:noProof/>
-                <w:webHidden/>
-              </w:rPr>
-              <w:instrText xml:space="preserve"> PAGEREF _Toc511053392 \h </w:instrText>
-            </w:r>
-            <w:r>
-              <w:rPr>
-                <w:noProof/>
-                <w:webHidden/>
-              </w:rPr>
-            </w:r>
-            <w:r>
-              <w:rPr>
-                <w:noProof/>
-                <w:webHidden/>
-              </w:rPr>
-              <w:fldChar w:fldCharType="separate"/>
-            </w:r>
-            <w:r>
-              <w:rPr>
-                <w:noProof/>
-                <w:webHidden/>
-              </w:rPr>
-              <w:t>3</w:t>
-            </w:r>
-            <w:r>
-              <w:rPr>
-                <w:noProof/>
-                <w:webHidden/>
-              </w:rPr>
-              <w:fldChar w:fldCharType="end"/>
-            </w:r>
-          </w:hyperlink>
-        </w:p>
-        <w:p>
-          <w:pPr>
-            <w:pStyle w:val="TOC2"/>
-            <w:tabs>
-              <w:tab w:val="right" w:leader="dot" w:pos="9350"/>
-            </w:tabs>
-            <w:rPr>
-              <w:rFonts w:eastAsiaTheme="minorEastAsia"/>
-              <w:noProof/>
-              <w:lang w:eastAsia="en-PH"/>
-            </w:rPr>
-          </w:pPr>
-          <w:hyperlink w:anchor="_Toc511053393" w:history="1">
+          <w:hyperlink w:anchor="_Toc511079422" w:history="1">
             <w:r>
               <w:rPr>
                 <w:rStyle w:val="Hyperlink"/>
                 <w:b/>
                 <w:noProof/>
               </w:rPr>
-              <w:t>Change premissions</w:t>
+              <w:t>Install WordPress on your Website Using a Web Browser</w:t>
             </w:r>
             <w:r>
               <w:rPr>
@@ -970,7 +1006,7 @@
                 <w:noProof/>
                 <w:webHidden/>
               </w:rPr>
-              <w:instrText xml:space="preserve"> PAGEREF _Toc511053393 \h </w:instrText>
+              <w:instrText xml:space="preserve"> PAGEREF _Toc511079422 \h </w:instrText>
             </w:r>
             <w:r>
               <w:rPr>
@@ -990,148 +1026,7 @@
                 <w:noProof/>
                 <w:webHidden/>
               </w:rPr>
-              <w:t>3</w:t>
-            </w:r>
-            <w:r>
-              <w:rPr>
-                <w:noProof/>
-                <w:webHidden/>
-              </w:rPr>
-              <w:fldChar w:fldCharType="end"/>
-            </w:r>
-          </w:hyperlink>
-        </w:p>
-        <w:p>
-          <w:pPr>
-            <w:pStyle w:val="TOC2"/>
-            <w:tabs>
-              <w:tab w:val="right" w:leader="dot" w:pos="9350"/>
-            </w:tabs>
-            <w:rPr>
-              <w:rFonts w:eastAsiaTheme="minorEastAsia"/>
-              <w:noProof/>
-              <w:lang w:eastAsia="en-PH"/>
-            </w:rPr>
-          </w:pPr>
-          <w:hyperlink w:anchor="_Toc511053394" w:history="1">
-            <w:r>
-              <w:rPr>
-                <w:rStyle w:val="Hyperlink"/>
-                <w:b/>
-                <w:noProof/>
-              </w:rPr>
-              <w:t>Configure WordPress config file</w:t>
-            </w:r>
-            <w:r>
-              <w:rPr>
-                <w:noProof/>
-                <w:webHidden/>
-              </w:rPr>
-              <w:tab/>
-            </w:r>
-            <w:r>
-              <w:rPr>
-                <w:noProof/>
-                <w:webHidden/>
-              </w:rPr>
-              <w:fldChar w:fldCharType="begin"/>
-            </w:r>
-            <w:r>
-              <w:rPr>
-                <w:noProof/>
-                <w:webHidden/>
-              </w:rPr>
-              <w:instrText xml:space="preserve"> PAGEREF _Toc511053394 \h </w:instrText>
-            </w:r>
-            <w:r>
-              <w:rPr>
-                <w:noProof/>
-                <w:webHidden/>
-              </w:rPr>
-            </w:r>
-            <w:r>
-              <w:rPr>
-                <w:noProof/>
-                <w:webHidden/>
-              </w:rPr>
-              <w:fldChar w:fldCharType="separate"/>
-            </w:r>
-            <w:r>
-              <w:rPr>
-                <w:noProof/>
-                <w:webHidden/>
-              </w:rPr>
-              <w:t>4</w:t>
-            </w:r>
-            <w:r>
-              <w:rPr>
-                <w:noProof/>
-                <w:webHidden/>
-              </w:rPr>
-              <w:fldChar w:fldCharType="end"/>
-            </w:r>
-          </w:hyperlink>
-        </w:p>
-        <w:p>
-          <w:pPr>
-            <w:pStyle w:val="TOC1"/>
-            <w:tabs>
-              <w:tab w:val="right" w:leader="dot" w:pos="9350"/>
-            </w:tabs>
-            <w:rPr>
-              <w:rFonts w:eastAsiaTheme="minorEastAsia"/>
-              <w:noProof/>
-              <w:lang w:eastAsia="en-PH"/>
-            </w:rPr>
-          </w:pPr>
-          <w:hyperlink w:anchor="_Toc511053395" w:history="1">
-            <w:r>
-              <w:rPr>
-                <w:rStyle w:val="Hyperlink"/>
-                <w:noProof/>
-              </w:rPr>
-              <w:t>Install WordPress on your Website Using a Web Browser</w:t>
-            </w:r>
-            <w:r>
-              <w:rPr>
-                <w:noProof/>
-                <w:webHidden/>
-              </w:rPr>
-              <w:tab/>
-            </w:r>
-            <w:r>
-              <w:rPr>
-                <w:noProof/>
-                <w:webHidden/>
-              </w:rPr>
-              <w:fldChar w:fldCharType="begin"/>
-            </w:r>
-            <w:r>
-              <w:rPr>
-                <w:noProof/>
-                <w:webHidden/>
-              </w:rPr>
-              <w:instrText xml:space="preserve"> PAGEREF _Toc511053395 \h </w:instrText>
-            </w:r>
-            <w:r>
-              <w:rPr>
-                <w:noProof/>
-                <w:webHidden/>
-              </w:rPr>
-            </w:r>
-            <w:r>
-              <w:rPr>
-                <w:noProof/>
-                <w:webHidden/>
-              </w:rPr>
-              <w:fldChar w:fldCharType="separate"/>
-            </w:r>
-            <w:r>
-              <w:rPr>
-                <w:noProof/>
-                <w:webHidden/>
-              </w:rPr>
-              <w:t>5</w:t>
+              <w:t>2</w:t>
             </w:r>
             <w:r>
               <w:rPr>
@@ -1159,7 +1054,7 @@
     <w:p>
       <w:pPr>
         <w:rPr>
-          <w:rFonts w:asciiTheme="majorHAnsi" w:eastAsiaTheme="majorEastAsia" w:hAnsiTheme="majorHAnsi" w:cstheme="majorBidi"/>
+          <w:rFonts w:eastAsiaTheme="majorEastAsia" w:cstheme="majorBidi"/>
           <w:color w:val="2E74B5" w:themeColor="accent1" w:themeShade="BF"/>
           <w:sz w:val="32"/>
           <w:szCs w:val="32"/>
@@ -1182,20 +1077,22 @@
         <w:pStyle w:val="Heading1"/>
         <w:rPr>
           <w:rFonts w:asciiTheme="minorHAnsi" w:hAnsiTheme="minorHAnsi"/>
+          <w:b/>
           <w:color w:val="auto"/>
         </w:rPr>
       </w:pPr>
-      <w:bookmarkStart w:id="1" w:name="_Toc511053385"/>
+      <w:bookmarkStart w:id="2" w:name="_Toc511079414"/>
+      <w:bookmarkEnd w:id="1"/>
       <w:r>
         <w:rPr>
           <w:rFonts w:asciiTheme="minorHAnsi" w:hAnsiTheme="minorHAnsi"/>
+          <w:b/>
           <w:color w:val="auto"/>
         </w:rPr>
         <w:lastRenderedPageBreak/>
         <w:t>PREREQUISITES</w:t>
       </w:r>
-      <w:bookmarkEnd w:id="0"/>
-      <w:bookmarkEnd w:id="1"/>
+      <w:bookmarkEnd w:id="2"/>
     </w:p>
     <w:p>
       <w:pPr>
@@ -1208,7 +1105,7 @@
           <w:szCs w:val="28"/>
         </w:rPr>
       </w:pPr>
-      <w:bookmarkStart w:id="2" w:name="_Toc511006412"/>
+      <w:bookmarkStart w:id="3" w:name="_Toc511006412"/>
     </w:p>
     <w:p>
       <w:pPr>
@@ -1221,7 +1118,7 @@
           <w:szCs w:val="24"/>
         </w:rPr>
       </w:pPr>
-      <w:bookmarkStart w:id="3" w:name="_Toc511053386"/>
+      <w:bookmarkStart w:id="4" w:name="_Toc511079415"/>
       <w:r>
         <w:rPr>
           <w:rFonts w:asciiTheme="minorHAnsi" w:hAnsiTheme="minorHAnsi"/>
@@ -1232,7 +1129,7 @@
         </w:rPr>
         <w:t>LAMP</w:t>
       </w:r>
-      <w:bookmarkEnd w:id="2"/>
+      <w:bookmarkEnd w:id="3"/>
       <w:r>
         <w:rPr>
           <w:rFonts w:asciiTheme="minorHAnsi" w:hAnsiTheme="minorHAnsi"/>
@@ -1243,48 +1140,18 @@
         </w:rPr>
         <w:t xml:space="preserve"> (Linux, Apache, MySQL and PHP):</w:t>
       </w:r>
-      <w:bookmarkEnd w:id="3"/>
-    </w:p>
-    <w:p>
-      <w:pPr>
-        <w:pStyle w:val="Heading2"/>
-        <w:ind w:firstLine="720"/>
-        <w:rPr>
-          <w:rFonts w:asciiTheme="minorHAnsi" w:hAnsiTheme="minorHAnsi"/>
-          <w:color w:val="auto"/>
-          <w:sz w:val="22"/>
-          <w:szCs w:val="22"/>
-        </w:rPr>
-      </w:pPr>
-      <w:bookmarkStart w:id="4" w:name="_Toc511053387"/>
-      <w:r>
-        <w:rPr>
-          <w:rFonts w:asciiTheme="minorHAnsi" w:hAnsiTheme="minorHAnsi"/>
-          <w:color w:val="auto"/>
-          <w:sz w:val="22"/>
-          <w:szCs w:val="22"/>
-        </w:rPr>
+      <w:bookmarkEnd w:id="4"/>
+    </w:p>
+    <w:p>
+      <w:r>
         <w:t>WordPress needed LAMP in order to function correctly, it will use the web server, a</w:t>
       </w:r>
       <w:r>
-        <w:rPr>
-          <w:rFonts w:asciiTheme="minorHAnsi" w:hAnsiTheme="minorHAnsi"/>
-          <w:color w:val="auto"/>
-          <w:sz w:val="22"/>
-          <w:szCs w:val="22"/>
-        </w:rPr>
         <w:t xml:space="preserve"> </w:t>
       </w:r>
       <w:r>
-        <w:rPr>
-          <w:rFonts w:asciiTheme="minorHAnsi" w:hAnsiTheme="minorHAnsi"/>
-          <w:color w:val="auto"/>
-          <w:sz w:val="22"/>
-          <w:szCs w:val="22"/>
-        </w:rPr>
         <w:t>database and php.</w:t>
       </w:r>
-      <w:bookmarkEnd w:id="4"/>
     </w:p>
     <w:p>
       <w:pPr>
@@ -1298,26 +1165,9 @@
       </w:pPr>
     </w:p>
     <w:p>
-      <w:pPr>
-        <w:pStyle w:val="Heading2"/>
-        <w:rPr>
-          <w:rFonts w:asciiTheme="minorHAnsi" w:hAnsiTheme="minorHAnsi" w:cstheme="minorHAnsi"/>
-          <w:color w:val="000000" w:themeColor="text1"/>
-          <w:sz w:val="22"/>
-          <w:szCs w:val="22"/>
-        </w:rPr>
-      </w:pPr>
-      <w:bookmarkStart w:id="5" w:name="_Toc511053388"/>
-      <w:r>
-        <w:rPr>
-          <w:rFonts w:asciiTheme="minorHAnsi" w:hAnsiTheme="minorHAnsi" w:cstheme="minorHAnsi"/>
-          <w:color w:val="000000" w:themeColor="text1"/>
-          <w:sz w:val="22"/>
-          <w:szCs w:val="22"/>
-        </w:rPr>
+      <w:r>
         <w:t>To install LAMP server while setting up the Ubuntu server, mark the LAMP server as one of the needed software. See image below:</w:t>
       </w:r>
-      <w:bookmarkEnd w:id="5"/>
     </w:p>
     <w:p>
       <w:pPr>
@@ -1342,6 +1192,7 @@
       <w:r>
         <w:rPr>
           <w:noProof/>
+          <w:lang w:eastAsia="en-PH"/>
         </w:rPr>
         <w:drawing>
           <wp:inline distT="0" distB="0" distL="0" distR="0" wp14:anchorId="500A2B09" wp14:editId="7545881F">
@@ -1392,54 +1243,29 @@
       </w:pPr>
     </w:p>
     <w:p>
+      <w:r>
+        <w:rPr>
+          <w:sz w:val="24"/>
+          <w:szCs w:val="24"/>
+        </w:rPr>
+        <w:t xml:space="preserve"> </w:t>
+      </w:r>
+      <w:r>
+        <w:t>Then after that set a password for MySQL</w:t>
+      </w:r>
+      <w:r>
+        <w:t xml:space="preserve"> administrative “root user”.</w:t>
+      </w:r>
+    </w:p>
+    <w:p>
       <w:pPr>
         <w:pStyle w:val="Heading2"/>
-        <w:rPr>
-          <w:rFonts w:asciiTheme="minorHAnsi" w:hAnsiTheme="minorHAnsi" w:cstheme="minorHAnsi"/>
-          <w:color w:val="000000" w:themeColor="text1"/>
-          <w:sz w:val="22"/>
-          <w:szCs w:val="22"/>
-        </w:rPr>
-      </w:pPr>
-      <w:r>
         <w:rPr>
           <w:rFonts w:asciiTheme="minorHAnsi" w:hAnsiTheme="minorHAnsi" w:cstheme="minorHAnsi"/>
           <w:color w:val="000000" w:themeColor="text1"/>
           <w:sz w:val="24"/>
           <w:szCs w:val="24"/>
         </w:rPr>
-        <w:t xml:space="preserve"> </w:t>
-      </w:r>
-      <w:bookmarkStart w:id="6" w:name="_Toc511053389"/>
-      <w:r>
-        <w:rPr>
-          <w:rFonts w:asciiTheme="minorHAnsi" w:hAnsiTheme="minorHAnsi" w:cstheme="minorHAnsi"/>
-          <w:color w:val="000000" w:themeColor="text1"/>
-          <w:sz w:val="22"/>
-          <w:szCs w:val="22"/>
-        </w:rPr>
-        <w:t>Then after that set a password for MySQL</w:t>
-      </w:r>
-      <w:r>
-        <w:rPr>
-          <w:rFonts w:asciiTheme="minorHAnsi" w:hAnsiTheme="minorHAnsi" w:cstheme="minorHAnsi"/>
-          <w:color w:val="000000" w:themeColor="text1"/>
-          <w:sz w:val="22"/>
-          <w:szCs w:val="22"/>
-        </w:rPr>
-        <w:t xml:space="preserve"> administrative “root user”.</w:t>
-      </w:r>
-      <w:bookmarkEnd w:id="6"/>
-    </w:p>
-    <w:p>
-      <w:pPr>
-        <w:pStyle w:val="Heading2"/>
-        <w:rPr>
-          <w:rFonts w:asciiTheme="minorHAnsi" w:hAnsiTheme="minorHAnsi" w:cstheme="minorHAnsi"/>
-          <w:color w:val="000000" w:themeColor="text1"/>
-          <w:sz w:val="24"/>
-          <w:szCs w:val="24"/>
-        </w:rPr>
       </w:pPr>
     </w:p>
     <w:p>
@@ -1454,6 +1280,7 @@
       <w:r>
         <w:rPr>
           <w:noProof/>
+          <w:lang w:eastAsia="en-PH"/>
         </w:rPr>
         <w:drawing>
           <wp:inline distT="0" distB="0" distL="0" distR="0" wp14:anchorId="6A281661" wp14:editId="4C092590">
@@ -1501,17 +1328,19 @@
     <w:p>
       <w:pPr>
         <w:rPr>
+          <w:b/>
           <w:sz w:val="32"/>
           <w:szCs w:val="32"/>
         </w:rPr>
       </w:pPr>
       <w:r>
         <w:rPr>
+          <w:b/>
           <w:sz w:val="32"/>
           <w:szCs w:val="32"/>
         </w:rPr>
         <w:lastRenderedPageBreak/>
-        <w:t>Create a MySQL Database and User for WordPress</w:t>
+        <w:t>CREATE A MySQL DATA BASE AND USER OF WordPress</w:t>
       </w:r>
     </w:p>
     <w:p/>
@@ -1532,6 +1361,7 @@
       <w:r>
         <w:rPr>
           <w:noProof/>
+          <w:lang w:eastAsia="en-PH"/>
         </w:rPr>
         <w:drawing>
           <wp:inline distT="0" distB="0" distL="0" distR="0" wp14:anchorId="2D4CA936" wp14:editId="1C4AC3A1">
@@ -1579,6 +1409,7 @@
       <w:r>
         <w:rPr>
           <w:noProof/>
+          <w:lang w:eastAsia="en-PH"/>
         </w:rPr>
         <w:drawing>
           <wp:inline distT="0" distB="0" distL="0" distR="0" wp14:anchorId="4BE597E9" wp14:editId="216DB097">
@@ -1629,6 +1460,7 @@
       <w:r>
         <w:rPr>
           <w:noProof/>
+          <w:lang w:eastAsia="en-PH"/>
         </w:rPr>
         <w:drawing>
           <wp:inline distT="0" distB="0" distL="0" distR="0" wp14:anchorId="6DDD804D" wp14:editId="4365E2FB">
@@ -1679,6 +1511,7 @@
       <w:r>
         <w:rPr>
           <w:noProof/>
+          <w:lang w:eastAsia="en-PH"/>
         </w:rPr>
         <w:drawing>
           <wp:inline distT="0" distB="0" distL="0" distR="0" wp14:anchorId="7F307219" wp14:editId="54E512AD">
@@ -1726,6 +1559,7 @@
       <w:r>
         <w:rPr>
           <w:noProof/>
+          <w:lang w:eastAsia="en-PH"/>
         </w:rPr>
         <w:drawing>
           <wp:inline distT="0" distB="0" distL="0" distR="0" wp14:anchorId="6164C3B2" wp14:editId="1AAC195D">
@@ -1786,7 +1620,47 @@
           <w:sz w:val="28"/>
           <w:szCs w:val="28"/>
         </w:rPr>
-        <w:t>Install Additional PHP Extensions</w:t>
+        <w:t>I</w:t>
+      </w:r>
+      <w:r>
+        <w:rPr>
+          <w:b/>
+          <w:sz w:val="28"/>
+          <w:szCs w:val="28"/>
+        </w:rPr>
+        <w:t>NSTALL</w:t>
+      </w:r>
+      <w:r>
+        <w:rPr>
+          <w:b/>
+          <w:sz w:val="28"/>
+          <w:szCs w:val="28"/>
+        </w:rPr>
+        <w:t xml:space="preserve"> </w:t>
+      </w:r>
+      <w:r>
+        <w:rPr>
+          <w:b/>
+          <w:sz w:val="28"/>
+          <w:szCs w:val="28"/>
+        </w:rPr>
+        <w:t>ADDITIONAL</w:t>
+      </w:r>
+      <w:r>
+        <w:rPr>
+          <w:b/>
+          <w:sz w:val="28"/>
+          <w:szCs w:val="28"/>
+        </w:rPr>
+        <w:t xml:space="preserve"> PHP </w:t>
+      </w:r>
+      <w:r>
+        <w:rPr>
+          <w:b/>
+          <w:sz w:val="28"/>
+          <w:szCs w:val="28"/>
+        </w:rPr>
+        <w:t>EXTENSIONS</w:t>
       </w:r>
     </w:p>
     <w:p>
@@ -1806,6 +1680,7 @@
       <w:r>
         <w:rPr>
           <w:noProof/>
+          <w:lang w:eastAsia="en-PH"/>
         </w:rPr>
         <w:drawing>
           <wp:inline distT="0" distB="0" distL="0" distR="0" wp14:anchorId="224A5642" wp14:editId="10D94A19">
@@ -1846,6 +1721,7 @@
       <w:r>
         <w:rPr>
           <w:noProof/>
+          <w:lang w:eastAsia="en-PH"/>
         </w:rPr>
         <w:drawing>
           <wp:inline distT="0" distB="0" distL="0" distR="0" wp14:anchorId="7D8DED15" wp14:editId="38D086CE">
@@ -1896,6 +1772,7 @@
       <w:r>
         <w:rPr>
           <w:noProof/>
+          <w:lang w:eastAsia="en-PH"/>
         </w:rPr>
         <w:drawing>
           <wp:inline distT="0" distB="0" distL="0" distR="0" wp14:anchorId="1C05D154" wp14:editId="42FDAC00">
@@ -1941,19 +1818,23 @@
     <w:p/>
     <w:p>
       <w:pPr>
-        <w:rPr>
-          <w:sz w:val="32"/>
-          <w:szCs w:val="32"/>
-        </w:rPr>
-      </w:pPr>
-      <w:r>
-        <w:rPr>
-          <w:sz w:val="32"/>
-          <w:szCs w:val="32"/>
+        <w:pStyle w:val="Heading1"/>
+        <w:rPr>
+          <w:rFonts w:asciiTheme="minorHAnsi" w:hAnsiTheme="minorHAnsi"/>
+          <w:b/>
+        </w:rPr>
+      </w:pPr>
+      <w:bookmarkStart w:id="5" w:name="_Toc511079416"/>
+      <w:r>
+        <w:rPr>
+          <w:rFonts w:asciiTheme="minorHAnsi" w:hAnsiTheme="minorHAnsi"/>
+          <w:b/>
+          <w:color w:val="auto"/>
         </w:rPr>
         <w:lastRenderedPageBreak/>
-        <w:t>Configure Apache .htaccess Overrides and Rewrites</w:t>
-      </w:r>
+        <w:t>CONFIGURE APACHE .htaccess OVERRIEDS AND REWRITES</w:t>
+      </w:r>
+      <w:bookmarkEnd w:id="5"/>
     </w:p>
     <w:p>
       <w:pPr>
@@ -1978,7 +1859,7 @@
           <w:szCs w:val="28"/>
         </w:rPr>
       </w:pPr>
-      <w:bookmarkStart w:id="7" w:name="_Toc511053390"/>
+      <w:bookmarkStart w:id="6" w:name="_Toc511079417"/>
       <w:r>
         <w:rPr>
           <w:rFonts w:asciiTheme="minorHAnsi" w:hAnsiTheme="minorHAnsi"/>
@@ -2009,7 +1890,7 @@
         </w:rPr>
         <w:t>ccess Overrides</w:t>
       </w:r>
-      <w:bookmarkEnd w:id="7"/>
+      <w:bookmarkEnd w:id="6"/>
     </w:p>
     <w:p/>
     <w:p>
@@ -2021,6 +1902,7 @@
       <w:r>
         <w:rPr>
           <w:noProof/>
+          <w:lang w:eastAsia="en-PH"/>
         </w:rPr>
         <w:drawing>
           <wp:inline distT="0" distB="0" distL="0" distR="0" wp14:anchorId="2545C5E3" wp14:editId="692727C3">
@@ -2068,6 +1950,7 @@
       <w:r>
         <w:rPr>
           <w:noProof/>
+          <w:lang w:eastAsia="en-PH"/>
         </w:rPr>
         <w:drawing>
           <wp:inline distT="0" distB="0" distL="0" distR="0" wp14:anchorId="5463B3D6" wp14:editId="3EA768D8">
@@ -2116,7 +1999,7 @@
           <w:szCs w:val="28"/>
         </w:rPr>
       </w:pPr>
-      <w:bookmarkStart w:id="8" w:name="_Toc511006417"/>
+      <w:bookmarkStart w:id="7" w:name="_Toc511006417"/>
     </w:p>
     <w:p>
       <w:pPr>
@@ -2129,7 +2012,7 @@
           <w:szCs w:val="28"/>
         </w:rPr>
       </w:pPr>
-      <w:bookmarkStart w:id="9" w:name="_Toc511053391"/>
+      <w:bookmarkStart w:id="8" w:name="_Toc511079418"/>
       <w:r>
         <w:rPr>
           <w:rFonts w:asciiTheme="minorHAnsi" w:hAnsiTheme="minorHAnsi"/>
@@ -2138,39 +2021,28 @@
           <w:sz w:val="28"/>
           <w:szCs w:val="28"/>
         </w:rPr>
-        <w:t xml:space="preserve">Enable </w:t>
-      </w:r>
-      <w:proofErr w:type="spellStart"/>
-      <w:r>
-        <w:rPr>
-          <w:rFonts w:asciiTheme="minorHAnsi" w:hAnsiTheme="minorHAnsi"/>
-          <w:b/>
-          <w:color w:val="auto"/>
+        <w:t>Enable mod_rewrite</w:t>
+      </w:r>
+      <w:bookmarkEnd w:id="7"/>
+      <w:bookmarkEnd w:id="8"/>
+    </w:p>
+    <w:p/>
+    <w:p>
+      <w:r>
+        <w:t>So that we can initialize the WordPress permalink feature type the command below:</w:t>
+      </w:r>
+    </w:p>
+    <w:p>
+      <w:pPr>
+        <w:rPr>
           <w:sz w:val="28"/>
           <w:szCs w:val="28"/>
         </w:rPr>
-        <w:t>mod_rewrite</w:t>
-      </w:r>
-      <w:bookmarkEnd w:id="8"/>
-      <w:bookmarkEnd w:id="9"/>
-      <w:proofErr w:type="spellEnd"/>
-    </w:p>
-    <w:p/>
-    <w:p>
-      <w:r>
-        <w:t>So that we can initialize the WordPress permalink feature type the command below:</w:t>
-      </w:r>
-    </w:p>
-    <w:p>
-      <w:pPr>
-        <w:rPr>
-          <w:sz w:val="28"/>
-          <w:szCs w:val="28"/>
-        </w:rPr>
       </w:pPr>
       <w:r>
         <w:rPr>
           <w:noProof/>
+          <w:lang w:eastAsia="en-PH"/>
         </w:rPr>
         <w:drawing>
           <wp:inline distT="0" distB="0" distL="0" distR="0" wp14:anchorId="55F7487C" wp14:editId="01636403">
@@ -2208,9 +2080,9 @@
           </wp:inline>
         </w:drawing>
       </w:r>
-      <w:bookmarkStart w:id="10" w:name="_Toc511006418"/>
-    </w:p>
-    <w:bookmarkEnd w:id="10"/>
+      <w:bookmarkStart w:id="9" w:name="_Toc511006418"/>
+    </w:p>
+    <w:bookmarkEnd w:id="9"/>
     <w:p>
       <w:r>
         <w:t>Then to implement the changes that we’ve made restart apache:</w:t>
@@ -2220,6 +2092,7 @@
       <w:r>
         <w:rPr>
           <w:noProof/>
+          <w:lang w:eastAsia="en-PH"/>
         </w:rPr>
         <w:drawing>
           <wp:inline distT="0" distB="0" distL="0" distR="0" wp14:anchorId="5A6FCFCD" wp14:editId="4AC5A5CB">
@@ -2266,26 +2139,28 @@
           <w:color w:val="auto"/>
         </w:rPr>
       </w:pPr>
-      <w:bookmarkStart w:id="11" w:name="_Toc511006419"/>
+      <w:bookmarkStart w:id="10" w:name="_Toc511006419"/>
     </w:p>
     <w:p>
       <w:pPr>
         <w:pStyle w:val="Heading1"/>
         <w:rPr>
           <w:rFonts w:asciiTheme="minorHAnsi" w:hAnsiTheme="minorHAnsi"/>
+          <w:b/>
           <w:color w:val="auto"/>
         </w:rPr>
       </w:pPr>
-      <w:bookmarkStart w:id="12" w:name="_Toc511053392"/>
+      <w:bookmarkStart w:id="11" w:name="_Toc511079419"/>
+      <w:bookmarkEnd w:id="10"/>
       <w:r>
         <w:rPr>
           <w:rFonts w:asciiTheme="minorHAnsi" w:hAnsiTheme="minorHAnsi"/>
+          <w:b/>
           <w:color w:val="auto"/>
         </w:rPr>
-        <w:t>Download WordPress</w:t>
+        <w:t>DOWNLOAD WORDPRESS</w:t>
       </w:r>
       <w:bookmarkEnd w:id="11"/>
-      <w:bookmarkEnd w:id="12"/>
     </w:p>
     <w:p/>
     <w:p>
@@ -2300,6 +2175,7 @@
       <w:r>
         <w:rPr>
           <w:noProof/>
+          <w:lang w:eastAsia="en-PH"/>
         </w:rPr>
         <w:drawing>
           <wp:inline distT="0" distB="0" distL="0" distR="0" wp14:anchorId="48708F40" wp14:editId="2E32A342">
@@ -2342,6 +2218,7 @@
       <w:r>
         <w:rPr>
           <w:noProof/>
+          <w:lang w:eastAsia="en-PH"/>
         </w:rPr>
         <w:drawing>
           <wp:inline distT="0" distB="0" distL="0" distR="0" wp14:anchorId="75C81D81" wp14:editId="3309820C">
@@ -2392,8 +2269,8 @@
           <w:szCs w:val="28"/>
         </w:rPr>
       </w:pPr>
-      <w:bookmarkStart w:id="13" w:name="_Toc511006421"/>
-      <w:bookmarkStart w:id="14" w:name="_Toc511053393"/>
+      <w:bookmarkStart w:id="12" w:name="_Toc511006421"/>
+      <w:bookmarkStart w:id="13" w:name="_Toc511079420"/>
       <w:r>
         <w:rPr>
           <w:rFonts w:asciiTheme="minorHAnsi" w:hAnsiTheme="minorHAnsi"/>
@@ -2402,22 +2279,10 @@
           <w:sz w:val="28"/>
           <w:szCs w:val="28"/>
         </w:rPr>
-        <w:t xml:space="preserve">Change </w:t>
-      </w:r>
-      <w:proofErr w:type="spellStart"/>
-      <w:r>
-        <w:rPr>
-          <w:rFonts w:asciiTheme="minorHAnsi" w:hAnsiTheme="minorHAnsi"/>
-          <w:b/>
-          <w:color w:val="auto"/>
-          <w:sz w:val="28"/>
-          <w:szCs w:val="28"/>
-        </w:rPr>
-        <w:t>premissions</w:t>
-      </w:r>
+        <w:t>Change premissions</w:t>
+      </w:r>
+      <w:bookmarkEnd w:id="12"/>
       <w:bookmarkEnd w:id="13"/>
-      <w:bookmarkEnd w:id="14"/>
-      <w:proofErr w:type="spellEnd"/>
     </w:p>
     <w:p/>
     <w:p>
@@ -2429,6 +2294,7 @@
       <w:r>
         <w:rPr>
           <w:noProof/>
+          <w:lang w:eastAsia="en-PH"/>
         </w:rPr>
         <w:drawing>
           <wp:inline distT="0" distB="0" distL="0" distR="0" wp14:anchorId="2645389E" wp14:editId="797FC7E8">
@@ -2478,6 +2344,7 @@
       <w:r>
         <w:rPr>
           <w:noProof/>
+          <w:lang w:eastAsia="en-PH"/>
         </w:rPr>
         <w:drawing>
           <wp:inline distT="0" distB="0" distL="0" distR="0" wp14:anchorId="3CA01E58" wp14:editId="0A05F06F">
@@ -2525,6 +2392,7 @@
       <w:r>
         <w:rPr>
           <w:noProof/>
+          <w:lang w:eastAsia="en-PH"/>
         </w:rPr>
         <w:drawing>
           <wp:inline distT="0" distB="0" distL="0" distR="0" wp14:anchorId="42C6A928" wp14:editId="66AAC828">
@@ -2572,6 +2440,7 @@
       <w:r>
         <w:rPr>
           <w:noProof/>
+          <w:lang w:eastAsia="en-PH"/>
         </w:rPr>
         <w:drawing>
           <wp:inline distT="0" distB="0" distL="0" distR="0" wp14:anchorId="58EA9C59" wp14:editId="73FDFD95">
@@ -2621,7 +2490,7 @@
           <w:szCs w:val="28"/>
         </w:rPr>
       </w:pPr>
-      <w:bookmarkStart w:id="15" w:name="_Toc511006422"/>
+      <w:bookmarkStart w:id="14" w:name="_Toc511006422"/>
     </w:p>
     <w:p>
       <w:pPr>
@@ -2634,7 +2503,7 @@
           <w:szCs w:val="28"/>
         </w:rPr>
       </w:pPr>
-      <w:bookmarkStart w:id="16" w:name="_Toc511053394"/>
+      <w:bookmarkStart w:id="15" w:name="_Toc511079421"/>
       <w:r>
         <w:rPr>
           <w:rFonts w:asciiTheme="minorHAnsi" w:hAnsiTheme="minorHAnsi"/>
@@ -2645,8 +2514,8 @@
         </w:rPr>
         <w:t>Configure WordPress config file</w:t>
       </w:r>
+      <w:bookmarkEnd w:id="14"/>
       <w:bookmarkEnd w:id="15"/>
-      <w:bookmarkEnd w:id="16"/>
     </w:p>
     <w:p/>
     <w:p>
@@ -2658,6 +2527,7 @@
       <w:r>
         <w:rPr>
           <w:noProof/>
+          <w:lang w:eastAsia="en-PH"/>
         </w:rPr>
         <w:drawing>
           <wp:inline distT="0" distB="0" distL="0" distR="0" wp14:anchorId="75BA6E9B" wp14:editId="6202BC19">
@@ -2698,29 +2568,14 @@
     </w:p>
     <w:p>
       <w:r>
-        <w:t xml:space="preserve">In the </w:t>
-      </w:r>
-      <w:proofErr w:type="spellStart"/>
-      <w:r>
-        <w:t>wordpress</w:t>
-      </w:r>
-      <w:proofErr w:type="spellEnd"/>
-      <w:r>
-        <w:t xml:space="preserve"> installation set the </w:t>
-      </w:r>
-      <w:proofErr w:type="spellStart"/>
-      <w:r>
-        <w:t>setgid</w:t>
-      </w:r>
-      <w:proofErr w:type="spellEnd"/>
-      <w:r>
-        <w:t xml:space="preserve"> bit on every directory by typing the command:</w:t>
+        <w:t>In the wordpress installation set the setgid bit on every directory by typing the command:</w:t>
       </w:r>
     </w:p>
     <w:p>
       <w:r>
         <w:rPr>
           <w:noProof/>
+          <w:lang w:eastAsia="en-PH"/>
         </w:rPr>
         <w:drawing>
           <wp:inline distT="0" distB="0" distL="0" distR="0" wp14:anchorId="5F0478B5" wp14:editId="3C223F18">
@@ -2761,21 +2616,14 @@
     </w:p>
     <w:p>
       <w:r>
-        <w:t xml:space="preserve">To enable plugins and use theme, grant access to the </w:t>
-      </w:r>
-      <w:proofErr w:type="spellStart"/>
-      <w:r>
-        <w:t>wp</w:t>
-      </w:r>
-      <w:proofErr w:type="spellEnd"/>
-      <w:r>
-        <w:t>-content directory:</w:t>
+        <w:t>To enable plugins and use theme, grant access to the wp-content directory:</w:t>
       </w:r>
     </w:p>
     <w:p>
       <w:r>
         <w:rPr>
           <w:noProof/>
+          <w:lang w:eastAsia="en-PH"/>
         </w:rPr>
         <w:drawing>
           <wp:inline distT="0" distB="0" distL="0" distR="0" wp14:anchorId="326DC8BD" wp14:editId="187CC2AD">
@@ -2823,6 +2671,7 @@
       <w:r>
         <w:rPr>
           <w:noProof/>
+          <w:lang w:eastAsia="en-PH"/>
         </w:rPr>
         <w:drawing>
           <wp:inline distT="0" distB="0" distL="0" distR="0" wp14:anchorId="360E816B" wp14:editId="225876AF">
@@ -2876,6 +2725,7 @@
       <w:r>
         <w:rPr>
           <w:noProof/>
+          <w:lang w:eastAsia="en-PH"/>
         </w:rPr>
         <w:drawing>
           <wp:inline distT="0" distB="0" distL="0" distR="0" wp14:anchorId="6624C73E" wp14:editId="5C7EECCD">
@@ -2930,6 +2780,7 @@
       <w:r>
         <w:rPr>
           <w:noProof/>
+          <w:lang w:eastAsia="en-PH"/>
         </w:rPr>
         <w:drawing>
           <wp:inline distT="0" distB="0" distL="0" distR="0" wp14:anchorId="7C159444" wp14:editId="0460E51B">
@@ -2971,15 +2822,16 @@
     <w:p/>
     <w:p>
       <w:r>
+        <w:t>Then delete these lines:</w:t>
+      </w:r>
+    </w:p>
+    <w:p>
+      <w:r>
+        <w:rPr>
+          <w:noProof/>
+          <w:lang w:eastAsia="en-PH"/>
+        </w:rPr>
         <w:lastRenderedPageBreak/>
-        <w:t>Then delete these lines:</w:t>
-      </w:r>
-    </w:p>
-    <w:p>
-      <w:r>
-        <w:rPr>
-          <w:noProof/>
-        </w:rPr>
         <w:drawing>
           <wp:inline distT="0" distB="0" distL="0" distR="0" wp14:anchorId="1DC3E3FA" wp14:editId="5D357645">
             <wp:extent cx="5943600" cy="1086485"/>
@@ -3026,6 +2878,7 @@
       <w:r>
         <w:rPr>
           <w:noProof/>
+          <w:lang w:eastAsia="en-PH"/>
         </w:rPr>
         <w:drawing>
           <wp:inline distT="0" distB="0" distL="0" distR="0" wp14:anchorId="2E0B4F26" wp14:editId="4EFF9EAF">
@@ -3066,21 +2919,8 @@
     </w:p>
     <w:p>
       <w:r>
-        <w:t>Then Open /</w:t>
-      </w:r>
-      <w:proofErr w:type="spellStart"/>
-      <w:r>
-        <w:t>var</w:t>
-      </w:r>
-      <w:proofErr w:type="spellEnd"/>
-      <w:r>
-        <w:t>/www/html/</w:t>
-      </w:r>
-      <w:proofErr w:type="spellStart"/>
-      <w:r>
-        <w:t>wp-config.php</w:t>
-      </w:r>
-      <w:proofErr w:type="spellEnd"/>
+        <w:t>Then Open /var/www/html/wp-config.php</w:t>
+      </w:r>
     </w:p>
     <w:p>
       <w:r>
@@ -3094,6 +2934,7 @@
       <w:r>
         <w:rPr>
           <w:noProof/>
+          <w:lang w:eastAsia="en-PH"/>
         </w:rPr>
         <w:drawing>
           <wp:inline distT="0" distB="0" distL="0" distR="0" wp14:anchorId="78D32B71" wp14:editId="3EA8F49F">
@@ -3137,22 +2978,22 @@
         <w:pStyle w:val="Heading1"/>
         <w:rPr>
           <w:rFonts w:asciiTheme="minorHAnsi" w:hAnsiTheme="minorHAnsi"/>
+          <w:b/>
           <w:color w:val="auto"/>
         </w:rPr>
       </w:pPr>
-      <w:bookmarkStart w:id="17" w:name="_Toc511006423"/>
-      <w:bookmarkStart w:id="18" w:name="_Toc511053395"/>
+      <w:bookmarkStart w:id="16" w:name="_Toc511006423"/>
+      <w:bookmarkStart w:id="17" w:name="_Toc511079422"/>
       <w:r>
         <w:rPr>
           <w:rFonts w:asciiTheme="minorHAnsi" w:hAnsiTheme="minorHAnsi"/>
+          <w:b/>
           <w:color w:val="auto"/>
         </w:rPr>
         <w:t>Install WordPress on your Website Using a Web Browser</w:t>
       </w:r>
-      <w:bookmarkStart w:id="19" w:name="_GoBack"/>
+      <w:bookmarkEnd w:id="16"/>
       <w:bookmarkEnd w:id="17"/>
-      <w:bookmarkEnd w:id="18"/>
-      <w:bookmarkEnd w:id="19"/>
     </w:p>
     <w:p>
       <w:pPr>
@@ -3174,35 +3015,20 @@
           <w:sz w:val="24"/>
           <w:szCs w:val="24"/>
         </w:rPr>
-        <w:t xml:space="preserve">Navigate to the public </w:t>
-      </w:r>
-      <w:proofErr w:type="spellStart"/>
-      <w:r>
+        <w:t>Navigate to the public ip address.</w:t>
+      </w:r>
+    </w:p>
+    <w:p>
+      <w:pPr>
         <w:rPr>
           <w:sz w:val="24"/>
           <w:szCs w:val="24"/>
         </w:rPr>
-        <w:t>ip</w:t>
-      </w:r>
-      <w:proofErr w:type="spellEnd"/>
-      <w:r>
-        <w:rPr>
-          <w:sz w:val="24"/>
-          <w:szCs w:val="24"/>
-        </w:rPr>
-        <w:t xml:space="preserve"> address.</w:t>
-      </w:r>
-    </w:p>
-    <w:p>
-      <w:pPr>
-        <w:rPr>
-          <w:sz w:val="24"/>
-          <w:szCs w:val="24"/>
-        </w:rPr>
       </w:pPr>
       <w:r>
         <w:rPr>
           <w:noProof/>
+          <w:lang w:eastAsia="en-PH"/>
         </w:rPr>
         <w:drawing>
           <wp:inline distT="0" distB="0" distL="0" distR="0" wp14:anchorId="71044375" wp14:editId="337CB4E9">
@@ -3276,7 +3102,7 @@
 </file>
 
 <file path=word/endnotes.xml><?xml version="1.0" encoding="utf-8"?>
-<w:endnotes xmlns:wpc="http://schemas.microsoft.com/office/word/2010/wordprocessingCanvas" xmlns:cx="http://schemas.microsoft.com/office/drawing/2014/chartex" xmlns:cx1="http://schemas.microsoft.com/office/drawing/2015/9/8/chartex" xmlns:cx2="http://schemas.microsoft.com/office/drawing/2015/10/21/chartex" xmlns:cx3="http://schemas.microsoft.com/office/drawing/2016/5/9/chartex" xmlns:cx4="http://schemas.microsoft.com/office/drawing/2016/5/10/chartex" xmlns:cx5="http://schemas.microsoft.com/office/drawing/2016/5/11/chartex" xmlns:cx6="http://schemas.microsoft.com/office/drawing/2016/5/12/chartex" xmlns:cx7="http://schemas.microsoft.com/office/drawing/2016/5/13/chartex" xmlns:cx8="http://schemas.microsoft.com/office/drawing/2016/5/14/chartex" xmlns:mc="http://schemas.openxmlformats.org/markup-compatibility/2006" xmlns:aink="http://schemas.microsoft.com/office/drawing/2016/ink" xmlns:am3d="http://schemas.microsoft.com/office/drawing/2017/model3d" xmlns:o="urn:schemas-microsoft-com:office:office" xmlns:r="http://schemas.openxmlformats.org/officeDocument/2006/relationships" xmlns:m="http://schemas.openxmlformats.org/officeDocument/2006/math" xmlns:v="urn:schemas-microsoft-com:vml" xmlns:wp14="http://schemas.microsoft.com/office/word/2010/wordprocessingDrawing" xmlns:wp="http://schemas.openxmlformats.org/drawingml/2006/wordprocessingDrawing" xmlns:w10="urn:schemas-microsoft-com:office:word" xmlns:w="http://schemas.openxmlformats.org/wordprocessingml/2006/main" xmlns:w14="http://schemas.microsoft.com/office/word/2010/wordml" xmlns:w15="http://schemas.microsoft.com/office/word/2012/wordml" xmlns:w16cid="http://schemas.microsoft.com/office/word/2016/wordml/cid" xmlns:w16se="http://schemas.microsoft.com/office/word/2015/wordml/symex" xmlns:wpg="http://schemas.microsoft.com/office/word/2010/wordprocessingGroup" xmlns:wpi="http://schemas.microsoft.com/office/word/2010/wordprocessingInk" xmlns:wne="http://schemas.microsoft.com/office/word/2006/wordml" xmlns:wps="http://schemas.microsoft.com/office/word/2010/wordprocessingShape" mc:Ignorable="w14 w15 w16se w16cid wp14">
+<w:endnotes xmlns:wpc="http://schemas.microsoft.com/office/word/2010/wordprocessingCanvas" xmlns:mc="http://schemas.openxmlformats.org/markup-compatibility/2006" xmlns:o="urn:schemas-microsoft-com:office:office" xmlns:r="http://schemas.openxmlformats.org/officeDocument/2006/relationships" xmlns:m="http://schemas.openxmlformats.org/officeDocument/2006/math" xmlns:v="urn:schemas-microsoft-com:vml" xmlns:wp14="http://schemas.microsoft.com/office/word/2010/wordprocessingDrawing" xmlns:wp="http://schemas.openxmlformats.org/drawingml/2006/wordprocessingDrawing" xmlns:w10="urn:schemas-microsoft-com:office:word" xmlns:w="http://schemas.openxmlformats.org/wordprocessingml/2006/main" xmlns:w14="http://schemas.microsoft.com/office/word/2010/wordml" xmlns:w15="http://schemas.microsoft.com/office/word/2012/wordml" xmlns:wpg="http://schemas.microsoft.com/office/word/2010/wordprocessingGroup" xmlns:wpi="http://schemas.microsoft.com/office/word/2010/wordprocessingInk" xmlns:wne="http://schemas.microsoft.com/office/word/2006/wordml" xmlns:wps="http://schemas.microsoft.com/office/word/2010/wordprocessingShape" mc:Ignorable="w14 w15 wp14">
   <w:endnote w:type="separator" w:id="-1">
     <w:p>
       <w:pPr>
@@ -3301,7 +3127,7 @@
 </file>
 
 <file path=word/footer1.xml><?xml version="1.0" encoding="utf-8"?>
-<w:ftr xmlns:wpc="http://schemas.microsoft.com/office/word/2010/wordprocessingCanvas" xmlns:cx="http://schemas.microsoft.com/office/drawing/2014/chartex" xmlns:cx1="http://schemas.microsoft.com/office/drawing/2015/9/8/chartex" xmlns:cx2="http://schemas.microsoft.com/office/drawing/2015/10/21/chartex" xmlns:cx3="http://schemas.microsoft.com/office/drawing/2016/5/9/chartex" xmlns:cx4="http://schemas.microsoft.com/office/drawing/2016/5/10/chartex" xmlns:cx5="http://schemas.microsoft.com/office/drawing/2016/5/11/chartex" xmlns:cx6="http://schemas.microsoft.com/office/drawing/2016/5/12/chartex" xmlns:cx7="http://schemas.microsoft.com/office/drawing/2016/5/13/chartex" xmlns:cx8="http://schemas.microsoft.com/office/drawing/2016/5/14/chartex" xmlns:mc="http://schemas.openxmlformats.org/markup-compatibility/2006" xmlns:aink="http://schemas.microsoft.com/office/drawing/2016/ink" xmlns:am3d="http://schemas.microsoft.com/office/drawing/2017/model3d" xmlns:o="urn:schemas-microsoft-com:office:office" xmlns:r="http://schemas.openxmlformats.org/officeDocument/2006/relationships" xmlns:m="http://schemas.openxmlformats.org/officeDocument/2006/math" xmlns:v="urn:schemas-microsoft-com:vml" xmlns:wp14="http://schemas.microsoft.com/office/word/2010/wordprocessingDrawing" xmlns:wp="http://schemas.openxmlformats.org/drawingml/2006/wordprocessingDrawing" xmlns:w10="urn:schemas-microsoft-com:office:word" xmlns:w="http://schemas.openxmlformats.org/wordprocessingml/2006/main" xmlns:w14="http://schemas.microsoft.com/office/word/2010/wordml" xmlns:w15="http://schemas.microsoft.com/office/word/2012/wordml" xmlns:w16cid="http://schemas.microsoft.com/office/word/2016/wordml/cid" xmlns:w16se="http://schemas.microsoft.com/office/word/2015/wordml/symex" xmlns:wpg="http://schemas.microsoft.com/office/word/2010/wordprocessingGroup" xmlns:wpi="http://schemas.microsoft.com/office/word/2010/wordprocessingInk" xmlns:wne="http://schemas.microsoft.com/office/word/2006/wordml" xmlns:wps="http://schemas.microsoft.com/office/word/2010/wordprocessingShape" mc:Ignorable="w14 w15 w16se w16cid wp14">
+<w:ftr xmlns:wpc="http://schemas.microsoft.com/office/word/2010/wordprocessingCanvas" xmlns:mc="http://schemas.openxmlformats.org/markup-compatibility/2006" xmlns:o="urn:schemas-microsoft-com:office:office" xmlns:r="http://schemas.openxmlformats.org/officeDocument/2006/relationships" xmlns:m="http://schemas.openxmlformats.org/officeDocument/2006/math" xmlns:v="urn:schemas-microsoft-com:vml" xmlns:wp14="http://schemas.microsoft.com/office/word/2010/wordprocessingDrawing" xmlns:wp="http://schemas.openxmlformats.org/drawingml/2006/wordprocessingDrawing" xmlns:w10="urn:schemas-microsoft-com:office:word" xmlns:w="http://schemas.openxmlformats.org/wordprocessingml/2006/main" xmlns:w14="http://schemas.microsoft.com/office/word/2010/wordml" xmlns:w15="http://schemas.microsoft.com/office/word/2012/wordml" xmlns:wpg="http://schemas.microsoft.com/office/word/2010/wordprocessingGroup" xmlns:wpi="http://schemas.microsoft.com/office/word/2010/wordprocessingInk" xmlns:wne="http://schemas.microsoft.com/office/word/2006/wordml" xmlns:wps="http://schemas.microsoft.com/office/word/2010/wordprocessingShape" mc:Ignorable="w14 w15 wp14">
   <w:p>
     <w:pPr>
       <w:pStyle w:val="Footer"/>
@@ -3317,7 +3143,7 @@
 </file>
 
 <file path=word/footer2.xml><?xml version="1.0" encoding="utf-8"?>
-<w:ftr xmlns:wpc="http://schemas.microsoft.com/office/word/2010/wordprocessingCanvas" xmlns:cx="http://schemas.microsoft.com/office/drawing/2014/chartex" xmlns:cx1="http://schemas.microsoft.com/office/drawing/2015/9/8/chartex" xmlns:cx2="http://schemas.microsoft.com/office/drawing/2015/10/21/chartex" xmlns:cx3="http://schemas.microsoft.com/office/drawing/2016/5/9/chartex" xmlns:cx4="http://schemas.microsoft.com/office/drawing/2016/5/10/chartex" xmlns:cx5="http://schemas.microsoft.com/office/drawing/2016/5/11/chartex" xmlns:cx6="http://schemas.microsoft.com/office/drawing/2016/5/12/chartex" xmlns:cx7="http://schemas.microsoft.com/office/drawing/2016/5/13/chartex" xmlns:cx8="http://schemas.microsoft.com/office/drawing/2016/5/14/chartex" xmlns:mc="http://schemas.openxmlformats.org/markup-compatibility/2006" xmlns:aink="http://schemas.microsoft.com/office/drawing/2016/ink" xmlns:am3d="http://schemas.microsoft.com/office/drawing/2017/model3d" xmlns:o="urn:schemas-microsoft-com:office:office" xmlns:r="http://schemas.openxmlformats.org/officeDocument/2006/relationships" xmlns:m="http://schemas.openxmlformats.org/officeDocument/2006/math" xmlns:v="urn:schemas-microsoft-com:vml" xmlns:wp14="http://schemas.microsoft.com/office/word/2010/wordprocessingDrawing" xmlns:wp="http://schemas.openxmlformats.org/drawingml/2006/wordprocessingDrawing" xmlns:w10="urn:schemas-microsoft-com:office:word" xmlns:w="http://schemas.openxmlformats.org/wordprocessingml/2006/main" xmlns:w14="http://schemas.microsoft.com/office/word/2010/wordml" xmlns:w15="http://schemas.microsoft.com/office/word/2012/wordml" xmlns:w16cid="http://schemas.microsoft.com/office/word/2016/wordml/cid" xmlns:w16se="http://schemas.microsoft.com/office/word/2015/wordml/symex" xmlns:wpg="http://schemas.microsoft.com/office/word/2010/wordprocessingGroup" xmlns:wpi="http://schemas.microsoft.com/office/word/2010/wordprocessingInk" xmlns:wne="http://schemas.microsoft.com/office/word/2006/wordml" xmlns:wps="http://schemas.microsoft.com/office/word/2010/wordprocessingShape" mc:Ignorable="w14 w15 w16se w16cid wp14">
+<w:ftr xmlns:wpc="http://schemas.microsoft.com/office/word/2010/wordprocessingCanvas" xmlns:mc="http://schemas.openxmlformats.org/markup-compatibility/2006" xmlns:o="urn:schemas-microsoft-com:office:office" xmlns:r="http://schemas.openxmlformats.org/officeDocument/2006/relationships" xmlns:m="http://schemas.openxmlformats.org/officeDocument/2006/math" xmlns:v="urn:schemas-microsoft-com:vml" xmlns:wp14="http://schemas.microsoft.com/office/word/2010/wordprocessingDrawing" xmlns:wp="http://schemas.openxmlformats.org/drawingml/2006/wordprocessingDrawing" xmlns:w10="urn:schemas-microsoft-com:office:word" xmlns:w="http://schemas.openxmlformats.org/wordprocessingml/2006/main" xmlns:w14="http://schemas.microsoft.com/office/word/2010/wordml" xmlns:w15="http://schemas.microsoft.com/office/word/2012/wordml" xmlns:wpg="http://schemas.microsoft.com/office/word/2010/wordprocessingGroup" xmlns:wpi="http://schemas.microsoft.com/office/word/2010/wordprocessingInk" xmlns:wne="http://schemas.microsoft.com/office/word/2006/wordml" xmlns:wps="http://schemas.microsoft.com/office/word/2010/wordprocessingShape" mc:Ignorable="w14 w15 wp14">
   <w:sdt>
     <w:sdtPr>
       <w:id w:val="-278413293"/>
@@ -3350,7 +3176,7 @@
           <w:rPr>
             <w:noProof/>
           </w:rPr>
-          <w:t>1</w:t>
+          <w:t>5</w:t>
         </w:r>
         <w:r>
           <w:rPr>
@@ -3370,7 +3196,7 @@
 </file>
 
 <file path=word/footnotes.xml><?xml version="1.0" encoding="utf-8"?>
-<w:footnotes xmlns:wpc="http://schemas.microsoft.com/office/word/2010/wordprocessingCanvas" xmlns:cx="http://schemas.microsoft.com/office/drawing/2014/chartex" xmlns:cx1="http://schemas.microsoft.com/office/drawing/2015/9/8/chartex" xmlns:cx2="http://schemas.microsoft.com/office/drawing/2015/10/21/chartex" xmlns:cx3="http://schemas.microsoft.com/office/drawing/2016/5/9/chartex" xmlns:cx4="http://schemas.microsoft.com/office/drawing/2016/5/10/chartex" xmlns:cx5="http://schemas.microsoft.com/office/drawing/2016/5/11/chartex" xmlns:cx6="http://schemas.microsoft.com/office/drawing/2016/5/12/chartex" xmlns:cx7="http://schemas.microsoft.com/office/drawing/2016/5/13/chartex" xmlns:cx8="http://schemas.microsoft.com/office/drawing/2016/5/14/chartex" xmlns:mc="http://schemas.openxmlformats.org/markup-compatibility/2006" xmlns:aink="http://schemas.microsoft.com/office/drawing/2016/ink" xmlns:am3d="http://schemas.microsoft.com/office/drawing/2017/model3d" xmlns:o="urn:schemas-microsoft-com:office:office" xmlns:r="http://schemas.openxmlformats.org/officeDocument/2006/relationships" xmlns:m="http://schemas.openxmlformats.org/officeDocument/2006/math" xmlns:v="urn:schemas-microsoft-com:vml" xmlns:wp14="http://schemas.microsoft.com/office/word/2010/wordprocessingDrawing" xmlns:wp="http://schemas.openxmlformats.org/drawingml/2006/wordprocessingDrawing" xmlns:w10="urn:schemas-microsoft-com:office:word" xmlns:w="http://schemas.openxmlformats.org/wordprocessingml/2006/main" xmlns:w14="http://schemas.microsoft.com/office/word/2010/wordml" xmlns:w15="http://schemas.microsoft.com/office/word/2012/wordml" xmlns:w16cid="http://schemas.microsoft.com/office/word/2016/wordml/cid" xmlns:w16se="http://schemas.microsoft.com/office/word/2015/wordml/symex" xmlns:wpg="http://schemas.microsoft.com/office/word/2010/wordprocessingGroup" xmlns:wpi="http://schemas.microsoft.com/office/word/2010/wordprocessingInk" xmlns:wne="http://schemas.microsoft.com/office/word/2006/wordml" xmlns:wps="http://schemas.microsoft.com/office/word/2010/wordprocessingShape" mc:Ignorable="w14 w15 w16se w16cid wp14">
+<w:footnotes xmlns:wpc="http://schemas.microsoft.com/office/word/2010/wordprocessingCanvas" xmlns:mc="http://schemas.openxmlformats.org/markup-compatibility/2006" xmlns:o="urn:schemas-microsoft-com:office:office" xmlns:r="http://schemas.openxmlformats.org/officeDocument/2006/relationships" xmlns:m="http://schemas.openxmlformats.org/officeDocument/2006/math" xmlns:v="urn:schemas-microsoft-com:vml" xmlns:wp14="http://schemas.microsoft.com/office/word/2010/wordprocessingDrawing" xmlns:wp="http://schemas.openxmlformats.org/drawingml/2006/wordprocessingDrawing" xmlns:w10="urn:schemas-microsoft-com:office:word" xmlns:w="http://schemas.openxmlformats.org/wordprocessingml/2006/main" xmlns:w14="http://schemas.microsoft.com/office/word/2010/wordml" xmlns:w15="http://schemas.microsoft.com/office/word/2012/wordml" xmlns:wpg="http://schemas.microsoft.com/office/word/2010/wordprocessingGroup" xmlns:wpi="http://schemas.microsoft.com/office/word/2010/wordprocessingInk" xmlns:wne="http://schemas.microsoft.com/office/word/2006/wordml" xmlns:wps="http://schemas.microsoft.com/office/word/2010/wordprocessingShape" mc:Ignorable="w14 w15 wp14">
   <w:footnote w:type="separator" w:id="-1">
     <w:p>
       <w:pPr>
@@ -3395,7 +3221,7 @@
 </file>
 
 <file path=word/styles.xml><?xml version="1.0" encoding="utf-8"?>
-<w:styles xmlns:mc="http://schemas.openxmlformats.org/markup-compatibility/2006" xmlns:r="http://schemas.openxmlformats.org/officeDocument/2006/relationships" xmlns:w="http://schemas.openxmlformats.org/wordprocessingml/2006/main" xmlns:w14="http://schemas.microsoft.com/office/word/2010/wordml" xmlns:w15="http://schemas.microsoft.com/office/word/2012/wordml" xmlns:w16cid="http://schemas.microsoft.com/office/word/2016/wordml/cid" xmlns:w16se="http://schemas.microsoft.com/office/word/2015/wordml/symex" mc:Ignorable="w14 w15 w16se w16cid">
+<w:styles xmlns:mc="http://schemas.openxmlformats.org/markup-compatibility/2006" xmlns:r="http://schemas.openxmlformats.org/officeDocument/2006/relationships" xmlns:w="http://schemas.openxmlformats.org/wordprocessingml/2006/main" xmlns:w14="http://schemas.microsoft.com/office/word/2010/wordml" xmlns:w15="http://schemas.microsoft.com/office/word/2012/wordml" mc:Ignorable="w14 w15">
   <w:docDefaults>
     <w:rPrDefault>
       <w:rPr>
@@ -3411,7 +3237,7 @@
       </w:pPr>
     </w:pPrDefault>
   </w:docDefaults>
-  <w:latentStyles w:defLockedState="0" w:defUIPriority="99" w:defSemiHidden="0" w:defUnhideWhenUsed="0" w:defQFormat="0" w:count="375">
+  <w:latentStyles w:defLockedState="0" w:defUIPriority="99" w:defSemiHidden="0" w:defUnhideWhenUsed="0" w:defQFormat="0" w:count="371">
     <w:lsdException w:name="Normal" w:uiPriority="0" w:qFormat="1"/>
     <w:lsdException w:name="heading 1" w:uiPriority="9" w:qFormat="1"/>
     <w:lsdException w:name="heading 2" w:semiHidden="1" w:uiPriority="9" w:unhideWhenUsed="1" w:qFormat="1"/>
@@ -3517,6 +3343,7 @@
     <w:lsdException w:name="HTML Sample" w:semiHidden="1" w:unhideWhenUsed="1"/>
     <w:lsdException w:name="HTML Typewriter" w:semiHidden="1" w:unhideWhenUsed="1"/>
     <w:lsdException w:name="HTML Variable" w:semiHidden="1" w:unhideWhenUsed="1"/>
+    <w:lsdException w:name="Normal Table" w:semiHidden="1" w:unhideWhenUsed="1"/>
     <w:lsdException w:name="annotation subject" w:semiHidden="1" w:unhideWhenUsed="1"/>
     <w:lsdException w:name="No List" w:semiHidden="1" w:unhideWhenUsed="1"/>
     <w:lsdException w:name="Outline List 1" w:semiHidden="1" w:unhideWhenUsed="1"/>
@@ -3560,8 +3387,10 @@
     <w:lsdException w:name="Table Elegant" w:semiHidden="1" w:unhideWhenUsed="1"/>
     <w:lsdException w:name="Table Professional" w:semiHidden="1" w:unhideWhenUsed="1"/>
     <w:lsdException w:name="Table Subtle 1" w:semiHidden="1" w:unhideWhenUsed="1"/>
+    <w:lsdException w:name="Table Subtle 2" w:semiHidden="1" w:unhideWhenUsed="1"/>
     <w:lsdException w:name="Table Web 1" w:semiHidden="1" w:unhideWhenUsed="1"/>
     <w:lsdException w:name="Table Web 2" w:semiHidden="1" w:unhideWhenUsed="1"/>
+    <w:lsdException w:name="Table Web 3" w:semiHidden="1" w:unhideWhenUsed="1"/>
     <w:lsdException w:name="Balloon Text" w:semiHidden="1" w:unhideWhenUsed="1"/>
     <w:lsdException w:name="Table Grid" w:uiPriority="39"/>
     <w:lsdException w:name="Table Theme" w:semiHidden="1" w:unhideWhenUsed="1"/>
@@ -3780,10 +3609,6 @@
     <w:lsdException w:name="List Table 5 Dark Accent 6" w:uiPriority="50"/>
     <w:lsdException w:name="List Table 6 Colorful Accent 6" w:uiPriority="51"/>
     <w:lsdException w:name="List Table 7 Colorful Accent 6" w:uiPriority="52"/>
-    <w:lsdException w:name="Mention" w:semiHidden="1" w:unhideWhenUsed="1"/>
-    <w:lsdException w:name="Smart Hyperlink" w:semiHidden="1" w:unhideWhenUsed="1"/>
-    <w:lsdException w:name="Hashtag" w:semiHidden="1" w:unhideWhenUsed="1"/>
-    <w:lsdException w:name="Unresolved Mention" w:semiHidden="1" w:unhideWhenUsed="1"/>
   </w:latentStyles>
   <w:style w:type="paragraph" w:default="1" w:styleId="Normal">
     <w:name w:val="Normal"/>
@@ -3991,7 +3816,540 @@
     <w:uiPriority w:val="99"/>
     <w:rsid w:val="0015265D"/>
   </w:style>
+  <w:style w:type="paragraph" w:styleId="NoSpacing">
+    <w:name w:val="No Spacing"/>
+    <w:link w:val="NoSpacingChar"/>
+    <w:uiPriority w:val="1"/>
+    <w:qFormat/>
+    <w:rsid w:val="00811472"/>
+    <w:pPr>
+      <w:spacing w:after="0" w:line="240" w:lineRule="auto"/>
+    </w:pPr>
+    <w:rPr>
+      <w:rFonts w:eastAsiaTheme="minorEastAsia"/>
+      <w:lang w:val="en-US"/>
+    </w:rPr>
+  </w:style>
+  <w:style w:type="character" w:customStyle="1" w:styleId="NoSpacingChar">
+    <w:name w:val="No Spacing Char"/>
+    <w:basedOn w:val="DefaultParagraphFont"/>
+    <w:link w:val="NoSpacing"/>
+    <w:uiPriority w:val="1"/>
+    <w:rsid w:val="00811472"/>
+    <w:rPr>
+      <w:rFonts w:eastAsiaTheme="minorEastAsia"/>
+      <w:lang w:val="en-US"/>
+    </w:rPr>
+  </w:style>
 </w:styles>
+</file>
+
+<file path=word/glossary/document.xml><?xml version="1.0" encoding="utf-8"?>
+<w:glossaryDocument xmlns:wpc="http://schemas.microsoft.com/office/word/2010/wordprocessingCanvas" xmlns:mc="http://schemas.openxmlformats.org/markup-compatibility/2006" xmlns:o="urn:schemas-microsoft-com:office:office" xmlns:r="http://schemas.openxmlformats.org/officeDocument/2006/relationships" xmlns:m="http://schemas.openxmlformats.org/officeDocument/2006/math" xmlns:v="urn:schemas-microsoft-com:vml" xmlns:wp14="http://schemas.microsoft.com/office/word/2010/wordprocessingDrawing" xmlns:wp="http://schemas.openxmlformats.org/drawingml/2006/wordprocessingDrawing" xmlns:w10="urn:schemas-microsoft-com:office:word" xmlns:w="http://schemas.openxmlformats.org/wordprocessingml/2006/main" xmlns:w14="http://schemas.microsoft.com/office/word/2010/wordml" xmlns:w15="http://schemas.microsoft.com/office/word/2012/wordml" xmlns:wpg="http://schemas.microsoft.com/office/word/2010/wordprocessingGroup" xmlns:wpi="http://schemas.microsoft.com/office/word/2010/wordprocessingInk" xmlns:wne="http://schemas.microsoft.com/office/word/2006/wordml" xmlns:wps="http://schemas.microsoft.com/office/word/2010/wordprocessingShape" mc:Ignorable="w14 w15 wp14"/>
+</file>
+
+<file path=word/glossary/fontTable.xml><?xml version="1.0" encoding="utf-8"?>
+<w:fonts xmlns:mc="http://schemas.openxmlformats.org/markup-compatibility/2006" xmlns:r="http://schemas.openxmlformats.org/officeDocument/2006/relationships" xmlns:w="http://schemas.openxmlformats.org/wordprocessingml/2006/main" xmlns:w14="http://schemas.microsoft.com/office/word/2010/wordml" xmlns:w15="http://schemas.microsoft.com/office/word/2012/wordml" mc:Ignorable="w14 w15">
+  <w:font w:name="Calibri">
+    <w:panose1 w:val="020F0502020204030204"/>
+    <w:charset w:val="00"/>
+    <w:family w:val="swiss"/>
+    <w:pitch w:val="variable"/>
+    <w:sig w:usb0="E00002FF" w:usb1="4000ACFF" w:usb2="00000001" w:usb3="00000000" w:csb0="0000019F" w:csb1="00000000"/>
+  </w:font>
+  <w:font w:name="Times New Roman">
+    <w:panose1 w:val="02020603050405020304"/>
+    <w:charset w:val="00"/>
+    <w:family w:val="roman"/>
+    <w:pitch w:val="variable"/>
+    <w:sig w:usb0="E0002EFF" w:usb1="C0007843" w:usb2="00000009" w:usb3="00000000" w:csb0="000001FF" w:csb1="00000000"/>
+  </w:font>
+  <w:font w:name="Calibri Light">
+    <w:panose1 w:val="020F0302020204030204"/>
+    <w:charset w:val="00"/>
+    <w:family w:val="swiss"/>
+    <w:pitch w:val="variable"/>
+    <w:sig w:usb0="A00002EF" w:usb1="4000207B" w:usb2="00000000" w:usb3="00000000" w:csb0="0000019F" w:csb1="00000000"/>
+  </w:font>
+</w:fonts>
+</file>
+
+<file path=word/glossary/settings.xml><?xml version="1.0" encoding="utf-8"?>
+<w:settings xmlns:mc="http://schemas.openxmlformats.org/markup-compatibility/2006" xmlns:o="urn:schemas-microsoft-com:office:office" xmlns:r="http://schemas.openxmlformats.org/officeDocument/2006/relationships" xmlns:m="http://schemas.openxmlformats.org/officeDocument/2006/math" xmlns:v="urn:schemas-microsoft-com:vml" xmlns:w10="urn:schemas-microsoft-com:office:word" xmlns:w="http://schemas.openxmlformats.org/wordprocessingml/2006/main" xmlns:w14="http://schemas.microsoft.com/office/word/2010/wordml" xmlns:w15="http://schemas.microsoft.com/office/word/2012/wordml" xmlns:sl="http://schemas.openxmlformats.org/schemaLibrary/2006/main" mc:Ignorable="w14 w15">
+  <w:view w:val="normal"/>
+  <w:defaultTabStop w:val="720"/>
+  <w:characterSpacingControl w:val="doNotCompress"/>
+  <w:compat>
+    <w:useFELayout/>
+    <w:compatSetting w:name="compatibilityMode" w:uri="http://schemas.microsoft.com/office/word" w:val="15"/>
+    <w:compatSetting w:name="overrideTableStyleFontSizeAndJustification" w:uri="http://schemas.microsoft.com/office/word" w:val="1"/>
+    <w:compatSetting w:name="enableOpenTypeFeatures" w:uri="http://schemas.microsoft.com/office/word" w:val="1"/>
+    <w:compatSetting w:name="doNotFlipMirrorIndents" w:uri="http://schemas.microsoft.com/office/word" w:val="1"/>
+    <w:compatSetting w:name="differentiateMultirowTableHeaders" w:uri="http://schemas.microsoft.com/office/word" w:val="1"/>
+  </w:compat>
+  <w:rsids>
+    <w:rsidRoot w:val="00B03E1A"/>
+    <w:rsid w:val="001D6ABC"/>
+    <w:rsid w:val="00B03E1A"/>
+  </w:rsids>
+  <m:mathPr>
+    <m:mathFont m:val="Cambria Math"/>
+    <m:brkBin m:val="before"/>
+    <m:brkBinSub m:val="--"/>
+    <m:smallFrac m:val="0"/>
+    <m:dispDef/>
+    <m:lMargin m:val="0"/>
+    <m:rMargin m:val="0"/>
+    <m:defJc m:val="centerGroup"/>
+    <m:wrapIndent m:val="1440"/>
+    <m:intLim m:val="subSup"/>
+    <m:naryLim m:val="undOvr"/>
+  </m:mathPr>
+  <w:themeFontLang w:val="en-PH"/>
+  <w:clrSchemeMapping w:bg1="light1" w:t1="dark1" w:bg2="light2" w:t2="dark2" w:accent1="accent1" w:accent2="accent2" w:accent3="accent3" w:accent4="accent4" w:accent5="accent5" w:accent6="accent6" w:hyperlink="hyperlink" w:followedHyperlink="followedHyperlink"/>
+  <w:decimalSymbol w:val="."/>
+  <w:listSeparator w:val=","/>
+  <w15:chartTrackingRefBased/>
+</w:settings>
+</file>
+
+<file path=word/glossary/styles.xml><?xml version="1.0" encoding="utf-8"?>
+<w:styles xmlns:mc="http://schemas.openxmlformats.org/markup-compatibility/2006" xmlns:r="http://schemas.openxmlformats.org/officeDocument/2006/relationships" xmlns:w="http://schemas.openxmlformats.org/wordprocessingml/2006/main" xmlns:w14="http://schemas.microsoft.com/office/word/2010/wordml" xmlns:w15="http://schemas.microsoft.com/office/word/2012/wordml" mc:Ignorable="w14 w15">
+  <w:docDefaults>
+    <w:rPrDefault>
+      <w:rPr>
+        <w:rFonts w:asciiTheme="minorHAnsi" w:eastAsiaTheme="minorEastAsia" w:hAnsiTheme="minorHAnsi" w:cstheme="minorBidi"/>
+        <w:sz w:val="22"/>
+        <w:szCs w:val="22"/>
+        <w:lang w:val="en-PH" w:eastAsia="en-PH" w:bidi="ar-SA"/>
+      </w:rPr>
+    </w:rPrDefault>
+    <w:pPrDefault>
+      <w:pPr>
+        <w:spacing w:after="160" w:line="259" w:lineRule="auto"/>
+      </w:pPr>
+    </w:pPrDefault>
+  </w:docDefaults>
+  <w:latentStyles w:defLockedState="0" w:defUIPriority="99" w:defSemiHidden="0" w:defUnhideWhenUsed="0" w:defQFormat="0" w:count="371">
+    <w:lsdException w:name="Normal" w:uiPriority="0" w:qFormat="1"/>
+    <w:lsdException w:name="heading 1" w:uiPriority="9" w:qFormat="1"/>
+    <w:lsdException w:name="heading 2" w:semiHidden="1" w:uiPriority="9" w:unhideWhenUsed="1" w:qFormat="1"/>
+    <w:lsdException w:name="heading 3" w:semiHidden="1" w:uiPriority="9" w:unhideWhenUsed="1" w:qFormat="1"/>
+    <w:lsdException w:name="heading 4" w:semiHidden="1" w:uiPriority="9" w:unhideWhenUsed="1" w:qFormat="1"/>
+    <w:lsdException w:name="heading 5" w:semiHidden="1" w:uiPriority="9" w:unhideWhenUsed="1" w:qFormat="1"/>
+    <w:lsdException w:name="heading 6" w:semiHidden="1" w:uiPriority="9" w:unhideWhenUsed="1" w:qFormat="1"/>
+    <w:lsdException w:name="heading 7" w:semiHidden="1" w:uiPriority="9" w:unhideWhenUsed="1" w:qFormat="1"/>
+    <w:lsdException w:name="heading 8" w:semiHidden="1" w:uiPriority="9" w:unhideWhenUsed="1" w:qFormat="1"/>
+    <w:lsdException w:name="heading 9" w:semiHidden="1" w:uiPriority="9" w:unhideWhenUsed="1" w:qFormat="1"/>
+    <w:lsdException w:name="index 1" w:semiHidden="1" w:unhideWhenUsed="1"/>
+    <w:lsdException w:name="index 2" w:semiHidden="1" w:unhideWhenUsed="1"/>
+    <w:lsdException w:name="index 3" w:semiHidden="1" w:unhideWhenUsed="1"/>
+    <w:lsdException w:name="index 4" w:semiHidden="1" w:unhideWhenUsed="1"/>
+    <w:lsdException w:name="index 5" w:semiHidden="1" w:unhideWhenUsed="1"/>
+    <w:lsdException w:name="index 6" w:semiHidden="1" w:unhideWhenUsed="1"/>
+    <w:lsdException w:name="index 7" w:semiHidden="1" w:unhideWhenUsed="1"/>
+    <w:lsdException w:name="index 8" w:semiHidden="1" w:unhideWhenUsed="1"/>
+    <w:lsdException w:name="index 9" w:semiHidden="1" w:unhideWhenUsed="1"/>
+    <w:lsdException w:name="toc 1" w:semiHidden="1" w:uiPriority="39" w:unhideWhenUsed="1"/>
+    <w:lsdException w:name="toc 2" w:semiHidden="1" w:uiPriority="39" w:unhideWhenUsed="1"/>
+    <w:lsdException w:name="toc 3" w:semiHidden="1" w:uiPriority="39" w:unhideWhenUsed="1"/>
+    <w:lsdException w:name="toc 4" w:semiHidden="1" w:uiPriority="39" w:unhideWhenUsed="1"/>
+    <w:lsdException w:name="toc 5" w:semiHidden="1" w:uiPriority="39" w:unhideWhenUsed="1"/>
+    <w:lsdException w:name="toc 6" w:semiHidden="1" w:uiPriority="39" w:unhideWhenUsed="1"/>
+    <w:lsdException w:name="toc 7" w:semiHidden="1" w:uiPriority="39" w:unhideWhenUsed="1"/>
+    <w:lsdException w:name="toc 8" w:semiHidden="1" w:uiPriority="39" w:unhideWhenUsed="1"/>
+    <w:lsdException w:name="toc 9" w:semiHidden="1" w:uiPriority="39" w:unhideWhenUsed="1"/>
+    <w:lsdException w:name="Normal Indent" w:semiHidden="1" w:unhideWhenUsed="1"/>
+    <w:lsdException w:name="footnote text" w:semiHidden="1" w:unhideWhenUsed="1"/>
+    <w:lsdException w:name="annotation text" w:semiHidden="1" w:unhideWhenUsed="1"/>
+    <w:lsdException w:name="header" w:semiHidden="1" w:unhideWhenUsed="1"/>
+    <w:lsdException w:name="footer" w:semiHidden="1" w:unhideWhenUsed="1"/>
+    <w:lsdException w:name="index heading" w:semiHidden="1" w:unhideWhenUsed="1"/>
+    <w:lsdException w:name="caption" w:semiHidden="1" w:uiPriority="35" w:unhideWhenUsed="1" w:qFormat="1"/>
+    <w:lsdException w:name="table of figures" w:semiHidden="1" w:unhideWhenUsed="1"/>
+    <w:lsdException w:name="envelope address" w:semiHidden="1" w:unhideWhenUsed="1"/>
+    <w:lsdException w:name="envelope return" w:semiHidden="1" w:unhideWhenUsed="1"/>
+    <w:lsdException w:name="footnote reference" w:semiHidden="1" w:unhideWhenUsed="1"/>
+    <w:lsdException w:name="annotation reference" w:semiHidden="1" w:unhideWhenUsed="1"/>
+    <w:lsdException w:name="line number" w:semiHidden="1" w:unhideWhenUsed="1"/>
+    <w:lsdException w:name="page number" w:semiHidden="1" w:unhideWhenUsed="1"/>
+    <w:lsdException w:name="endnote reference" w:semiHidden="1" w:unhideWhenUsed="1"/>
+    <w:lsdException w:name="endnote text" w:semiHidden="1" w:unhideWhenUsed="1"/>
+    <w:lsdException w:name="table of authorities" w:semiHidden="1" w:unhideWhenUsed="1"/>
+    <w:lsdException w:name="macro" w:semiHidden="1" w:unhideWhenUsed="1"/>
+    <w:lsdException w:name="toa heading" w:semiHidden="1" w:unhideWhenUsed="1"/>
+    <w:lsdException w:name="List" w:semiHidden="1" w:unhideWhenUsed="1"/>
+    <w:lsdException w:name="List Bullet" w:semiHidden="1" w:unhideWhenUsed="1"/>
+    <w:lsdException w:name="List Number" w:semiHidden="1" w:unhideWhenUsed="1"/>
+    <w:lsdException w:name="List 2" w:semiHidden="1" w:unhideWhenUsed="1"/>
+    <w:lsdException w:name="List 3" w:semiHidden="1" w:unhideWhenUsed="1"/>
+    <w:lsdException w:name="List 4" w:semiHidden="1" w:unhideWhenUsed="1"/>
+    <w:lsdException w:name="List 5" w:semiHidden="1" w:unhideWhenUsed="1"/>
+    <w:lsdException w:name="List Bullet 2" w:semiHidden="1" w:unhideWhenUsed="1"/>
+    <w:lsdException w:name="List Bullet 3" w:semiHidden="1" w:unhideWhenUsed="1"/>
+    <w:lsdException w:name="List Bullet 4" w:semiHidden="1" w:unhideWhenUsed="1"/>
+    <w:lsdException w:name="List Bullet 5" w:semiHidden="1" w:unhideWhenUsed="1"/>
+    <w:lsdException w:name="List Number 2" w:semiHidden="1" w:unhideWhenUsed="1"/>
+    <w:lsdException w:name="List Number 3" w:semiHidden="1" w:unhideWhenUsed="1"/>
+    <w:lsdException w:name="List Number 4" w:semiHidden="1" w:unhideWhenUsed="1"/>
+    <w:lsdException w:name="List Number 5" w:semiHidden="1" w:unhideWhenUsed="1"/>
+    <w:lsdException w:name="Title" w:uiPriority="10" w:qFormat="1"/>
+    <w:lsdException w:name="Closing" w:semiHidden="1" w:unhideWhenUsed="1"/>
+    <w:lsdException w:name="Signature" w:semiHidden="1" w:unhideWhenUsed="1"/>
+    <w:lsdException w:name="Default Paragraph Font" w:semiHidden="1" w:uiPriority="1" w:unhideWhenUsed="1"/>
+    <w:lsdException w:name="Body Text" w:semiHidden="1" w:unhideWhenUsed="1"/>
+    <w:lsdException w:name="Body Text Indent" w:semiHidden="1" w:unhideWhenUsed="1"/>
+    <w:lsdException w:name="List Continue" w:semiHidden="1" w:unhideWhenUsed="1"/>
+    <w:lsdException w:name="List Continue 2" w:semiHidden="1" w:unhideWhenUsed="1"/>
+    <w:lsdException w:name="List Continue 3" w:semiHidden="1" w:unhideWhenUsed="1"/>
+    <w:lsdException w:name="List Continue 4" w:semiHidden="1" w:unhideWhenUsed="1"/>
+    <w:lsdException w:name="List Continue 5" w:semiHidden="1" w:unhideWhenUsed="1"/>
+    <w:lsdException w:name="Message Header" w:semiHidden="1" w:unhideWhenUsed="1"/>
+    <w:lsdException w:name="Subtitle" w:uiPriority="11" w:qFormat="1"/>
+    <w:lsdException w:name="Salutation" w:semiHidden="1" w:unhideWhenUsed="1"/>
+    <w:lsdException w:name="Date" w:semiHidden="1" w:unhideWhenUsed="1"/>
+    <w:lsdException w:name="Body Text First Indent" w:semiHidden="1" w:unhideWhenUsed="1"/>
+    <w:lsdException w:name="Body Text First Indent 2" w:semiHidden="1" w:unhideWhenUsed="1"/>
+    <w:lsdException w:name="Note Heading" w:semiHidden="1" w:unhideWhenUsed="1"/>
+    <w:lsdException w:name="Body Text 2" w:semiHidden="1" w:unhideWhenUsed="1"/>
+    <w:lsdException w:name="Body Text 3" w:semiHidden="1" w:unhideWhenUsed="1"/>
+    <w:lsdException w:name="Body Text Indent 2" w:semiHidden="1" w:unhideWhenUsed="1"/>
+    <w:lsdException w:name="Body Text Indent 3" w:semiHidden="1" w:unhideWhenUsed="1"/>
+    <w:lsdException w:name="Block Text" w:semiHidden="1" w:unhideWhenUsed="1"/>
+    <w:lsdException w:name="Hyperlink" w:semiHidden="1" w:unhideWhenUsed="1"/>
+    <w:lsdException w:name="FollowedHyperlink" w:semiHidden="1" w:unhideWhenUsed="1"/>
+    <w:lsdException w:name="Strong" w:uiPriority="22" w:qFormat="1"/>
+    <w:lsdException w:name="Emphasis" w:uiPriority="20" w:qFormat="1"/>
+    <w:lsdException w:name="Document Map" w:semiHidden="1" w:unhideWhenUsed="1"/>
+    <w:lsdException w:name="Plain Text" w:semiHidden="1" w:unhideWhenUsed="1"/>
+    <w:lsdException w:name="E-mail Signature" w:semiHidden="1" w:unhideWhenUsed="1"/>
+    <w:lsdException w:name="HTML Top of Form" w:semiHidden="1" w:unhideWhenUsed="1"/>
+    <w:lsdException w:name="HTML Bottom of Form" w:semiHidden="1" w:unhideWhenUsed="1"/>
+    <w:lsdException w:name="Normal (Web)" w:semiHidden="1" w:unhideWhenUsed="1"/>
+    <w:lsdException w:name="HTML Acronym" w:semiHidden="1" w:unhideWhenUsed="1"/>
+    <w:lsdException w:name="HTML Address" w:semiHidden="1" w:unhideWhenUsed="1"/>
+    <w:lsdException w:name="HTML Cite" w:semiHidden="1" w:unhideWhenUsed="1"/>
+    <w:lsdException w:name="HTML Code" w:semiHidden="1" w:unhideWhenUsed="1"/>
+    <w:lsdException w:name="HTML Definition" w:semiHidden="1" w:unhideWhenUsed="1"/>
+    <w:lsdException w:name="HTML Keyboard" w:semiHidden="1" w:unhideWhenUsed="1"/>
+    <w:lsdException w:name="HTML Preformatted" w:semiHidden="1" w:unhideWhenUsed="1"/>
+    <w:lsdException w:name="HTML Sample" w:semiHidden="1" w:unhideWhenUsed="1"/>
+    <w:lsdException w:name="HTML Typewriter" w:semiHidden="1" w:unhideWhenUsed="1"/>
+    <w:lsdException w:name="HTML Variable" w:semiHidden="1" w:unhideWhenUsed="1"/>
+    <w:lsdException w:name="Normal Table" w:semiHidden="1" w:unhideWhenUsed="1"/>
+    <w:lsdException w:name="annotation subject" w:semiHidden="1" w:unhideWhenUsed="1"/>
+    <w:lsdException w:name="No List" w:semiHidden="1" w:unhideWhenUsed="1"/>
+    <w:lsdException w:name="Outline List 1" w:semiHidden="1" w:unhideWhenUsed="1"/>
+    <w:lsdException w:name="Outline List 2" w:semiHidden="1" w:unhideWhenUsed="1"/>
+    <w:lsdException w:name="Outline List 3" w:semiHidden="1" w:unhideWhenUsed="1"/>
+    <w:lsdException w:name="Table Simple 1" w:semiHidden="1" w:unhideWhenUsed="1"/>
+    <w:lsdException w:name="Table Simple 2" w:semiHidden="1" w:unhideWhenUsed="1"/>
+    <w:lsdException w:name="Table Simple 3" w:semiHidden="1" w:unhideWhenUsed="1"/>
+    <w:lsdException w:name="Table Classic 1" w:semiHidden="1" w:unhideWhenUsed="1"/>
+    <w:lsdException w:name="Table Classic 2" w:semiHidden="1" w:unhideWhenUsed="1"/>
+    <w:lsdException w:name="Table Classic 3" w:semiHidden="1" w:unhideWhenUsed="1"/>
+    <w:lsdException w:name="Table Classic 4" w:semiHidden="1" w:unhideWhenUsed="1"/>
+    <w:lsdException w:name="Table Colorful 1" w:semiHidden="1" w:unhideWhenUsed="1"/>
+    <w:lsdException w:name="Table Colorful 2" w:semiHidden="1" w:unhideWhenUsed="1"/>
+    <w:lsdException w:name="Table Colorful 3" w:semiHidden="1" w:unhideWhenUsed="1"/>
+    <w:lsdException w:name="Table Columns 1" w:semiHidden="1" w:unhideWhenUsed="1"/>
+    <w:lsdException w:name="Table Columns 2" w:semiHidden="1" w:unhideWhenUsed="1"/>
+    <w:lsdException w:name="Table Columns 3" w:semiHidden="1" w:unhideWhenUsed="1"/>
+    <w:lsdException w:name="Table Columns 4" w:semiHidden="1" w:unhideWhenUsed="1"/>
+    <w:lsdException w:name="Table Columns 5" w:semiHidden="1" w:unhideWhenUsed="1"/>
+    <w:lsdException w:name="Table Grid 1" w:semiHidden="1" w:unhideWhenUsed="1"/>
+    <w:lsdException w:name="Table Grid 2" w:semiHidden="1" w:unhideWhenUsed="1"/>
+    <w:lsdException w:name="Table Grid 3" w:semiHidden="1" w:unhideWhenUsed="1"/>
+    <w:lsdException w:name="Table Grid 4" w:semiHidden="1" w:unhideWhenUsed="1"/>
+    <w:lsdException w:name="Table Grid 5" w:semiHidden="1" w:unhideWhenUsed="1"/>
+    <w:lsdException w:name="Table Grid 6" w:semiHidden="1" w:unhideWhenUsed="1"/>
+    <w:lsdException w:name="Table Grid 7" w:semiHidden="1" w:unhideWhenUsed="1"/>
+    <w:lsdException w:name="Table Grid 8" w:semiHidden="1" w:unhideWhenUsed="1"/>
+    <w:lsdException w:name="Table List 1" w:semiHidden="1" w:unhideWhenUsed="1"/>
+    <w:lsdException w:name="Table List 2" w:semiHidden="1" w:unhideWhenUsed="1"/>
+    <w:lsdException w:name="Table List 3" w:semiHidden="1" w:unhideWhenUsed="1"/>
+    <w:lsdException w:name="Table List 4" w:semiHidden="1" w:unhideWhenUsed="1"/>
+    <w:lsdException w:name="Table List 5" w:semiHidden="1" w:unhideWhenUsed="1"/>
+    <w:lsdException w:name="Table List 6" w:semiHidden="1" w:unhideWhenUsed="1"/>
+    <w:lsdException w:name="Table List 7" w:semiHidden="1" w:unhideWhenUsed="1"/>
+    <w:lsdException w:name="Table List 8" w:semiHidden="1" w:unhideWhenUsed="1"/>
+    <w:lsdException w:name="Table 3D effects 1" w:semiHidden="1" w:unhideWhenUsed="1"/>
+    <w:lsdException w:name="Table 3D effects 2" w:semiHidden="1" w:unhideWhenUsed="1"/>
+    <w:lsdException w:name="Table 3D effects 3" w:semiHidden="1" w:unhideWhenUsed="1"/>
+    <w:lsdException w:name="Table Contemporary" w:semiHidden="1" w:unhideWhenUsed="1"/>
+    <w:lsdException w:name="Table Elegant" w:semiHidden="1" w:unhideWhenUsed="1"/>
+    <w:lsdException w:name="Table Professional" w:semiHidden="1" w:unhideWhenUsed="1"/>
+    <w:lsdException w:name="Table Subtle 1" w:semiHidden="1" w:unhideWhenUsed="1"/>
+    <w:lsdException w:name="Table Subtle 2" w:semiHidden="1" w:unhideWhenUsed="1"/>
+    <w:lsdException w:name="Table Web 1" w:semiHidden="1" w:unhideWhenUsed="1"/>
+    <w:lsdException w:name="Table Web 2" w:semiHidden="1" w:unhideWhenUsed="1"/>
+    <w:lsdException w:name="Table Web 3" w:semiHidden="1" w:unhideWhenUsed="1"/>
+    <w:lsdException w:name="Balloon Text" w:semiHidden="1" w:unhideWhenUsed="1"/>
+    <w:lsdException w:name="Table Grid" w:uiPriority="39"/>
+    <w:lsdException w:name="Table Theme" w:semiHidden="1" w:unhideWhenUsed="1"/>
+    <w:lsdException w:name="Placeholder Text" w:semiHidden="1"/>
+    <w:lsdException w:name="No Spacing" w:uiPriority="1" w:qFormat="1"/>
+    <w:lsdException w:name="Light Shading" w:uiPriority="60"/>
+    <w:lsdException w:name="Light List" w:uiPriority="61"/>
+    <w:lsdException w:name="Light Grid" w:uiPriority="62"/>
+    <w:lsdException w:name="Medium Shading 1" w:uiPriority="63"/>
+    <w:lsdException w:name="Medium Shading 2" w:uiPriority="64"/>
+    <w:lsdException w:name="Medium List 1" w:uiPriority="65"/>
+    <w:lsdException w:name="Medium List 2" w:uiPriority="66"/>
+    <w:lsdException w:name="Medium Grid 1" w:uiPriority="67"/>
+    <w:lsdException w:name="Medium Grid 2" w:uiPriority="68"/>
+    <w:lsdException w:name="Medium Grid 3" w:uiPriority="69"/>
+    <w:lsdException w:name="Dark List" w:uiPriority="70"/>
+    <w:lsdException w:name="Colorful Shading" w:uiPriority="71"/>
+    <w:lsdException w:name="Colorful List" w:uiPriority="72"/>
+    <w:lsdException w:name="Colorful Grid" w:uiPriority="73"/>
+    <w:lsdException w:name="Light Shading Accent 1" w:uiPriority="60"/>
+    <w:lsdException w:name="Light List Accent 1" w:uiPriority="61"/>
+    <w:lsdException w:name="Light Grid Accent 1" w:uiPriority="62"/>
+    <w:lsdException w:name="Medium Shading 1 Accent 1" w:uiPriority="63"/>
+    <w:lsdException w:name="Medium Shading 2 Accent 1" w:uiPriority="64"/>
+    <w:lsdException w:name="Medium List 1 Accent 1" w:uiPriority="65"/>
+    <w:lsdException w:name="Revision" w:semiHidden="1"/>
+    <w:lsdException w:name="List Paragraph" w:uiPriority="34" w:qFormat="1"/>
+    <w:lsdException w:name="Quote" w:uiPriority="29" w:qFormat="1"/>
+    <w:lsdException w:name="Intense Quote" w:uiPriority="30" w:qFormat="1"/>
+    <w:lsdException w:name="Medium List 2 Accent 1" w:uiPriority="66"/>
+    <w:lsdException w:name="Medium Grid 1 Accent 1" w:uiPriority="67"/>
+    <w:lsdException w:name="Medium Grid 2 Accent 1" w:uiPriority="68"/>
+    <w:lsdException w:name="Medium Grid 3 Accent 1" w:uiPriority="69"/>
+    <w:lsdException w:name="Dark List Accent 1" w:uiPriority="70"/>
+    <w:lsdException w:name="Colorful Shading Accent 1" w:uiPriority="71"/>
+    <w:lsdException w:name="Colorful List Accent 1" w:uiPriority="72"/>
+    <w:lsdException w:name="Colorful Grid Accent 1" w:uiPriority="73"/>
+    <w:lsdException w:name="Light Shading Accent 2" w:uiPriority="60"/>
+    <w:lsdException w:name="Light List Accent 2" w:uiPriority="61"/>
+    <w:lsdException w:name="Light Grid Accent 2" w:uiPriority="62"/>
+    <w:lsdException w:name="Medium Shading 1 Accent 2" w:uiPriority="63"/>
+    <w:lsdException w:name="Medium Shading 2 Accent 2" w:uiPriority="64"/>
+    <w:lsdException w:name="Medium List 1 Accent 2" w:uiPriority="65"/>
+    <w:lsdException w:name="Medium List 2 Accent 2" w:uiPriority="66"/>
+    <w:lsdException w:name="Medium Grid 1 Accent 2" w:uiPriority="67"/>
+    <w:lsdException w:name="Medium Grid 2 Accent 2" w:uiPriority="68"/>
+    <w:lsdException w:name="Medium Grid 3 Accent 2" w:uiPriority="69"/>
+    <w:lsdException w:name="Dark List Accent 2" w:uiPriority="70"/>
+    <w:lsdException w:name="Colorful Shading Accent 2" w:uiPriority="71"/>
+    <w:lsdException w:name="Colorful List Accent 2" w:uiPriority="72"/>
+    <w:lsdException w:name="Colorful Grid Accent 2" w:uiPriority="73"/>
+    <w:lsdException w:name="Light Shading Accent 3" w:uiPriority="60"/>
+    <w:lsdException w:name="Light List Accent 3" w:uiPriority="61"/>
+    <w:lsdException w:name="Light Grid Accent 3" w:uiPriority="62"/>
+    <w:lsdException w:name="Medium Shading 1 Accent 3" w:uiPriority="63"/>
+    <w:lsdException w:name="Medium Shading 2 Accent 3" w:uiPriority="64"/>
+    <w:lsdException w:name="Medium List 1 Accent 3" w:uiPriority="65"/>
+    <w:lsdException w:name="Medium List 2 Accent 3" w:uiPriority="66"/>
+    <w:lsdException w:name="Medium Grid 1 Accent 3" w:uiPriority="67"/>
+    <w:lsdException w:name="Medium Grid 2 Accent 3" w:uiPriority="68"/>
+    <w:lsdException w:name="Medium Grid 3 Accent 3" w:uiPriority="69"/>
+    <w:lsdException w:name="Dark List Accent 3" w:uiPriority="70"/>
+    <w:lsdException w:name="Colorful Shading Accent 3" w:uiPriority="71"/>
+    <w:lsdException w:name="Colorful List Accent 3" w:uiPriority="72"/>
+    <w:lsdException w:name="Colorful Grid Accent 3" w:uiPriority="73"/>
+    <w:lsdException w:name="Light Shading Accent 4" w:uiPriority="60"/>
+    <w:lsdException w:name="Light List Accent 4" w:uiPriority="61"/>
+    <w:lsdException w:name="Light Grid Accent 4" w:uiPriority="62"/>
+    <w:lsdException w:name="Medium Shading 1 Accent 4" w:uiPriority="63"/>
+    <w:lsdException w:name="Medium Shading 2 Accent 4" w:uiPriority="64"/>
+    <w:lsdException w:name="Medium List 1 Accent 4" w:uiPriority="65"/>
+    <w:lsdException w:name="Medium List 2 Accent 4" w:uiPriority="66"/>
+    <w:lsdException w:name="Medium Grid 1 Accent 4" w:uiPriority="67"/>
+    <w:lsdException w:name="Medium Grid 2 Accent 4" w:uiPriority="68"/>
+    <w:lsdException w:name="Medium Grid 3 Accent 4" w:uiPriority="69"/>
+    <w:lsdException w:name="Dark List Accent 4" w:uiPriority="70"/>
+    <w:lsdException w:name="Colorful Shading Accent 4" w:uiPriority="71"/>
+    <w:lsdException w:name="Colorful List Accent 4" w:uiPriority="72"/>
+    <w:lsdException w:name="Colorful Grid Accent 4" w:uiPriority="73"/>
+    <w:lsdException w:name="Light Shading Accent 5" w:uiPriority="60"/>
+    <w:lsdException w:name="Light List Accent 5" w:uiPriority="61"/>
+    <w:lsdException w:name="Light Grid Accent 5" w:uiPriority="62"/>
+    <w:lsdException w:name="Medium Shading 1 Accent 5" w:uiPriority="63"/>
+    <w:lsdException w:name="Medium Shading 2 Accent 5" w:uiPriority="64"/>
+    <w:lsdException w:name="Medium List 1 Accent 5" w:uiPriority="65"/>
+    <w:lsdException w:name="Medium List 2 Accent 5" w:uiPriority="66"/>
+    <w:lsdException w:name="Medium Grid 1 Accent 5" w:uiPriority="67"/>
+    <w:lsdException w:name="Medium Grid 2 Accent 5" w:uiPriority="68"/>
+    <w:lsdException w:name="Medium Grid 3 Accent 5" w:uiPriority="69"/>
+    <w:lsdException w:name="Dark List Accent 5" w:uiPriority="70"/>
+    <w:lsdException w:name="Colorful Shading Accent 5" w:uiPriority="71"/>
+    <w:lsdException w:name="Colorful List Accent 5" w:uiPriority="72"/>
+    <w:lsdException w:name="Colorful Grid Accent 5" w:uiPriority="73"/>
+    <w:lsdException w:name="Light Shading Accent 6" w:uiPriority="60"/>
+    <w:lsdException w:name="Light List Accent 6" w:uiPriority="61"/>
+    <w:lsdException w:name="Light Grid Accent 6" w:uiPriority="62"/>
+    <w:lsdException w:name="Medium Shading 1 Accent 6" w:uiPriority="63"/>
+    <w:lsdException w:name="Medium Shading 2 Accent 6" w:uiPriority="64"/>
+    <w:lsdException w:name="Medium List 1 Accent 6" w:uiPriority="65"/>
+    <w:lsdException w:name="Medium List 2 Accent 6" w:uiPriority="66"/>
+    <w:lsdException w:name="Medium Grid 1 Accent 6" w:uiPriority="67"/>
+    <w:lsdException w:name="Medium Grid 2 Accent 6" w:uiPriority="68"/>
+    <w:lsdException w:name="Medium Grid 3 Accent 6" w:uiPriority="69"/>
+    <w:lsdException w:name="Dark List Accent 6" w:uiPriority="70"/>
+    <w:lsdException w:name="Colorful Shading Accent 6" w:uiPriority="71"/>
+    <w:lsdException w:name="Colorful List Accent 6" w:uiPriority="72"/>
+    <w:lsdException w:name="Colorful Grid Accent 6" w:uiPriority="73"/>
+    <w:lsdException w:name="Subtle Emphasis" w:uiPriority="19" w:qFormat="1"/>
+    <w:lsdException w:name="Intense Emphasis" w:uiPriority="21" w:qFormat="1"/>
+    <w:lsdException w:name="Subtle Reference" w:uiPriority="31" w:qFormat="1"/>
+    <w:lsdException w:name="Intense Reference" w:uiPriority="32" w:qFormat="1"/>
+    <w:lsdException w:name="Book Title" w:uiPriority="33" w:qFormat="1"/>
+    <w:lsdException w:name="Bibliography" w:semiHidden="1" w:uiPriority="37" w:unhideWhenUsed="1"/>
+    <w:lsdException w:name="TOC Heading" w:semiHidden="1" w:uiPriority="39" w:unhideWhenUsed="1" w:qFormat="1"/>
+    <w:lsdException w:name="Plain Table 1" w:uiPriority="41"/>
+    <w:lsdException w:name="Plain Table 2" w:uiPriority="42"/>
+    <w:lsdException w:name="Plain Table 3" w:uiPriority="43"/>
+    <w:lsdException w:name="Plain Table 4" w:uiPriority="44"/>
+    <w:lsdException w:name="Plain Table 5" w:uiPriority="45"/>
+    <w:lsdException w:name="Grid Table Light" w:uiPriority="40"/>
+    <w:lsdException w:name="Grid Table 1 Light" w:uiPriority="46"/>
+    <w:lsdException w:name="Grid Table 2" w:uiPriority="47"/>
+    <w:lsdException w:name="Grid Table 3" w:uiPriority="48"/>
+    <w:lsdException w:name="Grid Table 4" w:uiPriority="49"/>
+    <w:lsdException w:name="Grid Table 5 Dark" w:uiPriority="50"/>
+    <w:lsdException w:name="Grid Table 6 Colorful" w:uiPriority="51"/>
+    <w:lsdException w:name="Grid Table 7 Colorful" w:uiPriority="52"/>
+    <w:lsdException w:name="Grid Table 1 Light Accent 1" w:uiPriority="46"/>
+    <w:lsdException w:name="Grid Table 2 Accent 1" w:uiPriority="47"/>
+    <w:lsdException w:name="Grid Table 3 Accent 1" w:uiPriority="48"/>
+    <w:lsdException w:name="Grid Table 4 Accent 1" w:uiPriority="49"/>
+    <w:lsdException w:name="Grid Table 5 Dark Accent 1" w:uiPriority="50"/>
+    <w:lsdException w:name="Grid Table 6 Colorful Accent 1" w:uiPriority="51"/>
+    <w:lsdException w:name="Grid Table 7 Colorful Accent 1" w:uiPriority="52"/>
+    <w:lsdException w:name="Grid Table 1 Light Accent 2" w:uiPriority="46"/>
+    <w:lsdException w:name="Grid Table 2 Accent 2" w:uiPriority="47"/>
+    <w:lsdException w:name="Grid Table 3 Accent 2" w:uiPriority="48"/>
+    <w:lsdException w:name="Grid Table 4 Accent 2" w:uiPriority="49"/>
+    <w:lsdException w:name="Grid Table 5 Dark Accent 2" w:uiPriority="50"/>
+    <w:lsdException w:name="Grid Table 6 Colorful Accent 2" w:uiPriority="51"/>
+    <w:lsdException w:name="Grid Table 7 Colorful Accent 2" w:uiPriority="52"/>
+    <w:lsdException w:name="Grid Table 1 Light Accent 3" w:uiPriority="46"/>
+    <w:lsdException w:name="Grid Table 2 Accent 3" w:uiPriority="47"/>
+    <w:lsdException w:name="Grid Table 3 Accent 3" w:uiPriority="48"/>
+    <w:lsdException w:name="Grid Table 4 Accent 3" w:uiPriority="49"/>
+    <w:lsdException w:name="Grid Table 5 Dark Accent 3" w:uiPriority="50"/>
+    <w:lsdException w:name="Grid Table 6 Colorful Accent 3" w:uiPriority="51"/>
+    <w:lsdException w:name="Grid Table 7 Colorful Accent 3" w:uiPriority="52"/>
+    <w:lsdException w:name="Grid Table 1 Light Accent 4" w:uiPriority="46"/>
+    <w:lsdException w:name="Grid Table 2 Accent 4" w:uiPriority="47"/>
+    <w:lsdException w:name="Grid Table 3 Accent 4" w:uiPriority="48"/>
+    <w:lsdException w:name="Grid Table 4 Accent 4" w:uiPriority="49"/>
+    <w:lsdException w:name="Grid Table 5 Dark Accent 4" w:uiPriority="50"/>
+    <w:lsdException w:name="Grid Table 6 Colorful Accent 4" w:uiPriority="51"/>
+    <w:lsdException w:name="Grid Table 7 Colorful Accent 4" w:uiPriority="52"/>
+    <w:lsdException w:name="Grid Table 1 Light Accent 5" w:uiPriority="46"/>
+    <w:lsdException w:name="Grid Table 2 Accent 5" w:uiPriority="47"/>
+    <w:lsdException w:name="Grid Table 3 Accent 5" w:uiPriority="48"/>
+    <w:lsdException w:name="Grid Table 4 Accent 5" w:uiPriority="49"/>
+    <w:lsdException w:name="Grid Table 5 Dark Accent 5" w:uiPriority="50"/>
+    <w:lsdException w:name="Grid Table 6 Colorful Accent 5" w:uiPriority="51"/>
+    <w:lsdException w:name="Grid Table 7 Colorful Accent 5" w:uiPriority="52"/>
+    <w:lsdException w:name="Grid Table 1 Light Accent 6" w:uiPriority="46"/>
+    <w:lsdException w:name="Grid Table 2 Accent 6" w:uiPriority="47"/>
+    <w:lsdException w:name="Grid Table 3 Accent 6" w:uiPriority="48"/>
+    <w:lsdException w:name="Grid Table 4 Accent 6" w:uiPriority="49"/>
+    <w:lsdException w:name="Grid Table 5 Dark Accent 6" w:uiPriority="50"/>
+    <w:lsdException w:name="Grid Table 6 Colorful Accent 6" w:uiPriority="51"/>
+    <w:lsdException w:name="Grid Table 7 Colorful Accent 6" w:uiPriority="52"/>
+    <w:lsdException w:name="List Table 1 Light" w:uiPriority="46"/>
+    <w:lsdException w:name="List Table 2" w:uiPriority="47"/>
+    <w:lsdException w:name="List Table 3" w:uiPriority="48"/>
+    <w:lsdException w:name="List Table 4" w:uiPriority="49"/>
+    <w:lsdException w:name="List Table 5 Dark" w:uiPriority="50"/>
+    <w:lsdException w:name="List Table 6 Colorful" w:uiPriority="51"/>
+    <w:lsdException w:name="List Table 7 Colorful" w:uiPriority="52"/>
+    <w:lsdException w:name="List Table 1 Light Accent 1" w:uiPriority="46"/>
+    <w:lsdException w:name="List Table 2 Accent 1" w:uiPriority="47"/>
+    <w:lsdException w:name="List Table 3 Accent 1" w:uiPriority="48"/>
+    <w:lsdException w:name="List Table 4 Accent 1" w:uiPriority="49"/>
+    <w:lsdException w:name="List Table 5 Dark Accent 1" w:uiPriority="50"/>
+    <w:lsdException w:name="List Table 6 Colorful Accent 1" w:uiPriority="51"/>
+    <w:lsdException w:name="List Table 7 Colorful Accent 1" w:uiPriority="52"/>
+    <w:lsdException w:name="List Table 1 Light Accent 2" w:uiPriority="46"/>
+    <w:lsdException w:name="List Table 2 Accent 2" w:uiPriority="47"/>
+    <w:lsdException w:name="List Table 3 Accent 2" w:uiPriority="48"/>
+    <w:lsdException w:name="List Table 4 Accent 2" w:uiPriority="49"/>
+    <w:lsdException w:name="List Table 5 Dark Accent 2" w:uiPriority="50"/>
+    <w:lsdException w:name="List Table 6 Colorful Accent 2" w:uiPriority="51"/>
+    <w:lsdException w:name="List Table 7 Colorful Accent 2" w:uiPriority="52"/>
+    <w:lsdException w:name="List Table 1 Light Accent 3" w:uiPriority="46"/>
+    <w:lsdException w:name="List Table 2 Accent 3" w:uiPriority="47"/>
+    <w:lsdException w:name="List Table 3 Accent 3" w:uiPriority="48"/>
+    <w:lsdException w:name="List Table 4 Accent 3" w:uiPriority="49"/>
+    <w:lsdException w:name="List Table 5 Dark Accent 3" w:uiPriority="50"/>
+    <w:lsdException w:name="List Table 6 Colorful Accent 3" w:uiPriority="51"/>
+    <w:lsdException w:name="List Table 7 Colorful Accent 3" w:uiPriority="52"/>
+    <w:lsdException w:name="List Table 1 Light Accent 4" w:uiPriority="46"/>
+    <w:lsdException w:name="List Table 2 Accent 4" w:uiPriority="47"/>
+    <w:lsdException w:name="List Table 3 Accent 4" w:uiPriority="48"/>
+    <w:lsdException w:name="List Table 4 Accent 4" w:uiPriority="49"/>
+    <w:lsdException w:name="List Table 5 Dark Accent 4" w:uiPriority="50"/>
+    <w:lsdException w:name="List Table 6 Colorful Accent 4" w:uiPriority="51"/>
+    <w:lsdException w:name="List Table 7 Colorful Accent 4" w:uiPriority="52"/>
+    <w:lsdException w:name="List Table 1 Light Accent 5" w:uiPriority="46"/>
+    <w:lsdException w:name="List Table 2 Accent 5" w:uiPriority="47"/>
+    <w:lsdException w:name="List Table 3 Accent 5" w:uiPriority="48"/>
+    <w:lsdException w:name="List Table 4 Accent 5" w:uiPriority="49"/>
+    <w:lsdException w:name="List Table 5 Dark Accent 5" w:uiPriority="50"/>
+    <w:lsdException w:name="List Table 6 Colorful Accent 5" w:uiPriority="51"/>
+    <w:lsdException w:name="List Table 7 Colorful Accent 5" w:uiPriority="52"/>
+    <w:lsdException w:name="List Table 1 Light Accent 6" w:uiPriority="46"/>
+    <w:lsdException w:name="List Table 2 Accent 6" w:uiPriority="47"/>
+    <w:lsdException w:name="List Table 3 Accent 6" w:uiPriority="48"/>
+    <w:lsdException w:name="List Table 4 Accent 6" w:uiPriority="49"/>
+    <w:lsdException w:name="List Table 5 Dark Accent 6" w:uiPriority="50"/>
+    <w:lsdException w:name="List Table 6 Colorful Accent 6" w:uiPriority="51"/>
+    <w:lsdException w:name="List Table 7 Colorful Accent 6" w:uiPriority="52"/>
+  </w:latentStyles>
+  <w:style w:type="paragraph" w:default="1" w:styleId="Normal">
+    <w:name w:val="Normal"/>
+    <w:qFormat/>
+  </w:style>
+  <w:style w:type="character" w:default="1" w:styleId="DefaultParagraphFont">
+    <w:name w:val="Default Paragraph Font"/>
+    <w:uiPriority w:val="1"/>
+    <w:semiHidden/>
+    <w:unhideWhenUsed/>
+  </w:style>
+  <w:style w:type="table" w:default="1" w:styleId="TableNormal">
+    <w:name w:val="Normal Table"/>
+    <w:uiPriority w:val="99"/>
+    <w:semiHidden/>
+    <w:unhideWhenUsed/>
+    <w:tblPr>
+      <w:tblInd w:w="0" w:type="dxa"/>
+      <w:tblCellMar>
+        <w:top w:w="0" w:type="dxa"/>
+        <w:left w:w="108" w:type="dxa"/>
+        <w:bottom w:w="0" w:type="dxa"/>
+        <w:right w:w="108" w:type="dxa"/>
+      </w:tblCellMar>
+    </w:tblPr>
+  </w:style>
+  <w:style w:type="numbering" w:default="1" w:styleId="NoList">
+    <w:name w:val="No List"/>
+    <w:uiPriority w:val="99"/>
+    <w:semiHidden/>
+    <w:unhideWhenUsed/>
+  </w:style>
+  <w:style w:type="paragraph" w:customStyle="1" w:styleId="A820E87E97834B80834B1EFA5637EC2E">
+    <w:name w:val="A820E87E97834B80834B1EFA5637EC2E"/>
+    <w:rsid w:val="00B03E1A"/>
+  </w:style>
+  <w:style w:type="paragraph" w:customStyle="1" w:styleId="3AB4499492134C98ADC46886B31928BD">
+    <w:name w:val="3AB4499492134C98ADC46886B31928BD"/>
+    <w:rsid w:val="00B03E1A"/>
+  </w:style>
+</w:styles>
+</file>
+
+<file path=word/glossary/webSettings.xml><?xml version="1.0" encoding="utf-8"?>
+<w:webSettings xmlns:mc="http://schemas.openxmlformats.org/markup-compatibility/2006" xmlns:r="http://schemas.openxmlformats.org/officeDocument/2006/relationships" xmlns:w="http://schemas.openxmlformats.org/wordprocessingml/2006/main" xmlns:w14="http://schemas.microsoft.com/office/word/2010/wordml" xmlns:w15="http://schemas.microsoft.com/office/word/2012/wordml" mc:Ignorable="w14 w15">
+  <w:optimizeForBrowser/>
+  <w:allowPNG/>
+</w:webSettings>
 </file>
 
 <file path=word/theme/theme1.xml><?xml version="1.0" encoding="utf-8"?>
@@ -4260,7 +4618,7 @@
 </file>
 
 <file path=customXml/itemProps1.xml><?xml version="1.0" encoding="utf-8"?>
-<ds:datastoreItem xmlns:ds="http://schemas.openxmlformats.org/officeDocument/2006/customXml" ds:itemID="{69FC73C4-9728-44F3-B9C7-844879D668B1}">
+<ds:datastoreItem xmlns:ds="http://schemas.openxmlformats.org/officeDocument/2006/customXml" ds:itemID="{F8F6551F-5823-4F5A-BA9F-30A9106239B5}">
   <ds:schemaRefs>
     <ds:schemaRef ds:uri="http://schemas.openxmlformats.org/officeDocument/2006/bibliography"/>
   </ds:schemaRefs>

</xml_diff>